<commit_message>
Section 1 Module 2 notes done
The key takeaways from this section of the module include the six advantages of cloud computing:
•Trade capital expense for variable expense
•Massive economies of scale
•Stop guessing capacity
•Increase speed and agility
•Stop spending money on running and maintaining data centers
•Go global in minutes
</commit_message>
<xml_diff>
--- a/AWS Notes Self Choosen.docx
+++ b/AWS Notes Self Choosen.docx
@@ -25,6 +25,56 @@
           <w14:ligatures w14:val="none"/>
         </w:rPr>
         <w:t>Module 1: Cloud Concepts Overview</w:t>
+      </w:r>
+    </w:p>
+    <w:p>
+      <w:pPr>
+        <w:shd w:val="clear" w:color="auto" w:fill="FFFFFF"/>
+        <w:spacing w:after="0" w:line="240" w:lineRule="auto"/>
+        <w:rPr>
+          <w:rFonts w:ascii="Arial" w:eastAsia="Times New Roman" w:hAnsi="Arial" w:cs="Arial"/>
+          <w:kern w:val="0"/>
+          <w:sz w:val="42"/>
+          <w:szCs w:val="42"/>
+          <w:lang w:eastAsia="en-IN"/>
+          <w14:ligatures w14:val="none"/>
+        </w:rPr>
+      </w:pPr>
+      <w:r>
+        <w:rPr>
+          <w:rFonts w:ascii="Arial" w:eastAsia="Times New Roman" w:hAnsi="Arial" w:cs="Arial"/>
+          <w:kern w:val="0"/>
+          <w:sz w:val="42"/>
+          <w:szCs w:val="42"/>
+          <w:lang w:eastAsia="en-IN"/>
+          <w14:ligatures w14:val="none"/>
+        </w:rPr>
+        <w:t xml:space="preserve">Section 1: Introduction to cloud </w:t>
+      </w:r>
+    </w:p>
+    <w:p>
+      <w:pPr>
+        <w:shd w:val="clear" w:color="auto" w:fill="FFFFFF"/>
+        <w:spacing w:after="0" w:line="240" w:lineRule="auto"/>
+        <w:rPr>
+          <w:rFonts w:ascii="Arial" w:eastAsia="Times New Roman" w:hAnsi="Arial" w:cs="Arial"/>
+          <w:kern w:val="0"/>
+          <w:sz w:val="42"/>
+          <w:szCs w:val="42"/>
+          <w:lang w:eastAsia="en-IN"/>
+          <w14:ligatures w14:val="none"/>
+        </w:rPr>
+      </w:pPr>
+      <w:r>
+        <w:rPr>
+          <w:rFonts w:ascii="Arial" w:eastAsia="Times New Roman" w:hAnsi="Arial" w:cs="Arial"/>
+          <w:kern w:val="0"/>
+          <w:sz w:val="42"/>
+          <w:szCs w:val="42"/>
+          <w:lang w:eastAsia="en-IN"/>
+          <w14:ligatures w14:val="none"/>
+        </w:rPr>
+        <w:t>computing</w:t>
       </w:r>
     </w:p>
     <w:p/>
@@ -402,18 +452,10 @@
           <w:lang w:eastAsia="en-IN"/>
           <w14:ligatures w14:val="none"/>
         </w:rPr>
+        <w:lastRenderedPageBreak/>
         <w:t>Cloud computing helps developers and IT departments avoid undifferentiated work like procurement, maintenance, and capacity planning, thus enabling them to focus on what matters most.</w:t>
       </w:r>
     </w:p>
-    <w:p/>
-    <w:p>
-      <w:r>
-        <w:lastRenderedPageBreak/>
-        <w:tab/>
-      </w:r>
-    </w:p>
-    <w:p/>
-    <w:p/>
     <w:p/>
     <w:p/>
     <w:p>
@@ -725,17 +767,1093 @@
     <w:p>
       <w:pPr>
         <w:pStyle w:val="ListParagraph"/>
-        <w:shd w:val="clear" w:color="auto" w:fill="FFFFFF"/>
-        <w:spacing w:after="0" w:line="240" w:lineRule="auto"/>
-        <w:rPr>
-          <w:rFonts w:ascii="Arial" w:eastAsia="Times New Roman" w:hAnsi="Arial" w:cs="Arial"/>
-          <w:kern w:val="0"/>
-          <w:sz w:val="26"/>
-          <w:szCs w:val="26"/>
-          <w:lang w:eastAsia="en-IN"/>
-          <w14:ligatures w14:val="none"/>
-        </w:rPr>
-      </w:pPr>
+        <w:numPr>
+          <w:ilvl w:val="0"/>
+          <w:numId w:val="1"/>
+        </w:numPr>
+        <w:shd w:val="clear" w:color="auto" w:fill="FFFFFF"/>
+        <w:spacing w:after="0" w:line="240" w:lineRule="auto"/>
+        <w:rPr>
+          <w:rFonts w:ascii="Arial" w:eastAsia="Times New Roman" w:hAnsi="Arial" w:cs="Arial"/>
+          <w:kern w:val="0"/>
+          <w:sz w:val="26"/>
+          <w:szCs w:val="26"/>
+          <w:lang w:eastAsia="en-IN"/>
+          <w14:ligatures w14:val="none"/>
+        </w:rPr>
+      </w:pPr>
+      <w:r>
+        <w:rPr>
+          <w:rFonts w:ascii="Arial" w:eastAsia="Times New Roman" w:hAnsi="Arial" w:cs="Arial"/>
+          <w:kern w:val="0"/>
+          <w:sz w:val="26"/>
+          <w:szCs w:val="26"/>
+          <w:lang w:eastAsia="en-IN"/>
+          <w14:ligatures w14:val="none"/>
+        </w:rPr>
+        <w:t xml:space="preserve">On-premises: Deploying resources on-premises, using virtualization and resource management tools, is sometimes called private cloud. While on-premises deployment does not provide many of the benefits of cloud computing, it is sometimes sought for its ability to provide dedicated resources. </w:t>
+      </w:r>
+    </w:p>
+    <w:p>
+      <w:pPr>
+        <w:pStyle w:val="ListParagraph"/>
+        <w:shd w:val="clear" w:color="auto" w:fill="FFFFFF"/>
+        <w:spacing w:after="0" w:line="240" w:lineRule="auto"/>
+        <w:rPr>
+          <w:rFonts w:ascii="Arial" w:eastAsia="Times New Roman" w:hAnsi="Arial" w:cs="Arial"/>
+          <w:kern w:val="0"/>
+          <w:sz w:val="26"/>
+          <w:szCs w:val="26"/>
+          <w:lang w:eastAsia="en-IN"/>
+          <w14:ligatures w14:val="none"/>
+        </w:rPr>
+      </w:pPr>
+    </w:p>
+    <w:p>
+      <w:pPr>
+        <w:pStyle w:val="ListParagraph"/>
+        <w:shd w:val="clear" w:color="auto" w:fill="FFFFFF"/>
+        <w:spacing w:after="0" w:line="240" w:lineRule="auto"/>
+        <w:rPr>
+          <w:rFonts w:ascii="Arial" w:eastAsia="Times New Roman" w:hAnsi="Arial" w:cs="Arial"/>
+          <w:kern w:val="0"/>
+          <w:sz w:val="26"/>
+          <w:szCs w:val="26"/>
+          <w:lang w:eastAsia="en-IN"/>
+          <w14:ligatures w14:val="none"/>
+        </w:rPr>
+      </w:pPr>
+      <w:r>
+        <w:rPr>
+          <w:rFonts w:ascii="Arial" w:eastAsia="Times New Roman" w:hAnsi="Arial" w:cs="Arial"/>
+          <w:noProof/>
+          <w:kern w:val="0"/>
+          <w:sz w:val="26"/>
+          <w:szCs w:val="26"/>
+          <w:lang w:eastAsia="en-IN"/>
+          <w14:ligatures w14:val="none"/>
+        </w:rPr>
+        <w:drawing>
+          <wp:inline distT="0" distB="0" distL="0" distR="0" wp14:anchorId="787D608A" wp14:editId="789E6610">
+            <wp:extent cx="5731510" cy="3034030"/>
+            <wp:effectExtent l="0" t="0" r="2540" b="0"/>
+            <wp:docPr id="538676370" name="Picture 1"/>
+            <wp:cNvGraphicFramePr>
+              <a:graphicFrameLocks xmlns:a="http://schemas.openxmlformats.org/drawingml/2006/main" noChangeAspect="1"/>
+            </wp:cNvGraphicFramePr>
+            <a:graphic xmlns:a="http://schemas.openxmlformats.org/drawingml/2006/main">
+              <a:graphicData uri="http://schemas.openxmlformats.org/drawingml/2006/picture">
+                <pic:pic xmlns:pic="http://schemas.openxmlformats.org/drawingml/2006/picture">
+                  <pic:nvPicPr>
+                    <pic:cNvPr id="538676370" name=""/>
+                    <pic:cNvPicPr/>
+                  </pic:nvPicPr>
+                  <pic:blipFill>
+                    <a:blip r:embed="rId9"/>
+                    <a:stretch>
+                      <a:fillRect/>
+                    </a:stretch>
+                  </pic:blipFill>
+                  <pic:spPr>
+                    <a:xfrm>
+                      <a:off x="0" y="0"/>
+                      <a:ext cx="5731510" cy="3034030"/>
+                    </a:xfrm>
+                    <a:prstGeom prst="rect">
+                      <a:avLst/>
+                    </a:prstGeom>
+                  </pic:spPr>
+                </pic:pic>
+              </a:graphicData>
+            </a:graphic>
+          </wp:inline>
+        </w:drawing>
+      </w:r>
+    </w:p>
+    <w:p>
+      <w:pPr>
+        <w:pStyle w:val="ListParagraph"/>
+        <w:shd w:val="clear" w:color="auto" w:fill="FFFFFF"/>
+        <w:spacing w:after="0" w:line="240" w:lineRule="auto"/>
+        <w:rPr>
+          <w:rFonts w:ascii="Arial" w:eastAsia="Times New Roman" w:hAnsi="Arial" w:cs="Arial"/>
+          <w:kern w:val="0"/>
+          <w:sz w:val="26"/>
+          <w:szCs w:val="26"/>
+          <w:lang w:eastAsia="en-IN"/>
+          <w14:ligatures w14:val="none"/>
+        </w:rPr>
+      </w:pPr>
+    </w:p>
+    <w:p>
+      <w:pPr>
+        <w:shd w:val="clear" w:color="auto" w:fill="FFFFFF"/>
+        <w:spacing w:after="0" w:line="240" w:lineRule="auto"/>
+        <w:rPr>
+          <w:rFonts w:ascii="Arial" w:eastAsia="Times New Roman" w:hAnsi="Arial" w:cs="Arial"/>
+          <w:kern w:val="0"/>
+          <w:sz w:val="26"/>
+          <w:szCs w:val="26"/>
+          <w:lang w:eastAsia="en-IN"/>
+          <w14:ligatures w14:val="none"/>
+        </w:rPr>
+      </w:pPr>
+      <w:r>
+        <w:rPr>
+          <w:rFonts w:ascii="Arial" w:eastAsia="Times New Roman" w:hAnsi="Arial" w:cs="Arial"/>
+          <w:kern w:val="0"/>
+          <w:sz w:val="26"/>
+          <w:szCs w:val="26"/>
+          <w:lang w:eastAsia="en-IN"/>
+          <w14:ligatures w14:val="none"/>
+        </w:rPr>
+        <w:lastRenderedPageBreak/>
+        <w:t>There are many similarities between AWS and the traditional, on-premises IT space:</w:t>
+      </w:r>
+    </w:p>
+    <w:p>
+      <w:pPr>
+        <w:pStyle w:val="ListParagraph"/>
+        <w:numPr>
+          <w:ilvl w:val="0"/>
+          <w:numId w:val="1"/>
+        </w:numPr>
+        <w:shd w:val="clear" w:color="auto" w:fill="FFFFFF"/>
+        <w:spacing w:after="0" w:line="240" w:lineRule="auto"/>
+        <w:rPr>
+          <w:rFonts w:ascii="Arial" w:eastAsia="Times New Roman" w:hAnsi="Arial" w:cs="Arial"/>
+          <w:kern w:val="0"/>
+          <w:sz w:val="26"/>
+          <w:szCs w:val="26"/>
+          <w:lang w:eastAsia="en-IN"/>
+          <w14:ligatures w14:val="none"/>
+        </w:rPr>
+      </w:pPr>
+      <w:r>
+        <w:rPr>
+          <w:rFonts w:ascii="Arial" w:eastAsia="Times New Roman" w:hAnsi="Arial" w:cs="Arial"/>
+          <w:kern w:val="0"/>
+          <w:sz w:val="26"/>
+          <w:szCs w:val="26"/>
+          <w:lang w:eastAsia="en-IN"/>
+          <w14:ligatures w14:val="none"/>
+        </w:rPr>
+        <w:t>AWS security groups, network access control lists (network ACLs), and AWS Identity and Access Management (IAM) are similar to firewalls, access control lists (ACLs), and administrators.</w:t>
+      </w:r>
+    </w:p>
+    <w:p>
+      <w:pPr>
+        <w:pStyle w:val="ListParagraph"/>
+        <w:numPr>
+          <w:ilvl w:val="0"/>
+          <w:numId w:val="1"/>
+        </w:numPr>
+        <w:shd w:val="clear" w:color="auto" w:fill="FFFFFF"/>
+        <w:spacing w:after="0" w:line="240" w:lineRule="auto"/>
+        <w:rPr>
+          <w:rFonts w:ascii="Arial" w:eastAsia="Times New Roman" w:hAnsi="Arial" w:cs="Arial"/>
+          <w:kern w:val="0"/>
+          <w:sz w:val="26"/>
+          <w:szCs w:val="26"/>
+          <w:lang w:eastAsia="en-IN"/>
+          <w14:ligatures w14:val="none"/>
+        </w:rPr>
+      </w:pPr>
+      <w:r>
+        <w:rPr>
+          <w:rFonts w:ascii="Arial" w:eastAsia="Times New Roman" w:hAnsi="Arial" w:cs="Arial"/>
+          <w:kern w:val="0"/>
+          <w:sz w:val="26"/>
+          <w:szCs w:val="26"/>
+          <w:lang w:eastAsia="en-IN"/>
+          <w14:ligatures w14:val="none"/>
+        </w:rPr>
+        <w:t>Elastic Load Balancing and Amazon Virtual Private Cloud (Amazon VPC) are similar to routers, network pipelines, and switches.</w:t>
+      </w:r>
+    </w:p>
+    <w:p>
+      <w:pPr>
+        <w:pStyle w:val="ListParagraph"/>
+        <w:numPr>
+          <w:ilvl w:val="0"/>
+          <w:numId w:val="1"/>
+        </w:numPr>
+        <w:shd w:val="clear" w:color="auto" w:fill="FFFFFF"/>
+        <w:spacing w:after="0" w:line="240" w:lineRule="auto"/>
+        <w:rPr>
+          <w:rFonts w:ascii="Arial" w:eastAsia="Times New Roman" w:hAnsi="Arial" w:cs="Arial"/>
+          <w:kern w:val="0"/>
+          <w:sz w:val="26"/>
+          <w:szCs w:val="26"/>
+          <w:lang w:eastAsia="en-IN"/>
+          <w14:ligatures w14:val="none"/>
+        </w:rPr>
+      </w:pPr>
+      <w:r>
+        <w:rPr>
+          <w:rFonts w:ascii="Arial" w:eastAsia="Times New Roman" w:hAnsi="Arial" w:cs="Arial"/>
+          <w:kern w:val="0"/>
+          <w:sz w:val="26"/>
+          <w:szCs w:val="26"/>
+          <w:lang w:eastAsia="en-IN"/>
+          <w14:ligatures w14:val="none"/>
+        </w:rPr>
+        <w:t xml:space="preserve"> Amazon Machine Images (AMIs) and Amazon Elastic Compute Cloud (Amazon EC2) instances are similar to on-premises servers.</w:t>
+      </w:r>
+    </w:p>
+    <w:p>
+      <w:pPr>
+        <w:pStyle w:val="ListParagraph"/>
+        <w:numPr>
+          <w:ilvl w:val="0"/>
+          <w:numId w:val="1"/>
+        </w:numPr>
+        <w:shd w:val="clear" w:color="auto" w:fill="FFFFFF"/>
+        <w:spacing w:after="0" w:line="240" w:lineRule="auto"/>
+        <w:rPr>
+          <w:rFonts w:ascii="Arial" w:eastAsia="Times New Roman" w:hAnsi="Arial" w:cs="Arial"/>
+          <w:kern w:val="0"/>
+          <w:sz w:val="26"/>
+          <w:szCs w:val="26"/>
+          <w:lang w:eastAsia="en-IN"/>
+          <w14:ligatures w14:val="none"/>
+        </w:rPr>
+      </w:pPr>
+      <w:r>
+        <w:rPr>
+          <w:rFonts w:ascii="Arial" w:eastAsia="Times New Roman" w:hAnsi="Arial" w:cs="Arial"/>
+          <w:kern w:val="0"/>
+          <w:sz w:val="26"/>
+          <w:szCs w:val="26"/>
+          <w:lang w:eastAsia="en-IN"/>
+          <w14:ligatures w14:val="none"/>
+        </w:rPr>
+        <w:t>Amazon Elastic Block Store (Amazon EBS), Amazon Elastic File System (Amazon EFS), Amazon Simple Storage Service (Amazon S3), and Amazon Relational Database Service (Amazon RDS) are similar to direct attached storage (DAS), storage area networks (SAN), network attached storage (NAS), and a relational database management service (RDBMS).</w:t>
+      </w:r>
+    </w:p>
+    <w:p>
+      <w:pPr>
+        <w:pStyle w:val="ListParagraph"/>
+        <w:shd w:val="clear" w:color="auto" w:fill="FFFFFF"/>
+        <w:spacing w:after="0" w:line="240" w:lineRule="auto"/>
+        <w:rPr>
+          <w:rFonts w:ascii="Arial" w:eastAsia="Times New Roman" w:hAnsi="Arial" w:cs="Arial"/>
+          <w:kern w:val="0"/>
+          <w:sz w:val="26"/>
+          <w:szCs w:val="26"/>
+          <w:lang w:eastAsia="en-IN"/>
+          <w14:ligatures w14:val="none"/>
+        </w:rPr>
+      </w:pPr>
+    </w:p>
+    <w:p>
+      <w:pPr>
+        <w:pStyle w:val="ListParagraph"/>
+        <w:shd w:val="clear" w:color="auto" w:fill="FFFFFF"/>
+        <w:spacing w:after="0" w:line="240" w:lineRule="auto"/>
+        <w:rPr>
+          <w:rFonts w:ascii="Arial" w:eastAsia="Times New Roman" w:hAnsi="Arial" w:cs="Arial"/>
+          <w:kern w:val="0"/>
+          <w:sz w:val="26"/>
+          <w:szCs w:val="26"/>
+          <w:lang w:eastAsia="en-IN"/>
+          <w14:ligatures w14:val="none"/>
+        </w:rPr>
+      </w:pPr>
+    </w:p>
+    <w:p>
+      <w:pPr>
+        <w:pStyle w:val="ListParagraph"/>
+        <w:shd w:val="clear" w:color="auto" w:fill="FFFFFF"/>
+        <w:spacing w:after="0" w:line="240" w:lineRule="auto"/>
+        <w:ind w:left="0"/>
+        <w:rPr>
+          <w:rFonts w:ascii="Arial" w:eastAsia="Times New Roman" w:hAnsi="Arial" w:cs="Arial"/>
+          <w:kern w:val="0"/>
+          <w:sz w:val="26"/>
+          <w:szCs w:val="26"/>
+          <w:lang w:eastAsia="en-IN"/>
+          <w14:ligatures w14:val="none"/>
+        </w:rPr>
+      </w:pPr>
+      <w:r>
+        <w:rPr>
+          <w:rFonts w:ascii="Arial" w:eastAsia="Times New Roman" w:hAnsi="Arial" w:cs="Arial"/>
+          <w:noProof/>
+          <w:kern w:val="0"/>
+          <w:sz w:val="26"/>
+          <w:szCs w:val="26"/>
+          <w:lang w:eastAsia="en-IN"/>
+          <w14:ligatures w14:val="none"/>
+        </w:rPr>
+        <w:drawing>
+          <wp:inline distT="0" distB="0" distL="0" distR="0" wp14:anchorId="384917AF" wp14:editId="7D4E42FC">
+            <wp:extent cx="5731510" cy="2420620"/>
+            <wp:effectExtent l="0" t="0" r="2540" b="0"/>
+            <wp:docPr id="628133269" name="Picture 1"/>
+            <wp:cNvGraphicFramePr>
+              <a:graphicFrameLocks xmlns:a="http://schemas.openxmlformats.org/drawingml/2006/main" noChangeAspect="1"/>
+            </wp:cNvGraphicFramePr>
+            <a:graphic xmlns:a="http://schemas.openxmlformats.org/drawingml/2006/main">
+              <a:graphicData uri="http://schemas.openxmlformats.org/drawingml/2006/picture">
+                <pic:pic xmlns:pic="http://schemas.openxmlformats.org/drawingml/2006/picture">
+                  <pic:nvPicPr>
+                    <pic:cNvPr id="628133269" name=""/>
+                    <pic:cNvPicPr/>
+                  </pic:nvPicPr>
+                  <pic:blipFill>
+                    <a:blip r:embed="rId10"/>
+                    <a:stretch>
+                      <a:fillRect/>
+                    </a:stretch>
+                  </pic:blipFill>
+                  <pic:spPr>
+                    <a:xfrm>
+                      <a:off x="0" y="0"/>
+                      <a:ext cx="5731510" cy="2420620"/>
+                    </a:xfrm>
+                    <a:prstGeom prst="rect">
+                      <a:avLst/>
+                    </a:prstGeom>
+                  </pic:spPr>
+                </pic:pic>
+              </a:graphicData>
+            </a:graphic>
+          </wp:inline>
+        </w:drawing>
+      </w:r>
+    </w:p>
+    <w:p>
+      <w:pPr>
+        <w:pStyle w:val="ListParagraph"/>
+        <w:shd w:val="clear" w:color="auto" w:fill="FFFFFF"/>
+        <w:spacing w:after="0" w:line="240" w:lineRule="auto"/>
+        <w:ind w:left="0"/>
+        <w:rPr>
+          <w:rFonts w:ascii="Arial" w:eastAsia="Times New Roman" w:hAnsi="Arial" w:cs="Arial"/>
+          <w:kern w:val="0"/>
+          <w:sz w:val="26"/>
+          <w:szCs w:val="26"/>
+          <w:lang w:eastAsia="en-IN"/>
+          <w14:ligatures w14:val="none"/>
+        </w:rPr>
+      </w:pPr>
+    </w:p>
+    <w:p>
+      <w:pPr>
+        <w:pStyle w:val="ListParagraph"/>
+        <w:shd w:val="clear" w:color="auto" w:fill="FFFFFF"/>
+        <w:spacing w:after="0" w:line="240" w:lineRule="auto"/>
+        <w:ind w:left="0"/>
+        <w:rPr>
+          <w:rFonts w:ascii="Arial" w:eastAsia="Times New Roman" w:hAnsi="Arial" w:cs="Arial"/>
+          <w:kern w:val="0"/>
+          <w:sz w:val="26"/>
+          <w:szCs w:val="26"/>
+          <w:lang w:eastAsia="en-IN"/>
+          <w14:ligatures w14:val="none"/>
+        </w:rPr>
+      </w:pPr>
+    </w:p>
+    <w:p>
+      <w:pPr>
+        <w:pStyle w:val="ListParagraph"/>
+        <w:shd w:val="clear" w:color="auto" w:fill="FFFFFF"/>
+        <w:spacing w:after="0" w:line="240" w:lineRule="auto"/>
+        <w:ind w:left="0"/>
+        <w:rPr>
+          <w:rFonts w:ascii="Arial" w:eastAsia="Times New Roman" w:hAnsi="Arial" w:cs="Arial"/>
+          <w:kern w:val="0"/>
+          <w:sz w:val="26"/>
+          <w:szCs w:val="26"/>
+          <w:lang w:eastAsia="en-IN"/>
+          <w14:ligatures w14:val="none"/>
+        </w:rPr>
+      </w:pPr>
+    </w:p>
+    <w:p>
+      <w:pPr>
+        <w:pStyle w:val="ListParagraph"/>
+        <w:shd w:val="clear" w:color="auto" w:fill="FFFFFF"/>
+        <w:spacing w:after="0" w:line="240" w:lineRule="auto"/>
+        <w:ind w:left="0"/>
+        <w:rPr>
+          <w:rFonts w:ascii="Arial" w:eastAsia="Times New Roman" w:hAnsi="Arial" w:cs="Arial"/>
+          <w:kern w:val="0"/>
+          <w:sz w:val="26"/>
+          <w:szCs w:val="26"/>
+          <w:lang w:eastAsia="en-IN"/>
+          <w14:ligatures w14:val="none"/>
+        </w:rPr>
+      </w:pPr>
+    </w:p>
+    <w:p>
+      <w:pPr>
+        <w:pStyle w:val="ListParagraph"/>
+        <w:shd w:val="clear" w:color="auto" w:fill="FFFFFF"/>
+        <w:spacing w:after="0" w:line="240" w:lineRule="auto"/>
+        <w:ind w:left="0"/>
+        <w:rPr>
+          <w:rFonts w:ascii="Arial" w:eastAsia="Times New Roman" w:hAnsi="Arial" w:cs="Arial"/>
+          <w:kern w:val="0"/>
+          <w:sz w:val="26"/>
+          <w:szCs w:val="26"/>
+          <w:lang w:eastAsia="en-IN"/>
+          <w14:ligatures w14:val="none"/>
+        </w:rPr>
+      </w:pPr>
+    </w:p>
+    <w:p>
+      <w:pPr>
+        <w:pStyle w:val="ListParagraph"/>
+        <w:shd w:val="clear" w:color="auto" w:fill="FFFFFF"/>
+        <w:spacing w:after="0" w:line="240" w:lineRule="auto"/>
+        <w:ind w:left="0"/>
+        <w:rPr>
+          <w:rFonts w:ascii="Arial" w:eastAsia="Times New Roman" w:hAnsi="Arial" w:cs="Arial"/>
+          <w:kern w:val="0"/>
+          <w:sz w:val="26"/>
+          <w:szCs w:val="26"/>
+          <w:lang w:eastAsia="en-IN"/>
+          <w14:ligatures w14:val="none"/>
+        </w:rPr>
+      </w:pPr>
+    </w:p>
+    <w:p>
+      <w:pPr>
+        <w:pStyle w:val="ListParagraph"/>
+        <w:shd w:val="clear" w:color="auto" w:fill="FFFFFF"/>
+        <w:spacing w:after="0" w:line="240" w:lineRule="auto"/>
+        <w:ind w:left="0"/>
+        <w:rPr>
+          <w:rFonts w:ascii="Arial" w:eastAsia="Times New Roman" w:hAnsi="Arial" w:cs="Arial"/>
+          <w:kern w:val="0"/>
+          <w:sz w:val="26"/>
+          <w:szCs w:val="26"/>
+          <w:lang w:eastAsia="en-IN"/>
+          <w14:ligatures w14:val="none"/>
+        </w:rPr>
+      </w:pPr>
+    </w:p>
+    <w:p>
+      <w:pPr>
+        <w:pStyle w:val="ListParagraph"/>
+        <w:shd w:val="clear" w:color="auto" w:fill="FFFFFF"/>
+        <w:spacing w:after="0" w:line="240" w:lineRule="auto"/>
+        <w:ind w:left="0"/>
+        <w:rPr>
+          <w:rFonts w:ascii="Arial" w:eastAsia="Times New Roman" w:hAnsi="Arial" w:cs="Arial"/>
+          <w:kern w:val="0"/>
+          <w:sz w:val="26"/>
+          <w:szCs w:val="26"/>
+          <w:lang w:eastAsia="en-IN"/>
+          <w14:ligatures w14:val="none"/>
+        </w:rPr>
+      </w:pPr>
+    </w:p>
+    <w:p>
+      <w:pPr>
+        <w:pStyle w:val="ListParagraph"/>
+        <w:shd w:val="clear" w:color="auto" w:fill="FFFFFF"/>
+        <w:spacing w:after="0" w:line="240" w:lineRule="auto"/>
+        <w:ind w:left="0"/>
+        <w:rPr>
+          <w:rFonts w:ascii="Arial" w:eastAsia="Times New Roman" w:hAnsi="Arial" w:cs="Arial"/>
+          <w:kern w:val="0"/>
+          <w:sz w:val="26"/>
+          <w:szCs w:val="26"/>
+          <w:lang w:eastAsia="en-IN"/>
+          <w14:ligatures w14:val="none"/>
+        </w:rPr>
+      </w:pPr>
+    </w:p>
+    <w:p>
+      <w:pPr>
+        <w:pStyle w:val="ListParagraph"/>
+        <w:shd w:val="clear" w:color="auto" w:fill="FFFFFF"/>
+        <w:spacing w:after="0" w:line="240" w:lineRule="auto"/>
+        <w:ind w:left="0"/>
+        <w:rPr>
+          <w:rFonts w:ascii="Arial" w:eastAsia="Times New Roman" w:hAnsi="Arial" w:cs="Arial"/>
+          <w:kern w:val="0"/>
+          <w:sz w:val="26"/>
+          <w:szCs w:val="26"/>
+          <w:lang w:eastAsia="en-IN"/>
+          <w14:ligatures w14:val="none"/>
+        </w:rPr>
+      </w:pPr>
+    </w:p>
+    <w:p>
+      <w:pPr>
+        <w:pStyle w:val="ListParagraph"/>
+        <w:shd w:val="clear" w:color="auto" w:fill="FFFFFF"/>
+        <w:spacing w:after="0" w:line="240" w:lineRule="auto"/>
+        <w:ind w:left="0"/>
+        <w:rPr>
+          <w:rFonts w:ascii="Arial" w:eastAsia="Times New Roman" w:hAnsi="Arial" w:cs="Arial"/>
+          <w:kern w:val="0"/>
+          <w:sz w:val="26"/>
+          <w:szCs w:val="26"/>
+          <w:lang w:eastAsia="en-IN"/>
+          <w14:ligatures w14:val="none"/>
+        </w:rPr>
+      </w:pPr>
+    </w:p>
+    <w:p>
+      <w:pPr>
+        <w:pStyle w:val="ListParagraph"/>
+        <w:shd w:val="clear" w:color="auto" w:fill="FFFFFF"/>
+        <w:spacing w:after="0" w:line="240" w:lineRule="auto"/>
+        <w:ind w:left="0"/>
+        <w:rPr>
+          <w:rFonts w:ascii="Arial" w:eastAsia="Times New Roman" w:hAnsi="Arial" w:cs="Arial"/>
+          <w:kern w:val="0"/>
+          <w:sz w:val="26"/>
+          <w:szCs w:val="26"/>
+          <w:lang w:eastAsia="en-IN"/>
+          <w14:ligatures w14:val="none"/>
+        </w:rPr>
+      </w:pPr>
+    </w:p>
+    <w:p>
+      <w:pPr>
+        <w:pStyle w:val="ListParagraph"/>
+        <w:shd w:val="clear" w:color="auto" w:fill="FFFFFF"/>
+        <w:spacing w:after="0" w:line="240" w:lineRule="auto"/>
+        <w:ind w:left="0"/>
+        <w:rPr>
+          <w:rFonts w:ascii="Arial" w:eastAsia="Times New Roman" w:hAnsi="Arial" w:cs="Arial"/>
+          <w:kern w:val="0"/>
+          <w:sz w:val="26"/>
+          <w:szCs w:val="26"/>
+          <w:lang w:eastAsia="en-IN"/>
+          <w14:ligatures w14:val="none"/>
+        </w:rPr>
+      </w:pPr>
+    </w:p>
+    <w:p>
+      <w:pPr>
+        <w:pStyle w:val="ListParagraph"/>
+        <w:shd w:val="clear" w:color="auto" w:fill="FFFFFF"/>
+        <w:spacing w:after="0" w:line="240" w:lineRule="auto"/>
+        <w:ind w:left="0"/>
+        <w:rPr>
+          <w:rFonts w:ascii="Arial" w:eastAsia="Times New Roman" w:hAnsi="Arial" w:cs="Arial"/>
+          <w:kern w:val="0"/>
+          <w:sz w:val="26"/>
+          <w:szCs w:val="26"/>
+          <w:lang w:eastAsia="en-IN"/>
+          <w14:ligatures w14:val="none"/>
+        </w:rPr>
+      </w:pPr>
+    </w:p>
+    <w:p>
+      <w:pPr>
+        <w:pStyle w:val="ListParagraph"/>
+        <w:shd w:val="clear" w:color="auto" w:fill="FFFFFF"/>
+        <w:spacing w:after="0" w:line="240" w:lineRule="auto"/>
+        <w:ind w:left="0"/>
+        <w:rPr>
+          <w:rFonts w:ascii="Arial" w:eastAsia="Times New Roman" w:hAnsi="Arial" w:cs="Arial"/>
+          <w:kern w:val="0"/>
+          <w:sz w:val="26"/>
+          <w:szCs w:val="26"/>
+          <w:lang w:eastAsia="en-IN"/>
+          <w14:ligatures w14:val="none"/>
+        </w:rPr>
+      </w:pPr>
+    </w:p>
+    <w:p>
+      <w:pPr>
+        <w:pStyle w:val="ListParagraph"/>
+        <w:shd w:val="clear" w:color="auto" w:fill="FFFFFF"/>
+        <w:spacing w:after="0" w:line="240" w:lineRule="auto"/>
+        <w:ind w:left="0"/>
+        <w:rPr>
+          <w:rFonts w:ascii="Arial" w:eastAsia="Times New Roman" w:hAnsi="Arial" w:cs="Arial"/>
+          <w:kern w:val="0"/>
+          <w:sz w:val="26"/>
+          <w:szCs w:val="26"/>
+          <w:lang w:eastAsia="en-IN"/>
+          <w14:ligatures w14:val="none"/>
+        </w:rPr>
+      </w:pPr>
+    </w:p>
+    <w:p>
+      <w:pPr>
+        <w:shd w:val="clear" w:color="auto" w:fill="FFFFFF"/>
+        <w:spacing w:after="0" w:line="240" w:lineRule="auto"/>
+        <w:rPr>
+          <w:rFonts w:ascii="Arial" w:eastAsia="Times New Roman" w:hAnsi="Arial" w:cs="Arial"/>
+          <w:kern w:val="0"/>
+          <w:sz w:val="42"/>
+          <w:szCs w:val="42"/>
+          <w:lang w:eastAsia="en-IN"/>
+          <w14:ligatures w14:val="none"/>
+        </w:rPr>
+      </w:pPr>
+      <w:r>
+        <w:rPr>
+          <w:rFonts w:ascii="Arial" w:eastAsia="Times New Roman" w:hAnsi="Arial" w:cs="Arial"/>
+          <w:kern w:val="0"/>
+          <w:sz w:val="42"/>
+          <w:szCs w:val="42"/>
+          <w:lang w:eastAsia="en-IN"/>
+          <w14:ligatures w14:val="none"/>
+        </w:rPr>
+        <w:lastRenderedPageBreak/>
+        <w:t xml:space="preserve">Section 2: Advantages of cloud </w:t>
+      </w:r>
+    </w:p>
+    <w:p>
+      <w:pPr>
+        <w:shd w:val="clear" w:color="auto" w:fill="FFFFFF"/>
+        <w:spacing w:after="0" w:line="240" w:lineRule="auto"/>
+        <w:rPr>
+          <w:rFonts w:ascii="Arial" w:eastAsia="Times New Roman" w:hAnsi="Arial" w:cs="Arial"/>
+          <w:kern w:val="0"/>
+          <w:sz w:val="42"/>
+          <w:szCs w:val="42"/>
+          <w:lang w:eastAsia="en-IN"/>
+          <w14:ligatures w14:val="none"/>
+        </w:rPr>
+      </w:pPr>
+      <w:r>
+        <w:rPr>
+          <w:rFonts w:ascii="Arial" w:eastAsia="Times New Roman" w:hAnsi="Arial" w:cs="Arial"/>
+          <w:kern w:val="0"/>
+          <w:sz w:val="42"/>
+          <w:szCs w:val="42"/>
+          <w:lang w:eastAsia="en-IN"/>
+          <w14:ligatures w14:val="none"/>
+        </w:rPr>
+        <w:t>computing</w:t>
+      </w:r>
+    </w:p>
+    <w:p>
+      <w:pPr>
+        <w:pStyle w:val="ListParagraph"/>
+        <w:shd w:val="clear" w:color="auto" w:fill="FFFFFF"/>
+        <w:spacing w:after="0" w:line="240" w:lineRule="auto"/>
+        <w:ind w:left="0"/>
+        <w:rPr>
+          <w:rFonts w:ascii="Arial" w:eastAsia="Times New Roman" w:hAnsi="Arial" w:cs="Arial"/>
+          <w:kern w:val="0"/>
+          <w:sz w:val="26"/>
+          <w:szCs w:val="26"/>
+          <w:lang w:eastAsia="en-IN"/>
+          <w14:ligatures w14:val="none"/>
+        </w:rPr>
+      </w:pPr>
+    </w:p>
+    <w:p>
+      <w:pPr>
+        <w:pStyle w:val="ListParagraph"/>
+        <w:shd w:val="clear" w:color="auto" w:fill="FFFFFF"/>
+        <w:spacing w:after="0" w:line="240" w:lineRule="auto"/>
+        <w:ind w:left="0"/>
+        <w:rPr>
+          <w:rFonts w:ascii="Arial" w:eastAsia="Times New Roman" w:hAnsi="Arial" w:cs="Arial"/>
+          <w:kern w:val="0"/>
+          <w:sz w:val="26"/>
+          <w:szCs w:val="26"/>
+          <w:lang w:eastAsia="en-IN"/>
+          <w14:ligatures w14:val="none"/>
+        </w:rPr>
+      </w:pPr>
+      <w:r>
+        <w:rPr>
+          <w:rFonts w:ascii="Arial" w:eastAsia="Times New Roman" w:hAnsi="Arial" w:cs="Arial"/>
+          <w:kern w:val="0"/>
+          <w:sz w:val="26"/>
+          <w:szCs w:val="26"/>
+          <w:lang w:eastAsia="en-IN"/>
+          <w14:ligatures w14:val="none"/>
+        </w:rPr>
+        <w:t>Advantage #1—Trade capital expense for variable expense: Capital expenses (capex) are funds that a company uses to acquire, upgrade, and maintain physical assets such as property, industrial buildings, or equipment.</w:t>
+      </w:r>
+    </w:p>
+    <w:p>
+      <w:pPr>
+        <w:pStyle w:val="ListParagraph"/>
+        <w:shd w:val="clear" w:color="auto" w:fill="FFFFFF"/>
+        <w:spacing w:after="0" w:line="240" w:lineRule="auto"/>
+        <w:ind w:left="0"/>
+        <w:rPr>
+          <w:rFonts w:ascii="Arial" w:eastAsia="Times New Roman" w:hAnsi="Arial" w:cs="Arial"/>
+          <w:kern w:val="0"/>
+          <w:sz w:val="26"/>
+          <w:szCs w:val="26"/>
+          <w:lang w:eastAsia="en-IN"/>
+          <w14:ligatures w14:val="none"/>
+        </w:rPr>
+      </w:pPr>
+    </w:p>
+    <w:p>
+      <w:pPr>
+        <w:pStyle w:val="ListParagraph"/>
+        <w:shd w:val="clear" w:color="auto" w:fill="FFFFFF"/>
+        <w:spacing w:after="0" w:line="240" w:lineRule="auto"/>
+        <w:ind w:left="0"/>
+        <w:rPr>
+          <w:rFonts w:ascii="Arial" w:eastAsia="Times New Roman" w:hAnsi="Arial" w:cs="Arial"/>
+          <w:kern w:val="0"/>
+          <w:sz w:val="26"/>
+          <w:szCs w:val="26"/>
+          <w:lang w:eastAsia="en-IN"/>
+          <w14:ligatures w14:val="none"/>
+        </w:rPr>
+      </w:pPr>
+      <w:r>
+        <w:rPr>
+          <w:rFonts w:ascii="Arial" w:eastAsia="Times New Roman" w:hAnsi="Arial" w:cs="Arial"/>
+          <w:kern w:val="0"/>
+          <w:sz w:val="26"/>
+          <w:szCs w:val="26"/>
+          <w:lang w:eastAsia="en-IN"/>
+          <w14:ligatures w14:val="none"/>
+        </w:rPr>
+        <w:t xml:space="preserve">By contrast, a variable expense is an expense that the person who bears the cost can easily alter or avoid. Instead of investing heavily in data </w:t>
+      </w:r>
+      <w:proofErr w:type="spellStart"/>
+      <w:r>
+        <w:rPr>
+          <w:rFonts w:ascii="Arial" w:eastAsia="Times New Roman" w:hAnsi="Arial" w:cs="Arial"/>
+          <w:kern w:val="0"/>
+          <w:sz w:val="26"/>
+          <w:szCs w:val="26"/>
+          <w:lang w:eastAsia="en-IN"/>
+          <w14:ligatures w14:val="none"/>
+        </w:rPr>
+        <w:t>centers</w:t>
+      </w:r>
+      <w:proofErr w:type="spellEnd"/>
+      <w:r>
+        <w:rPr>
+          <w:rFonts w:ascii="Arial" w:eastAsia="Times New Roman" w:hAnsi="Arial" w:cs="Arial"/>
+          <w:kern w:val="0"/>
+          <w:sz w:val="26"/>
+          <w:szCs w:val="26"/>
+          <w:lang w:eastAsia="en-IN"/>
+          <w14:ligatures w14:val="none"/>
+        </w:rPr>
+        <w:t xml:space="preserve"> and servers before you know how you will use them, you can pay only when you consume resources and pay only for the amount you consume. Thus, you save money on technology.</w:t>
+      </w:r>
+    </w:p>
+    <w:p>
+      <w:pPr>
+        <w:pStyle w:val="ListParagraph"/>
+        <w:shd w:val="clear" w:color="auto" w:fill="FFFFFF"/>
+        <w:spacing w:after="0" w:line="240" w:lineRule="auto"/>
+        <w:ind w:left="0"/>
+        <w:rPr>
+          <w:rFonts w:ascii="Arial" w:eastAsia="Times New Roman" w:hAnsi="Arial" w:cs="Arial"/>
+          <w:kern w:val="0"/>
+          <w:sz w:val="26"/>
+          <w:szCs w:val="26"/>
+          <w:lang w:eastAsia="en-IN"/>
+          <w14:ligatures w14:val="none"/>
+        </w:rPr>
+      </w:pPr>
+    </w:p>
+    <w:p>
+      <w:pPr>
+        <w:pStyle w:val="ListParagraph"/>
+        <w:shd w:val="clear" w:color="auto" w:fill="FFFFFF"/>
+        <w:spacing w:after="0" w:line="240" w:lineRule="auto"/>
+        <w:ind w:left="0"/>
+        <w:rPr>
+          <w:rFonts w:ascii="Arial" w:eastAsia="Times New Roman" w:hAnsi="Arial" w:cs="Arial"/>
+          <w:kern w:val="0"/>
+          <w:sz w:val="26"/>
+          <w:szCs w:val="26"/>
+          <w:lang w:eastAsia="en-IN"/>
+          <w14:ligatures w14:val="none"/>
+        </w:rPr>
+      </w:pPr>
+      <w:r>
+        <w:rPr>
+          <w:rFonts w:ascii="Arial" w:eastAsia="Times New Roman" w:hAnsi="Arial" w:cs="Arial"/>
+          <w:kern w:val="0"/>
+          <w:sz w:val="26"/>
+          <w:szCs w:val="26"/>
+          <w:lang w:eastAsia="en-IN"/>
+          <w14:ligatures w14:val="none"/>
+        </w:rPr>
+        <w:t>Advantage #2—Benefit from massive economies of scale: By using cloud computing, you can achieve a lower variable cost than you can get on your own. Because usage from hundreds of thousands of customers is aggregated in the cloud, providers such as AWS can achieve higher economies of scale, which translates into lower pay-as-you-go prices.</w:t>
+      </w:r>
+    </w:p>
+    <w:p>
+      <w:pPr>
+        <w:pStyle w:val="ListParagraph"/>
+        <w:shd w:val="clear" w:color="auto" w:fill="FFFFFF"/>
+        <w:spacing w:after="0" w:line="240" w:lineRule="auto"/>
+        <w:ind w:left="0"/>
+        <w:rPr>
+          <w:rFonts w:ascii="Arial" w:eastAsia="Times New Roman" w:hAnsi="Arial" w:cs="Arial"/>
+          <w:kern w:val="0"/>
+          <w:sz w:val="26"/>
+          <w:szCs w:val="26"/>
+          <w:lang w:eastAsia="en-IN"/>
+          <w14:ligatures w14:val="none"/>
+        </w:rPr>
+      </w:pPr>
+    </w:p>
+    <w:p>
+      <w:pPr>
+        <w:pStyle w:val="ListParagraph"/>
+        <w:shd w:val="clear" w:color="auto" w:fill="FFFFFF"/>
+        <w:spacing w:after="0" w:line="240" w:lineRule="auto"/>
+        <w:ind w:left="0"/>
+        <w:rPr>
+          <w:rFonts w:ascii="Arial" w:eastAsia="Times New Roman" w:hAnsi="Arial" w:cs="Arial"/>
+          <w:kern w:val="0"/>
+          <w:sz w:val="26"/>
+          <w:szCs w:val="26"/>
+          <w:lang w:eastAsia="en-IN"/>
+          <w14:ligatures w14:val="none"/>
+        </w:rPr>
+      </w:pPr>
+      <w:r>
+        <w:rPr>
+          <w:rFonts w:ascii="Arial" w:eastAsia="Times New Roman" w:hAnsi="Arial" w:cs="Arial"/>
+          <w:kern w:val="0"/>
+          <w:sz w:val="26"/>
+          <w:szCs w:val="26"/>
+          <w:lang w:eastAsia="en-IN"/>
+          <w14:ligatures w14:val="none"/>
+        </w:rPr>
+        <w:t>Advantage #3—Stop guessing capacity: Eliminate guessing about your infrastructure capacity needs. When you make a capacity decision before you deploy an application, you often either have expensive idle resources or deal with limited capacity. With cloud computing, these problems go away.</w:t>
+      </w:r>
+    </w:p>
+    <w:p>
+      <w:pPr>
+        <w:pStyle w:val="ListParagraph"/>
+        <w:shd w:val="clear" w:color="auto" w:fill="FFFFFF"/>
+        <w:spacing w:after="0" w:line="240" w:lineRule="auto"/>
+        <w:ind w:left="0"/>
+        <w:rPr>
+          <w:rFonts w:ascii="Arial" w:eastAsia="Times New Roman" w:hAnsi="Arial" w:cs="Arial"/>
+          <w:kern w:val="0"/>
+          <w:sz w:val="26"/>
+          <w:szCs w:val="26"/>
+          <w:lang w:eastAsia="en-IN"/>
+          <w14:ligatures w14:val="none"/>
+        </w:rPr>
+      </w:pPr>
+    </w:p>
+    <w:p>
+      <w:pPr>
+        <w:pStyle w:val="ListParagraph"/>
+        <w:shd w:val="clear" w:color="auto" w:fill="FFFFFF"/>
+        <w:spacing w:after="0" w:line="240" w:lineRule="auto"/>
+        <w:ind w:left="0"/>
+        <w:rPr>
+          <w:rFonts w:ascii="Arial" w:eastAsia="Times New Roman" w:hAnsi="Arial" w:cs="Arial"/>
+          <w:kern w:val="0"/>
+          <w:sz w:val="26"/>
+          <w:szCs w:val="26"/>
+          <w:lang w:eastAsia="en-IN"/>
+          <w14:ligatures w14:val="none"/>
+        </w:rPr>
+      </w:pPr>
+      <w:r>
+        <w:rPr>
+          <w:rFonts w:ascii="Arial" w:eastAsia="Times New Roman" w:hAnsi="Arial" w:cs="Arial"/>
+          <w:kern w:val="0"/>
+          <w:sz w:val="26"/>
+          <w:szCs w:val="26"/>
+          <w:lang w:eastAsia="en-IN"/>
+          <w14:ligatures w14:val="none"/>
+        </w:rPr>
+        <w:t>Advantage #4—Increase speed and agility: In a cloud computing environment, new IT resources are only a click away, which means that you reduce the time it takes to make those resources available to your developers from weeks to just minutes.</w:t>
+      </w:r>
+    </w:p>
+    <w:p>
+      <w:pPr>
+        <w:pStyle w:val="ListParagraph"/>
+        <w:shd w:val="clear" w:color="auto" w:fill="FFFFFF"/>
+        <w:spacing w:after="0" w:line="240" w:lineRule="auto"/>
+        <w:ind w:left="0"/>
+        <w:rPr>
+          <w:rFonts w:ascii="Arial" w:eastAsia="Times New Roman" w:hAnsi="Arial" w:cs="Arial"/>
+          <w:kern w:val="0"/>
+          <w:sz w:val="26"/>
+          <w:szCs w:val="26"/>
+          <w:lang w:eastAsia="en-IN"/>
+          <w14:ligatures w14:val="none"/>
+        </w:rPr>
+      </w:pPr>
+    </w:p>
+    <w:p>
+      <w:pPr>
+        <w:pStyle w:val="ListParagraph"/>
+        <w:shd w:val="clear" w:color="auto" w:fill="FFFFFF"/>
+        <w:spacing w:after="0" w:line="240" w:lineRule="auto"/>
+        <w:ind w:left="0"/>
+        <w:rPr>
+          <w:rFonts w:ascii="Arial" w:eastAsia="Times New Roman" w:hAnsi="Arial" w:cs="Arial"/>
+          <w:kern w:val="0"/>
+          <w:sz w:val="26"/>
+          <w:szCs w:val="26"/>
+          <w:lang w:eastAsia="en-IN"/>
+          <w14:ligatures w14:val="none"/>
+        </w:rPr>
+      </w:pPr>
+      <w:r>
+        <w:rPr>
+          <w:rFonts w:ascii="Arial" w:eastAsia="Times New Roman" w:hAnsi="Arial" w:cs="Arial"/>
+          <w:kern w:val="0"/>
+          <w:sz w:val="26"/>
+          <w:szCs w:val="26"/>
+          <w:lang w:eastAsia="en-IN"/>
+          <w14:ligatures w14:val="none"/>
+        </w:rPr>
+        <w:t xml:space="preserve">Advantage #5—Stop spending money on running and maintaining data </w:t>
+      </w:r>
+      <w:r>
+        <w:rPr>
+          <w:rFonts w:ascii="Arial" w:eastAsia="Times New Roman" w:hAnsi="Arial" w:cs="Arial"/>
+          <w:kern w:val="0"/>
+          <w:sz w:val="26"/>
+          <w:szCs w:val="26"/>
+          <w:lang w:eastAsia="en-IN"/>
+          <w14:ligatures w14:val="none"/>
+        </w:rPr>
+        <w:t>centres</w:t>
+      </w:r>
+      <w:r>
+        <w:rPr>
+          <w:rFonts w:ascii="Arial" w:eastAsia="Times New Roman" w:hAnsi="Arial" w:cs="Arial"/>
+          <w:kern w:val="0"/>
+          <w:sz w:val="26"/>
+          <w:szCs w:val="26"/>
+          <w:lang w:eastAsia="en-IN"/>
+          <w14:ligatures w14:val="none"/>
+        </w:rPr>
+        <w:t>: Focus on projects that differentiate your business instead of focusing on the infrastructure.</w:t>
+      </w:r>
+    </w:p>
+    <w:p>
+      <w:pPr>
+        <w:pStyle w:val="ListParagraph"/>
+        <w:shd w:val="clear" w:color="auto" w:fill="FFFFFF"/>
+        <w:spacing w:after="0" w:line="240" w:lineRule="auto"/>
+        <w:ind w:left="0"/>
+        <w:rPr>
+          <w:rFonts w:ascii="Arial" w:eastAsia="Times New Roman" w:hAnsi="Arial" w:cs="Arial"/>
+          <w:kern w:val="0"/>
+          <w:sz w:val="26"/>
+          <w:szCs w:val="26"/>
+          <w:lang w:eastAsia="en-IN"/>
+          <w14:ligatures w14:val="none"/>
+        </w:rPr>
+      </w:pPr>
+    </w:p>
+    <w:p>
+      <w:pPr>
+        <w:pStyle w:val="ListParagraph"/>
+        <w:shd w:val="clear" w:color="auto" w:fill="FFFFFF"/>
+        <w:spacing w:after="0" w:line="240" w:lineRule="auto"/>
+        <w:ind w:left="0"/>
+        <w:rPr>
+          <w:rFonts w:ascii="Arial" w:eastAsia="Times New Roman" w:hAnsi="Arial" w:cs="Arial"/>
+          <w:kern w:val="0"/>
+          <w:sz w:val="26"/>
+          <w:szCs w:val="26"/>
+          <w:lang w:eastAsia="en-IN"/>
+          <w14:ligatures w14:val="none"/>
+        </w:rPr>
+      </w:pPr>
+      <w:r>
+        <w:rPr>
+          <w:rFonts w:ascii="Arial" w:eastAsia="Times New Roman" w:hAnsi="Arial" w:cs="Arial"/>
+          <w:kern w:val="0"/>
+          <w:sz w:val="26"/>
+          <w:szCs w:val="26"/>
+          <w:lang w:eastAsia="en-IN"/>
+          <w14:ligatures w14:val="none"/>
+        </w:rPr>
+        <w:t>Advantage #6—Go global in minutes: You can deploy your application in multiple AWS Regions around the world with just a few clicks. As a result, you can provide a lower latency and better experience for your customers simply and at minimal cost</w:t>
+      </w:r>
+    </w:p>
+    <w:p>
+      <w:pPr>
+        <w:pStyle w:val="ListParagraph"/>
+        <w:shd w:val="clear" w:color="auto" w:fill="FFFFFF"/>
+        <w:spacing w:after="0" w:line="240" w:lineRule="auto"/>
+        <w:ind w:left="0"/>
+        <w:rPr>
+          <w:rFonts w:ascii="Arial" w:eastAsia="Times New Roman" w:hAnsi="Arial" w:cs="Arial"/>
+          <w:kern w:val="0"/>
+          <w:sz w:val="26"/>
+          <w:szCs w:val="26"/>
+          <w:lang w:eastAsia="en-IN"/>
+          <w14:ligatures w14:val="none"/>
+        </w:rPr>
+      </w:pPr>
+    </w:p>
+    <w:p>
+      <w:pPr>
+        <w:pStyle w:val="ListParagraph"/>
+        <w:shd w:val="clear" w:color="auto" w:fill="FFFFFF"/>
+        <w:spacing w:after="0" w:line="240" w:lineRule="auto"/>
+        <w:ind w:left="0"/>
+        <w:rPr>
+          <w:rFonts w:ascii="Arial" w:eastAsia="Times New Roman" w:hAnsi="Arial" w:cs="Arial"/>
+          <w:kern w:val="0"/>
+          <w:sz w:val="26"/>
+          <w:szCs w:val="26"/>
+          <w:lang w:eastAsia="en-IN"/>
+          <w14:ligatures w14:val="none"/>
+        </w:rPr>
+      </w:pPr>
+      <w:r>
+        <w:rPr>
+          <w:rFonts w:ascii="Arial" w:eastAsia="Times New Roman" w:hAnsi="Arial" w:cs="Arial"/>
+          <w:kern w:val="0"/>
+          <w:sz w:val="26"/>
+          <w:szCs w:val="26"/>
+          <w:lang w:eastAsia="en-IN"/>
+          <w14:ligatures w14:val="none"/>
+        </w:rPr>
+        <w:lastRenderedPageBreak/>
+        <w:drawing>
+          <wp:inline distT="0" distB="0" distL="0" distR="0" wp14:anchorId="5B1F3CF8" wp14:editId="42DA0900">
+            <wp:extent cx="5731510" cy="2577465"/>
+            <wp:effectExtent l="0" t="0" r="2540" b="0"/>
+            <wp:docPr id="1892005573" name="Picture 1"/>
+            <wp:cNvGraphicFramePr>
+              <a:graphicFrameLocks xmlns:a="http://schemas.openxmlformats.org/drawingml/2006/main" noChangeAspect="1"/>
+            </wp:cNvGraphicFramePr>
+            <a:graphic xmlns:a="http://schemas.openxmlformats.org/drawingml/2006/main">
+              <a:graphicData uri="http://schemas.openxmlformats.org/drawingml/2006/picture">
+                <pic:pic xmlns:pic="http://schemas.openxmlformats.org/drawingml/2006/picture">
+                  <pic:nvPicPr>
+                    <pic:cNvPr id="1892005573" name=""/>
+                    <pic:cNvPicPr/>
+                  </pic:nvPicPr>
+                  <pic:blipFill>
+                    <a:blip r:embed="rId11"/>
+                    <a:stretch>
+                      <a:fillRect/>
+                    </a:stretch>
+                  </pic:blipFill>
+                  <pic:spPr>
+                    <a:xfrm>
+                      <a:off x="0" y="0"/>
+                      <a:ext cx="5731510" cy="2577465"/>
+                    </a:xfrm>
+                    <a:prstGeom prst="rect">
+                      <a:avLst/>
+                    </a:prstGeom>
+                  </pic:spPr>
+                </pic:pic>
+              </a:graphicData>
+            </a:graphic>
+          </wp:inline>
+        </w:drawing>
+      </w:r>
     </w:p>
     <w:sectPr>
       <w:pgSz w:w="11906" w:h="16838"/>

</xml_diff>

<commit_message>
Module 1 All Chapters Done
</commit_message>
<xml_diff>
--- a/AWS Notes Self Choosen.docx
+++ b/AWS Notes Self Choosen.docx
@@ -1709,29 +1709,7 @@
           <w:lang w:eastAsia="en-IN"/>
           <w14:ligatures w14:val="none"/>
         </w:rPr>
-        <w:t xml:space="preserve">Advantage #5—Stop spending money on running and maintaining data </w:t>
-      </w:r>
-      <w:r>
-        <w:rPr>
-          <w:rFonts w:ascii="Arial" w:eastAsia="Times New Roman" w:hAnsi="Arial" w:cs="Arial"/>
-          <w:kern w:val="0"/>
-          <w:sz w:val="26"/>
-          <w:szCs w:val="26"/>
-          <w:lang w:eastAsia="en-IN"/>
-          <w14:ligatures w14:val="none"/>
-        </w:rPr>
-        <w:t>centres</w:t>
-      </w:r>
-      <w:r>
-        <w:rPr>
-          <w:rFonts w:ascii="Arial" w:eastAsia="Times New Roman" w:hAnsi="Arial" w:cs="Arial"/>
-          <w:kern w:val="0"/>
-          <w:sz w:val="26"/>
-          <w:szCs w:val="26"/>
-          <w:lang w:eastAsia="en-IN"/>
-          <w14:ligatures w14:val="none"/>
-        </w:rPr>
-        <w:t>: Focus on projects that differentiate your business instead of focusing on the infrastructure.</w:t>
+        <w:t>Advantage #5—Stop spending money on running and maintaining data centres: Focus on projects that differentiate your business instead of focusing on the infrastructure.</w:t>
       </w:r>
     </w:p>
     <w:p>
@@ -1811,6 +1789,7 @@
       <w:r>
         <w:rPr>
           <w:rFonts w:ascii="Arial" w:eastAsia="Times New Roman" w:hAnsi="Arial" w:cs="Arial"/>
+          <w:noProof/>
           <w:kern w:val="0"/>
           <w:sz w:val="26"/>
           <w:szCs w:val="26"/>
@@ -1854,6 +1833,2058 @@
           </wp:inline>
         </w:drawing>
       </w:r>
+    </w:p>
+    <w:p>
+      <w:pPr>
+        <w:pStyle w:val="ListParagraph"/>
+        <w:shd w:val="clear" w:color="auto" w:fill="FFFFFF"/>
+        <w:spacing w:after="0" w:line="240" w:lineRule="auto"/>
+        <w:ind w:left="0"/>
+        <w:rPr>
+          <w:rFonts w:ascii="Arial" w:eastAsia="Times New Roman" w:hAnsi="Arial" w:cs="Arial"/>
+          <w:kern w:val="0"/>
+          <w:sz w:val="26"/>
+          <w:szCs w:val="26"/>
+          <w:lang w:eastAsia="en-IN"/>
+          <w14:ligatures w14:val="none"/>
+        </w:rPr>
+      </w:pPr>
+    </w:p>
+    <w:p>
+      <w:pPr>
+        <w:pStyle w:val="ListParagraph"/>
+        <w:shd w:val="clear" w:color="auto" w:fill="FFFFFF"/>
+        <w:spacing w:after="0" w:line="240" w:lineRule="auto"/>
+        <w:ind w:left="0"/>
+        <w:rPr>
+          <w:rFonts w:ascii="Arial" w:eastAsia="Times New Roman" w:hAnsi="Arial" w:cs="Arial"/>
+          <w:kern w:val="0"/>
+          <w:sz w:val="26"/>
+          <w:szCs w:val="26"/>
+          <w:lang w:eastAsia="en-IN"/>
+          <w14:ligatures w14:val="none"/>
+        </w:rPr>
+      </w:pPr>
+    </w:p>
+    <w:p>
+      <w:pPr>
+        <w:shd w:val="clear" w:color="auto" w:fill="FFFFFF"/>
+        <w:spacing w:after="0" w:line="240" w:lineRule="auto"/>
+        <w:rPr>
+          <w:rFonts w:ascii="Arial" w:eastAsia="Times New Roman" w:hAnsi="Arial" w:cs="Arial"/>
+          <w:kern w:val="0"/>
+          <w:sz w:val="26"/>
+          <w:szCs w:val="26"/>
+          <w:lang w:eastAsia="en-IN"/>
+          <w14:ligatures w14:val="none"/>
+        </w:rPr>
+      </w:pPr>
+    </w:p>
+    <w:p>
+      <w:pPr>
+        <w:shd w:val="clear" w:color="auto" w:fill="FFFFFF"/>
+        <w:spacing w:after="0" w:line="240" w:lineRule="auto"/>
+        <w:rPr>
+          <w:rFonts w:ascii="Arial" w:eastAsia="Times New Roman" w:hAnsi="Arial" w:cs="Arial"/>
+          <w:kern w:val="0"/>
+          <w:sz w:val="42"/>
+          <w:szCs w:val="42"/>
+          <w:lang w:eastAsia="en-IN"/>
+          <w14:ligatures w14:val="none"/>
+        </w:rPr>
+      </w:pPr>
+    </w:p>
+    <w:p>
+      <w:pPr>
+        <w:shd w:val="clear" w:color="auto" w:fill="FFFFFF"/>
+        <w:spacing w:after="0" w:line="240" w:lineRule="auto"/>
+        <w:rPr>
+          <w:rFonts w:ascii="Arial" w:eastAsia="Times New Roman" w:hAnsi="Arial" w:cs="Arial"/>
+          <w:kern w:val="0"/>
+          <w:sz w:val="42"/>
+          <w:szCs w:val="42"/>
+          <w:lang w:eastAsia="en-IN"/>
+          <w14:ligatures w14:val="none"/>
+        </w:rPr>
+      </w:pPr>
+    </w:p>
+    <w:p>
+      <w:pPr>
+        <w:shd w:val="clear" w:color="auto" w:fill="FFFFFF"/>
+        <w:spacing w:after="0" w:line="240" w:lineRule="auto"/>
+        <w:rPr>
+          <w:rFonts w:ascii="Arial" w:eastAsia="Times New Roman" w:hAnsi="Arial" w:cs="Arial"/>
+          <w:kern w:val="0"/>
+          <w:sz w:val="42"/>
+          <w:szCs w:val="42"/>
+          <w:lang w:eastAsia="en-IN"/>
+          <w14:ligatures w14:val="none"/>
+        </w:rPr>
+      </w:pPr>
+    </w:p>
+    <w:p>
+      <w:pPr>
+        <w:shd w:val="clear" w:color="auto" w:fill="FFFFFF"/>
+        <w:spacing w:after="0" w:line="240" w:lineRule="auto"/>
+        <w:rPr>
+          <w:rFonts w:ascii="Arial" w:eastAsia="Times New Roman" w:hAnsi="Arial" w:cs="Arial"/>
+          <w:kern w:val="0"/>
+          <w:sz w:val="42"/>
+          <w:szCs w:val="42"/>
+          <w:lang w:eastAsia="en-IN"/>
+          <w14:ligatures w14:val="none"/>
+        </w:rPr>
+      </w:pPr>
+    </w:p>
+    <w:p>
+      <w:pPr>
+        <w:shd w:val="clear" w:color="auto" w:fill="FFFFFF"/>
+        <w:spacing w:after="0" w:line="240" w:lineRule="auto"/>
+        <w:rPr>
+          <w:rFonts w:ascii="Arial" w:eastAsia="Times New Roman" w:hAnsi="Arial" w:cs="Arial"/>
+          <w:kern w:val="0"/>
+          <w:sz w:val="42"/>
+          <w:szCs w:val="42"/>
+          <w:lang w:eastAsia="en-IN"/>
+          <w14:ligatures w14:val="none"/>
+        </w:rPr>
+      </w:pPr>
+    </w:p>
+    <w:p>
+      <w:pPr>
+        <w:shd w:val="clear" w:color="auto" w:fill="FFFFFF"/>
+        <w:spacing w:after="0" w:line="240" w:lineRule="auto"/>
+        <w:rPr>
+          <w:rFonts w:ascii="Arial" w:eastAsia="Times New Roman" w:hAnsi="Arial" w:cs="Arial"/>
+          <w:kern w:val="0"/>
+          <w:sz w:val="42"/>
+          <w:szCs w:val="42"/>
+          <w:lang w:eastAsia="en-IN"/>
+          <w14:ligatures w14:val="none"/>
+        </w:rPr>
+      </w:pPr>
+    </w:p>
+    <w:p>
+      <w:pPr>
+        <w:shd w:val="clear" w:color="auto" w:fill="FFFFFF"/>
+        <w:spacing w:after="0" w:line="240" w:lineRule="auto"/>
+        <w:rPr>
+          <w:rFonts w:ascii="Arial" w:eastAsia="Times New Roman" w:hAnsi="Arial" w:cs="Arial"/>
+          <w:kern w:val="0"/>
+          <w:sz w:val="42"/>
+          <w:szCs w:val="42"/>
+          <w:lang w:eastAsia="en-IN"/>
+          <w14:ligatures w14:val="none"/>
+        </w:rPr>
+      </w:pPr>
+    </w:p>
+    <w:p>
+      <w:pPr>
+        <w:shd w:val="clear" w:color="auto" w:fill="FFFFFF"/>
+        <w:spacing w:after="0" w:line="240" w:lineRule="auto"/>
+        <w:rPr>
+          <w:rFonts w:ascii="Arial" w:eastAsia="Times New Roman" w:hAnsi="Arial" w:cs="Arial"/>
+          <w:kern w:val="0"/>
+          <w:sz w:val="42"/>
+          <w:szCs w:val="42"/>
+          <w:lang w:eastAsia="en-IN"/>
+          <w14:ligatures w14:val="none"/>
+        </w:rPr>
+      </w:pPr>
+    </w:p>
+    <w:p>
+      <w:pPr>
+        <w:shd w:val="clear" w:color="auto" w:fill="FFFFFF"/>
+        <w:spacing w:after="0" w:line="240" w:lineRule="auto"/>
+        <w:rPr>
+          <w:rFonts w:ascii="Arial" w:eastAsia="Times New Roman" w:hAnsi="Arial" w:cs="Arial"/>
+          <w:kern w:val="0"/>
+          <w:sz w:val="42"/>
+          <w:szCs w:val="42"/>
+          <w:lang w:eastAsia="en-IN"/>
+          <w14:ligatures w14:val="none"/>
+        </w:rPr>
+      </w:pPr>
+    </w:p>
+    <w:p>
+      <w:pPr>
+        <w:shd w:val="clear" w:color="auto" w:fill="FFFFFF"/>
+        <w:spacing w:after="0" w:line="240" w:lineRule="auto"/>
+        <w:rPr>
+          <w:rFonts w:ascii="Arial" w:eastAsia="Times New Roman" w:hAnsi="Arial" w:cs="Arial"/>
+          <w:kern w:val="0"/>
+          <w:sz w:val="42"/>
+          <w:szCs w:val="42"/>
+          <w:lang w:eastAsia="en-IN"/>
+          <w14:ligatures w14:val="none"/>
+        </w:rPr>
+      </w:pPr>
+    </w:p>
+    <w:p>
+      <w:pPr>
+        <w:shd w:val="clear" w:color="auto" w:fill="FFFFFF"/>
+        <w:spacing w:after="0" w:line="240" w:lineRule="auto"/>
+        <w:rPr>
+          <w:rFonts w:ascii="Arial" w:eastAsia="Times New Roman" w:hAnsi="Arial" w:cs="Arial"/>
+          <w:kern w:val="0"/>
+          <w:sz w:val="42"/>
+          <w:szCs w:val="42"/>
+          <w:lang w:eastAsia="en-IN"/>
+          <w14:ligatures w14:val="none"/>
+        </w:rPr>
+      </w:pPr>
+    </w:p>
+    <w:p>
+      <w:pPr>
+        <w:shd w:val="clear" w:color="auto" w:fill="FFFFFF"/>
+        <w:spacing w:after="0" w:line="240" w:lineRule="auto"/>
+        <w:rPr>
+          <w:rFonts w:ascii="Arial" w:eastAsia="Times New Roman" w:hAnsi="Arial" w:cs="Arial"/>
+          <w:kern w:val="0"/>
+          <w:sz w:val="42"/>
+          <w:szCs w:val="42"/>
+          <w:lang w:eastAsia="en-IN"/>
+          <w14:ligatures w14:val="none"/>
+        </w:rPr>
+      </w:pPr>
+    </w:p>
+    <w:p>
+      <w:pPr>
+        <w:shd w:val="clear" w:color="auto" w:fill="FFFFFF"/>
+        <w:spacing w:after="0" w:line="240" w:lineRule="auto"/>
+        <w:rPr>
+          <w:rFonts w:ascii="Arial" w:eastAsia="Times New Roman" w:hAnsi="Arial" w:cs="Arial"/>
+          <w:kern w:val="0"/>
+          <w:sz w:val="42"/>
+          <w:szCs w:val="42"/>
+          <w:lang w:eastAsia="en-IN"/>
+          <w14:ligatures w14:val="none"/>
+        </w:rPr>
+      </w:pPr>
+    </w:p>
+    <w:p>
+      <w:pPr>
+        <w:shd w:val="clear" w:color="auto" w:fill="FFFFFF"/>
+        <w:spacing w:after="0" w:line="240" w:lineRule="auto"/>
+        <w:rPr>
+          <w:rFonts w:ascii="Arial" w:eastAsia="Times New Roman" w:hAnsi="Arial" w:cs="Arial"/>
+          <w:kern w:val="0"/>
+          <w:sz w:val="42"/>
+          <w:szCs w:val="42"/>
+          <w:lang w:eastAsia="en-IN"/>
+          <w14:ligatures w14:val="none"/>
+        </w:rPr>
+      </w:pPr>
+    </w:p>
+    <w:p>
+      <w:pPr>
+        <w:shd w:val="clear" w:color="auto" w:fill="FFFFFF"/>
+        <w:spacing w:after="0" w:line="240" w:lineRule="auto"/>
+        <w:rPr>
+          <w:rFonts w:ascii="Arial" w:eastAsia="Times New Roman" w:hAnsi="Arial" w:cs="Arial"/>
+          <w:kern w:val="0"/>
+          <w:sz w:val="42"/>
+          <w:szCs w:val="42"/>
+          <w:lang w:eastAsia="en-IN"/>
+          <w14:ligatures w14:val="none"/>
+        </w:rPr>
+      </w:pPr>
+    </w:p>
+    <w:p>
+      <w:pPr>
+        <w:shd w:val="clear" w:color="auto" w:fill="FFFFFF"/>
+        <w:spacing w:after="0" w:line="240" w:lineRule="auto"/>
+        <w:rPr>
+          <w:rFonts w:ascii="Arial" w:eastAsia="Times New Roman" w:hAnsi="Arial" w:cs="Arial"/>
+          <w:kern w:val="0"/>
+          <w:sz w:val="42"/>
+          <w:szCs w:val="42"/>
+          <w:lang w:eastAsia="en-IN"/>
+          <w14:ligatures w14:val="none"/>
+        </w:rPr>
+      </w:pPr>
+    </w:p>
+    <w:p>
+      <w:pPr>
+        <w:shd w:val="clear" w:color="auto" w:fill="FFFFFF"/>
+        <w:spacing w:after="0" w:line="240" w:lineRule="auto"/>
+        <w:rPr>
+          <w:rFonts w:ascii="Arial" w:eastAsia="Times New Roman" w:hAnsi="Arial" w:cs="Arial"/>
+          <w:kern w:val="0"/>
+          <w:sz w:val="42"/>
+          <w:szCs w:val="42"/>
+          <w:lang w:eastAsia="en-IN"/>
+          <w14:ligatures w14:val="none"/>
+        </w:rPr>
+      </w:pPr>
+    </w:p>
+    <w:p>
+      <w:pPr>
+        <w:shd w:val="clear" w:color="auto" w:fill="FFFFFF"/>
+        <w:spacing w:after="0" w:line="240" w:lineRule="auto"/>
+        <w:rPr>
+          <w:rFonts w:ascii="Arial" w:eastAsia="Times New Roman" w:hAnsi="Arial" w:cs="Arial"/>
+          <w:kern w:val="0"/>
+          <w:sz w:val="42"/>
+          <w:szCs w:val="42"/>
+          <w:lang w:eastAsia="en-IN"/>
+          <w14:ligatures w14:val="none"/>
+        </w:rPr>
+      </w:pPr>
+    </w:p>
+    <w:p>
+      <w:pPr>
+        <w:shd w:val="clear" w:color="auto" w:fill="FFFFFF"/>
+        <w:spacing w:after="0" w:line="240" w:lineRule="auto"/>
+        <w:rPr>
+          <w:rFonts w:ascii="Arial" w:eastAsia="Times New Roman" w:hAnsi="Arial" w:cs="Arial"/>
+          <w:kern w:val="0"/>
+          <w:sz w:val="42"/>
+          <w:szCs w:val="42"/>
+          <w:lang w:eastAsia="en-IN"/>
+          <w14:ligatures w14:val="none"/>
+        </w:rPr>
+      </w:pPr>
+      <w:r>
+        <w:rPr>
+          <w:rFonts w:ascii="Arial" w:eastAsia="Times New Roman" w:hAnsi="Arial" w:cs="Arial"/>
+          <w:kern w:val="0"/>
+          <w:sz w:val="42"/>
+          <w:szCs w:val="42"/>
+          <w:lang w:eastAsia="en-IN"/>
+          <w14:ligatures w14:val="none"/>
+        </w:rPr>
+        <w:lastRenderedPageBreak/>
+        <w:t xml:space="preserve">Section 3: Introduction to Amazon </w:t>
+      </w:r>
+    </w:p>
+    <w:p>
+      <w:pPr>
+        <w:shd w:val="clear" w:color="auto" w:fill="FFFFFF"/>
+        <w:spacing w:after="0" w:line="240" w:lineRule="auto"/>
+        <w:rPr>
+          <w:rFonts w:ascii="Arial" w:eastAsia="Times New Roman" w:hAnsi="Arial" w:cs="Arial"/>
+          <w:kern w:val="0"/>
+          <w:sz w:val="42"/>
+          <w:szCs w:val="42"/>
+          <w:lang w:eastAsia="en-IN"/>
+          <w14:ligatures w14:val="none"/>
+        </w:rPr>
+      </w:pPr>
+      <w:r>
+        <w:rPr>
+          <w:rFonts w:ascii="Arial" w:eastAsia="Times New Roman" w:hAnsi="Arial" w:cs="Arial"/>
+          <w:kern w:val="0"/>
+          <w:sz w:val="42"/>
+          <w:szCs w:val="42"/>
+          <w:lang w:eastAsia="en-IN"/>
+          <w14:ligatures w14:val="none"/>
+        </w:rPr>
+        <w:t>Web Services (AWS)</w:t>
+      </w:r>
+    </w:p>
+    <w:p>
+      <w:pPr>
+        <w:pStyle w:val="ListParagraph"/>
+        <w:shd w:val="clear" w:color="auto" w:fill="FFFFFF"/>
+        <w:spacing w:after="0" w:line="240" w:lineRule="auto"/>
+        <w:ind w:left="0"/>
+        <w:rPr>
+          <w:rFonts w:ascii="Arial" w:eastAsia="Times New Roman" w:hAnsi="Arial" w:cs="Arial"/>
+          <w:kern w:val="0"/>
+          <w:sz w:val="26"/>
+          <w:szCs w:val="26"/>
+          <w:lang w:eastAsia="en-IN"/>
+          <w14:ligatures w14:val="none"/>
+        </w:rPr>
+      </w:pPr>
+    </w:p>
+    <w:p>
+      <w:pPr>
+        <w:pStyle w:val="ListParagraph"/>
+        <w:shd w:val="clear" w:color="auto" w:fill="FFFFFF"/>
+        <w:spacing w:after="0" w:line="240" w:lineRule="auto"/>
+        <w:ind w:left="0"/>
+        <w:rPr>
+          <w:rFonts w:ascii="Arial" w:eastAsia="Times New Roman" w:hAnsi="Arial" w:cs="Arial"/>
+          <w:kern w:val="0"/>
+          <w:sz w:val="26"/>
+          <w:szCs w:val="26"/>
+          <w:lang w:eastAsia="en-IN"/>
+          <w14:ligatures w14:val="none"/>
+        </w:rPr>
+      </w:pPr>
+      <w:r>
+        <w:rPr>
+          <w:rFonts w:ascii="Arial" w:eastAsia="Times New Roman" w:hAnsi="Arial" w:cs="Arial"/>
+          <w:kern w:val="0"/>
+          <w:sz w:val="26"/>
+          <w:szCs w:val="26"/>
+          <w:lang w:eastAsia="en-IN"/>
+          <w14:ligatures w14:val="none"/>
+        </w:rPr>
+        <w:drawing>
+          <wp:inline distT="0" distB="0" distL="0" distR="0" wp14:anchorId="13BB8E99" wp14:editId="1B7594A9">
+            <wp:extent cx="5016528" cy="2459355"/>
+            <wp:effectExtent l="0" t="0" r="0" b="0"/>
+            <wp:docPr id="210206256" name="Picture 1"/>
+            <wp:cNvGraphicFramePr>
+              <a:graphicFrameLocks xmlns:a="http://schemas.openxmlformats.org/drawingml/2006/main" noChangeAspect="1"/>
+            </wp:cNvGraphicFramePr>
+            <a:graphic xmlns:a="http://schemas.openxmlformats.org/drawingml/2006/main">
+              <a:graphicData uri="http://schemas.openxmlformats.org/drawingml/2006/picture">
+                <pic:pic xmlns:pic="http://schemas.openxmlformats.org/drawingml/2006/picture">
+                  <pic:nvPicPr>
+                    <pic:cNvPr id="210206256" name=""/>
+                    <pic:cNvPicPr/>
+                  </pic:nvPicPr>
+                  <pic:blipFill>
+                    <a:blip r:embed="rId12"/>
+                    <a:stretch>
+                      <a:fillRect/>
+                    </a:stretch>
+                  </pic:blipFill>
+                  <pic:spPr>
+                    <a:xfrm>
+                      <a:off x="0" y="0"/>
+                      <a:ext cx="5032569" cy="2467219"/>
+                    </a:xfrm>
+                    <a:prstGeom prst="rect">
+                      <a:avLst/>
+                    </a:prstGeom>
+                  </pic:spPr>
+                </pic:pic>
+              </a:graphicData>
+            </a:graphic>
+          </wp:inline>
+        </w:drawing>
+      </w:r>
+    </w:p>
+    <w:p>
+      <w:pPr>
+        <w:pStyle w:val="ListParagraph"/>
+        <w:shd w:val="clear" w:color="auto" w:fill="FFFFFF"/>
+        <w:spacing w:after="0" w:line="240" w:lineRule="auto"/>
+        <w:ind w:left="0"/>
+        <w:rPr>
+          <w:rFonts w:ascii="Arial" w:eastAsia="Times New Roman" w:hAnsi="Arial" w:cs="Arial"/>
+          <w:kern w:val="0"/>
+          <w:sz w:val="26"/>
+          <w:szCs w:val="26"/>
+          <w:lang w:eastAsia="en-IN"/>
+          <w14:ligatures w14:val="none"/>
+        </w:rPr>
+      </w:pPr>
+    </w:p>
+    <w:p>
+      <w:pPr>
+        <w:pStyle w:val="ListParagraph"/>
+        <w:shd w:val="clear" w:color="auto" w:fill="FFFFFF"/>
+        <w:spacing w:after="0" w:line="240" w:lineRule="auto"/>
+        <w:ind w:left="0"/>
+        <w:rPr>
+          <w:rFonts w:ascii="Arial" w:eastAsia="Times New Roman" w:hAnsi="Arial" w:cs="Arial"/>
+          <w:kern w:val="0"/>
+          <w:sz w:val="26"/>
+          <w:szCs w:val="26"/>
+          <w:lang w:eastAsia="en-IN"/>
+          <w14:ligatures w14:val="none"/>
+        </w:rPr>
+      </w:pPr>
+      <w:r>
+        <w:rPr>
+          <w:rFonts w:ascii="Arial" w:eastAsia="Times New Roman" w:hAnsi="Arial" w:cs="Arial"/>
+          <w:kern w:val="0"/>
+          <w:sz w:val="26"/>
+          <w:szCs w:val="26"/>
+          <w:lang w:eastAsia="en-IN"/>
+          <w14:ligatures w14:val="none"/>
+        </w:rPr>
+        <w:drawing>
+          <wp:inline distT="0" distB="0" distL="0" distR="0" wp14:anchorId="6F8C1F41" wp14:editId="0D431DD3">
+            <wp:extent cx="4949031" cy="2200910"/>
+            <wp:effectExtent l="0" t="0" r="4445" b="8890"/>
+            <wp:docPr id="875531179" name="Picture 1"/>
+            <wp:cNvGraphicFramePr>
+              <a:graphicFrameLocks xmlns:a="http://schemas.openxmlformats.org/drawingml/2006/main" noChangeAspect="1"/>
+            </wp:cNvGraphicFramePr>
+            <a:graphic xmlns:a="http://schemas.openxmlformats.org/drawingml/2006/main">
+              <a:graphicData uri="http://schemas.openxmlformats.org/drawingml/2006/picture">
+                <pic:pic xmlns:pic="http://schemas.openxmlformats.org/drawingml/2006/picture">
+                  <pic:nvPicPr>
+                    <pic:cNvPr id="875531179" name=""/>
+                    <pic:cNvPicPr/>
+                  </pic:nvPicPr>
+                  <pic:blipFill>
+                    <a:blip r:embed="rId13"/>
+                    <a:stretch>
+                      <a:fillRect/>
+                    </a:stretch>
+                  </pic:blipFill>
+                  <pic:spPr>
+                    <a:xfrm>
+                      <a:off x="0" y="0"/>
+                      <a:ext cx="4967029" cy="2208914"/>
+                    </a:xfrm>
+                    <a:prstGeom prst="rect">
+                      <a:avLst/>
+                    </a:prstGeom>
+                  </pic:spPr>
+                </pic:pic>
+              </a:graphicData>
+            </a:graphic>
+          </wp:inline>
+        </w:drawing>
+      </w:r>
+      <w:r>
+        <w:rPr>
+          <w:rFonts w:ascii="Arial" w:eastAsia="Times New Roman" w:hAnsi="Arial" w:cs="Arial"/>
+          <w:kern w:val="0"/>
+          <w:sz w:val="26"/>
+          <w:szCs w:val="26"/>
+          <w:lang w:eastAsia="en-IN"/>
+          <w14:ligatures w14:val="none"/>
+        </w:rPr>
+        <w:tab/>
+      </w:r>
+      <w:r>
+        <w:rPr>
+          <w:rFonts w:ascii="Arial" w:eastAsia="Times New Roman" w:hAnsi="Arial" w:cs="Arial"/>
+          <w:kern w:val="0"/>
+          <w:sz w:val="26"/>
+          <w:szCs w:val="26"/>
+          <w:lang w:eastAsia="en-IN"/>
+          <w14:ligatures w14:val="none"/>
+        </w:rPr>
+        <w:tab/>
+      </w:r>
+    </w:p>
+    <w:p>
+      <w:pPr>
+        <w:pStyle w:val="ListParagraph"/>
+        <w:shd w:val="clear" w:color="auto" w:fill="FFFFFF"/>
+        <w:spacing w:after="0" w:line="240" w:lineRule="auto"/>
+        <w:ind w:left="0"/>
+        <w:rPr>
+          <w:rFonts w:ascii="Arial" w:eastAsia="Times New Roman" w:hAnsi="Arial" w:cs="Arial"/>
+          <w:kern w:val="0"/>
+          <w:sz w:val="26"/>
+          <w:szCs w:val="26"/>
+          <w:lang w:eastAsia="en-IN"/>
+          <w14:ligatures w14:val="none"/>
+        </w:rPr>
+      </w:pPr>
+      <w:r>
+        <w:rPr>
+          <w:rFonts w:ascii="Arial" w:eastAsia="Times New Roman" w:hAnsi="Arial" w:cs="Arial"/>
+          <w:kern w:val="0"/>
+          <w:sz w:val="26"/>
+          <w:szCs w:val="26"/>
+          <w:lang w:eastAsia="en-IN"/>
+          <w14:ligatures w14:val="none"/>
+        </w:rPr>
+        <w:drawing>
+          <wp:inline distT="0" distB="0" distL="0" distR="0" wp14:anchorId="1B186B81" wp14:editId="67E13B94">
+            <wp:extent cx="5731510" cy="3086735"/>
+            <wp:effectExtent l="0" t="0" r="2540" b="0"/>
+            <wp:docPr id="475913991" name="Picture 1"/>
+            <wp:cNvGraphicFramePr>
+              <a:graphicFrameLocks xmlns:a="http://schemas.openxmlformats.org/drawingml/2006/main" noChangeAspect="1"/>
+            </wp:cNvGraphicFramePr>
+            <a:graphic xmlns:a="http://schemas.openxmlformats.org/drawingml/2006/main">
+              <a:graphicData uri="http://schemas.openxmlformats.org/drawingml/2006/picture">
+                <pic:pic xmlns:pic="http://schemas.openxmlformats.org/drawingml/2006/picture">
+                  <pic:nvPicPr>
+                    <pic:cNvPr id="475913991" name=""/>
+                    <pic:cNvPicPr/>
+                  </pic:nvPicPr>
+                  <pic:blipFill>
+                    <a:blip r:embed="rId14"/>
+                    <a:stretch>
+                      <a:fillRect/>
+                    </a:stretch>
+                  </pic:blipFill>
+                  <pic:spPr>
+                    <a:xfrm>
+                      <a:off x="0" y="0"/>
+                      <a:ext cx="5731510" cy="3086735"/>
+                    </a:xfrm>
+                    <a:prstGeom prst="rect">
+                      <a:avLst/>
+                    </a:prstGeom>
+                  </pic:spPr>
+                </pic:pic>
+              </a:graphicData>
+            </a:graphic>
+          </wp:inline>
+        </w:drawing>
+      </w:r>
+    </w:p>
+    <w:p>
+      <w:pPr>
+        <w:pStyle w:val="ListParagraph"/>
+        <w:shd w:val="clear" w:color="auto" w:fill="FFFFFF"/>
+        <w:spacing w:after="0" w:line="240" w:lineRule="auto"/>
+        <w:ind w:left="0"/>
+        <w:rPr>
+          <w:rFonts w:ascii="Arial" w:eastAsia="Times New Roman" w:hAnsi="Arial" w:cs="Arial"/>
+          <w:kern w:val="0"/>
+          <w:sz w:val="26"/>
+          <w:szCs w:val="26"/>
+          <w:lang w:eastAsia="en-IN"/>
+          <w14:ligatures w14:val="none"/>
+        </w:rPr>
+      </w:pPr>
+    </w:p>
+    <w:p>
+      <w:pPr>
+        <w:pStyle w:val="ListParagraph"/>
+        <w:shd w:val="clear" w:color="auto" w:fill="FFFFFF"/>
+        <w:spacing w:after="0" w:line="240" w:lineRule="auto"/>
+        <w:ind w:left="0"/>
+        <w:rPr>
+          <w:rFonts w:ascii="Arial" w:eastAsia="Times New Roman" w:hAnsi="Arial" w:cs="Arial"/>
+          <w:kern w:val="0"/>
+          <w:sz w:val="26"/>
+          <w:szCs w:val="26"/>
+          <w:lang w:eastAsia="en-IN"/>
+          <w14:ligatures w14:val="none"/>
+        </w:rPr>
+      </w:pPr>
+    </w:p>
+    <w:p>
+      <w:pPr>
+        <w:shd w:val="clear" w:color="auto" w:fill="FFFFFF"/>
+        <w:spacing w:after="0" w:line="240" w:lineRule="auto"/>
+        <w:rPr>
+          <w:rFonts w:ascii="Arial" w:eastAsia="Times New Roman" w:hAnsi="Arial" w:cs="Arial"/>
+          <w:kern w:val="0"/>
+          <w:sz w:val="26"/>
+          <w:szCs w:val="26"/>
+          <w:lang w:eastAsia="en-IN"/>
+          <w14:ligatures w14:val="none"/>
+        </w:rPr>
+      </w:pPr>
+      <w:r>
+        <w:rPr>
+          <w:rFonts w:ascii="Arial" w:eastAsia="Times New Roman" w:hAnsi="Arial" w:cs="Arial"/>
+          <w:kern w:val="0"/>
+          <w:sz w:val="26"/>
+          <w:szCs w:val="26"/>
+          <w:lang w:eastAsia="en-IN"/>
+          <w14:ligatures w14:val="none"/>
+        </w:rPr>
+        <w:t>There are three ways to create and manage resources on the AWS Cloud:</w:t>
+      </w:r>
+    </w:p>
+    <w:p>
+      <w:pPr>
+        <w:shd w:val="clear" w:color="auto" w:fill="FFFFFF"/>
+        <w:spacing w:after="0" w:line="240" w:lineRule="auto"/>
+        <w:rPr>
+          <w:rFonts w:ascii="Arial" w:eastAsia="Times New Roman" w:hAnsi="Arial" w:cs="Arial"/>
+          <w:kern w:val="0"/>
+          <w:sz w:val="26"/>
+          <w:szCs w:val="26"/>
+          <w:lang w:eastAsia="en-IN"/>
+          <w14:ligatures w14:val="none"/>
+        </w:rPr>
+      </w:pPr>
+      <w:r>
+        <w:rPr>
+          <w:rFonts w:ascii="Arial" w:eastAsia="Times New Roman" w:hAnsi="Arial" w:cs="Arial"/>
+          <w:b/>
+          <w:bCs/>
+          <w:kern w:val="0"/>
+          <w:sz w:val="26"/>
+          <w:szCs w:val="26"/>
+          <w:lang w:eastAsia="en-IN"/>
+          <w14:ligatures w14:val="none"/>
+        </w:rPr>
+        <w:t>•AWS Management Console</w:t>
+      </w:r>
+      <w:r>
+        <w:rPr>
+          <w:rFonts w:ascii="Arial" w:eastAsia="Times New Roman" w:hAnsi="Arial" w:cs="Arial"/>
+          <w:kern w:val="0"/>
+          <w:sz w:val="26"/>
+          <w:szCs w:val="26"/>
+          <w:lang w:eastAsia="en-IN"/>
+          <w14:ligatures w14:val="none"/>
+        </w:rPr>
+        <w:t>: The console provides a rich graphical interface to a majority of the features offered by AWS.</w:t>
+      </w:r>
+    </w:p>
+    <w:p>
+      <w:pPr>
+        <w:shd w:val="clear" w:color="auto" w:fill="FFFFFF"/>
+        <w:spacing w:after="0" w:line="240" w:lineRule="auto"/>
+        <w:rPr>
+          <w:rFonts w:ascii="Arial" w:eastAsia="Times New Roman" w:hAnsi="Arial" w:cs="Arial"/>
+          <w:kern w:val="0"/>
+          <w:sz w:val="26"/>
+          <w:szCs w:val="26"/>
+          <w:lang w:eastAsia="en-IN"/>
+          <w14:ligatures w14:val="none"/>
+        </w:rPr>
+      </w:pPr>
+      <w:r>
+        <w:rPr>
+          <w:rFonts w:ascii="Arial" w:eastAsia="Times New Roman" w:hAnsi="Arial" w:cs="Arial"/>
+          <w:b/>
+          <w:bCs/>
+          <w:kern w:val="0"/>
+          <w:sz w:val="26"/>
+          <w:szCs w:val="26"/>
+          <w:lang w:eastAsia="en-IN"/>
+          <w14:ligatures w14:val="none"/>
+        </w:rPr>
+        <w:t xml:space="preserve">•AWS Command Line Interface (AWS CLI): </w:t>
+      </w:r>
+      <w:r>
+        <w:rPr>
+          <w:rFonts w:ascii="Arial" w:eastAsia="Times New Roman" w:hAnsi="Arial" w:cs="Arial"/>
+          <w:kern w:val="0"/>
+          <w:sz w:val="26"/>
+          <w:szCs w:val="26"/>
+          <w:lang w:eastAsia="en-IN"/>
+          <w14:ligatures w14:val="none"/>
+        </w:rPr>
+        <w:t>The AWS CLI provides a suite of utilities that can be launched from a command script in Linux, macOS, or Microsoft Windows.</w:t>
+      </w:r>
+    </w:p>
+    <w:p>
+      <w:pPr>
+        <w:shd w:val="clear" w:color="auto" w:fill="FFFFFF"/>
+        <w:spacing w:after="0" w:line="240" w:lineRule="auto"/>
+        <w:rPr>
+          <w:rFonts w:ascii="Arial" w:eastAsia="Times New Roman" w:hAnsi="Arial" w:cs="Arial"/>
+          <w:kern w:val="0"/>
+          <w:sz w:val="26"/>
+          <w:szCs w:val="26"/>
+          <w:lang w:eastAsia="en-IN"/>
+          <w14:ligatures w14:val="none"/>
+        </w:rPr>
+      </w:pPr>
+      <w:r>
+        <w:rPr>
+          <w:rFonts w:ascii="Arial" w:eastAsia="Times New Roman" w:hAnsi="Arial" w:cs="Arial"/>
+          <w:b/>
+          <w:bCs/>
+          <w:kern w:val="0"/>
+          <w:sz w:val="26"/>
+          <w:szCs w:val="26"/>
+          <w:lang w:eastAsia="en-IN"/>
+          <w14:ligatures w14:val="none"/>
+        </w:rPr>
+        <w:t>•Software development kits (SDKs):</w:t>
+      </w:r>
+      <w:r>
+        <w:rPr>
+          <w:rFonts w:ascii="Arial" w:eastAsia="Times New Roman" w:hAnsi="Arial" w:cs="Arial"/>
+          <w:kern w:val="0"/>
+          <w:sz w:val="26"/>
+          <w:szCs w:val="26"/>
+          <w:lang w:eastAsia="en-IN"/>
+          <w14:ligatures w14:val="none"/>
+        </w:rPr>
+        <w:t xml:space="preserve"> AWS provides packages that enable accessing AWS in a variety of popular</w:t>
+      </w:r>
+      <w:r>
+        <w:rPr>
+          <w:rFonts w:ascii="Arial" w:eastAsia="Times New Roman" w:hAnsi="Arial" w:cs="Arial"/>
+          <w:kern w:val="0"/>
+          <w:sz w:val="26"/>
+          <w:szCs w:val="26"/>
+          <w:lang w:eastAsia="en-IN"/>
+          <w14:ligatures w14:val="none"/>
+        </w:rPr>
+        <w:t xml:space="preserve"> </w:t>
+      </w:r>
+      <w:r>
+        <w:rPr>
+          <w:rFonts w:ascii="Arial" w:eastAsia="Times New Roman" w:hAnsi="Arial" w:cs="Arial"/>
+          <w:kern w:val="0"/>
+          <w:sz w:val="26"/>
+          <w:szCs w:val="26"/>
+          <w:lang w:eastAsia="en-IN"/>
+          <w14:ligatures w14:val="none"/>
+        </w:rPr>
+        <w:t xml:space="preserve">programming languages. </w:t>
+      </w:r>
+    </w:p>
+    <w:p>
+      <w:pPr>
+        <w:pStyle w:val="ListParagraph"/>
+        <w:shd w:val="clear" w:color="auto" w:fill="FFFFFF"/>
+        <w:spacing w:after="0" w:line="240" w:lineRule="auto"/>
+        <w:ind w:left="0"/>
+        <w:rPr>
+          <w:rFonts w:ascii="Arial" w:eastAsia="Times New Roman" w:hAnsi="Arial" w:cs="Arial"/>
+          <w:kern w:val="0"/>
+          <w:sz w:val="26"/>
+          <w:szCs w:val="26"/>
+          <w:lang w:eastAsia="en-IN"/>
+          <w14:ligatures w14:val="none"/>
+        </w:rPr>
+      </w:pPr>
+    </w:p>
+    <w:p>
+      <w:pPr>
+        <w:pStyle w:val="ListParagraph"/>
+        <w:shd w:val="clear" w:color="auto" w:fill="FFFFFF"/>
+        <w:spacing w:after="0" w:line="240" w:lineRule="auto"/>
+        <w:ind w:left="0"/>
+        <w:rPr>
+          <w:rFonts w:ascii="Arial" w:eastAsia="Times New Roman" w:hAnsi="Arial" w:cs="Arial"/>
+          <w:kern w:val="0"/>
+          <w:sz w:val="26"/>
+          <w:szCs w:val="26"/>
+          <w:lang w:eastAsia="en-IN"/>
+          <w14:ligatures w14:val="none"/>
+        </w:rPr>
+      </w:pPr>
+      <w:r>
+        <w:rPr>
+          <w:rFonts w:ascii="Arial" w:eastAsia="Times New Roman" w:hAnsi="Arial" w:cs="Arial"/>
+          <w:kern w:val="0"/>
+          <w:sz w:val="26"/>
+          <w:szCs w:val="26"/>
+          <w:lang w:eastAsia="en-IN"/>
+          <w14:ligatures w14:val="none"/>
+        </w:rPr>
+        <w:drawing>
+          <wp:inline distT="0" distB="0" distL="0" distR="0" wp14:anchorId="09BFD2F6" wp14:editId="27EE8C5D">
+            <wp:extent cx="5731510" cy="1964055"/>
+            <wp:effectExtent l="0" t="0" r="2540" b="0"/>
+            <wp:docPr id="1871194476" name="Picture 1"/>
+            <wp:cNvGraphicFramePr>
+              <a:graphicFrameLocks xmlns:a="http://schemas.openxmlformats.org/drawingml/2006/main" noChangeAspect="1"/>
+            </wp:cNvGraphicFramePr>
+            <a:graphic xmlns:a="http://schemas.openxmlformats.org/drawingml/2006/main">
+              <a:graphicData uri="http://schemas.openxmlformats.org/drawingml/2006/picture">
+                <pic:pic xmlns:pic="http://schemas.openxmlformats.org/drawingml/2006/picture">
+                  <pic:nvPicPr>
+                    <pic:cNvPr id="1871194476" name=""/>
+                    <pic:cNvPicPr/>
+                  </pic:nvPicPr>
+                  <pic:blipFill>
+                    <a:blip r:embed="rId15"/>
+                    <a:stretch>
+                      <a:fillRect/>
+                    </a:stretch>
+                  </pic:blipFill>
+                  <pic:spPr>
+                    <a:xfrm>
+                      <a:off x="0" y="0"/>
+                      <a:ext cx="5731510" cy="1964055"/>
+                    </a:xfrm>
+                    <a:prstGeom prst="rect">
+                      <a:avLst/>
+                    </a:prstGeom>
+                  </pic:spPr>
+                </pic:pic>
+              </a:graphicData>
+            </a:graphic>
+          </wp:inline>
+        </w:drawing>
+      </w:r>
+    </w:p>
+    <w:p>
+      <w:pPr>
+        <w:pStyle w:val="ListParagraph"/>
+        <w:shd w:val="clear" w:color="auto" w:fill="FFFFFF"/>
+        <w:spacing w:after="0" w:line="240" w:lineRule="auto"/>
+        <w:ind w:left="0"/>
+        <w:rPr>
+          <w:rFonts w:ascii="Arial" w:eastAsia="Times New Roman" w:hAnsi="Arial" w:cs="Arial"/>
+          <w:kern w:val="0"/>
+          <w:sz w:val="26"/>
+          <w:szCs w:val="26"/>
+          <w:lang w:eastAsia="en-IN"/>
+          <w14:ligatures w14:val="none"/>
+        </w:rPr>
+      </w:pPr>
+    </w:p>
+    <w:p>
+      <w:pPr>
+        <w:pStyle w:val="ListParagraph"/>
+        <w:shd w:val="clear" w:color="auto" w:fill="FFFFFF"/>
+        <w:spacing w:after="0" w:line="240" w:lineRule="auto"/>
+        <w:ind w:left="0"/>
+        <w:rPr>
+          <w:rFonts w:ascii="Arial" w:eastAsia="Times New Roman" w:hAnsi="Arial" w:cs="Arial"/>
+          <w:kern w:val="0"/>
+          <w:sz w:val="26"/>
+          <w:szCs w:val="26"/>
+          <w:lang w:eastAsia="en-IN"/>
+          <w14:ligatures w14:val="none"/>
+        </w:rPr>
+      </w:pPr>
+    </w:p>
+    <w:p>
+      <w:pPr>
+        <w:shd w:val="clear" w:color="auto" w:fill="FFFFFF"/>
+        <w:spacing w:after="0" w:line="240" w:lineRule="auto"/>
+        <w:rPr>
+          <w:rFonts w:ascii="Arial" w:eastAsia="Times New Roman" w:hAnsi="Arial" w:cs="Arial"/>
+          <w:kern w:val="0"/>
+          <w:sz w:val="42"/>
+          <w:szCs w:val="42"/>
+          <w:lang w:eastAsia="en-IN"/>
+          <w14:ligatures w14:val="none"/>
+        </w:rPr>
+      </w:pPr>
+    </w:p>
+    <w:p>
+      <w:pPr>
+        <w:shd w:val="clear" w:color="auto" w:fill="FFFFFF"/>
+        <w:spacing w:after="0" w:line="240" w:lineRule="auto"/>
+        <w:rPr>
+          <w:rFonts w:ascii="Arial" w:eastAsia="Times New Roman" w:hAnsi="Arial" w:cs="Arial"/>
+          <w:kern w:val="0"/>
+          <w:sz w:val="42"/>
+          <w:szCs w:val="42"/>
+          <w:lang w:eastAsia="en-IN"/>
+          <w14:ligatures w14:val="none"/>
+        </w:rPr>
+      </w:pPr>
+    </w:p>
+    <w:p>
+      <w:pPr>
+        <w:shd w:val="clear" w:color="auto" w:fill="FFFFFF"/>
+        <w:spacing w:after="0" w:line="240" w:lineRule="auto"/>
+        <w:rPr>
+          <w:rFonts w:ascii="Arial" w:eastAsia="Times New Roman" w:hAnsi="Arial" w:cs="Arial"/>
+          <w:kern w:val="0"/>
+          <w:sz w:val="42"/>
+          <w:szCs w:val="42"/>
+          <w:lang w:eastAsia="en-IN"/>
+          <w14:ligatures w14:val="none"/>
+        </w:rPr>
+      </w:pPr>
+    </w:p>
+    <w:p>
+      <w:pPr>
+        <w:shd w:val="clear" w:color="auto" w:fill="FFFFFF"/>
+        <w:spacing w:after="0" w:line="240" w:lineRule="auto"/>
+        <w:rPr>
+          <w:rFonts w:ascii="Arial" w:eastAsia="Times New Roman" w:hAnsi="Arial" w:cs="Arial"/>
+          <w:kern w:val="0"/>
+          <w:sz w:val="42"/>
+          <w:szCs w:val="42"/>
+          <w:lang w:eastAsia="en-IN"/>
+          <w14:ligatures w14:val="none"/>
+        </w:rPr>
+      </w:pPr>
+    </w:p>
+    <w:p>
+      <w:pPr>
+        <w:shd w:val="clear" w:color="auto" w:fill="FFFFFF"/>
+        <w:spacing w:after="0" w:line="240" w:lineRule="auto"/>
+        <w:rPr>
+          <w:rFonts w:ascii="Arial" w:eastAsia="Times New Roman" w:hAnsi="Arial" w:cs="Arial"/>
+          <w:kern w:val="0"/>
+          <w:sz w:val="42"/>
+          <w:szCs w:val="42"/>
+          <w:lang w:eastAsia="en-IN"/>
+          <w14:ligatures w14:val="none"/>
+        </w:rPr>
+      </w:pPr>
+    </w:p>
+    <w:p>
+      <w:pPr>
+        <w:shd w:val="clear" w:color="auto" w:fill="FFFFFF"/>
+        <w:spacing w:after="0" w:line="240" w:lineRule="auto"/>
+        <w:rPr>
+          <w:rFonts w:ascii="Arial" w:eastAsia="Times New Roman" w:hAnsi="Arial" w:cs="Arial"/>
+          <w:kern w:val="0"/>
+          <w:sz w:val="42"/>
+          <w:szCs w:val="42"/>
+          <w:lang w:eastAsia="en-IN"/>
+          <w14:ligatures w14:val="none"/>
+        </w:rPr>
+      </w:pPr>
+    </w:p>
+    <w:p>
+      <w:pPr>
+        <w:shd w:val="clear" w:color="auto" w:fill="FFFFFF"/>
+        <w:spacing w:after="0" w:line="240" w:lineRule="auto"/>
+        <w:rPr>
+          <w:rFonts w:ascii="Arial" w:eastAsia="Times New Roman" w:hAnsi="Arial" w:cs="Arial"/>
+          <w:kern w:val="0"/>
+          <w:sz w:val="42"/>
+          <w:szCs w:val="42"/>
+          <w:lang w:eastAsia="en-IN"/>
+          <w14:ligatures w14:val="none"/>
+        </w:rPr>
+      </w:pPr>
+    </w:p>
+    <w:p>
+      <w:pPr>
+        <w:shd w:val="clear" w:color="auto" w:fill="FFFFFF"/>
+        <w:spacing w:after="0" w:line="240" w:lineRule="auto"/>
+        <w:rPr>
+          <w:rFonts w:ascii="Arial" w:eastAsia="Times New Roman" w:hAnsi="Arial" w:cs="Arial"/>
+          <w:kern w:val="0"/>
+          <w:sz w:val="42"/>
+          <w:szCs w:val="42"/>
+          <w:lang w:eastAsia="en-IN"/>
+          <w14:ligatures w14:val="none"/>
+        </w:rPr>
+      </w:pPr>
+    </w:p>
+    <w:p>
+      <w:pPr>
+        <w:shd w:val="clear" w:color="auto" w:fill="FFFFFF"/>
+        <w:spacing w:after="0" w:line="240" w:lineRule="auto"/>
+        <w:rPr>
+          <w:rFonts w:ascii="Arial" w:eastAsia="Times New Roman" w:hAnsi="Arial" w:cs="Arial"/>
+          <w:kern w:val="0"/>
+          <w:sz w:val="42"/>
+          <w:szCs w:val="42"/>
+          <w:lang w:eastAsia="en-IN"/>
+          <w14:ligatures w14:val="none"/>
+        </w:rPr>
+      </w:pPr>
+    </w:p>
+    <w:p>
+      <w:pPr>
+        <w:shd w:val="clear" w:color="auto" w:fill="FFFFFF"/>
+        <w:spacing w:after="0" w:line="240" w:lineRule="auto"/>
+        <w:rPr>
+          <w:rFonts w:ascii="Arial" w:eastAsia="Times New Roman" w:hAnsi="Arial" w:cs="Arial"/>
+          <w:kern w:val="0"/>
+          <w:sz w:val="42"/>
+          <w:szCs w:val="42"/>
+          <w:lang w:eastAsia="en-IN"/>
+          <w14:ligatures w14:val="none"/>
+        </w:rPr>
+      </w:pPr>
+    </w:p>
+    <w:p>
+      <w:pPr>
+        <w:shd w:val="clear" w:color="auto" w:fill="FFFFFF"/>
+        <w:spacing w:after="0" w:line="240" w:lineRule="auto"/>
+        <w:rPr>
+          <w:rFonts w:ascii="Arial" w:eastAsia="Times New Roman" w:hAnsi="Arial" w:cs="Arial"/>
+          <w:kern w:val="0"/>
+          <w:sz w:val="42"/>
+          <w:szCs w:val="42"/>
+          <w:lang w:eastAsia="en-IN"/>
+          <w14:ligatures w14:val="none"/>
+        </w:rPr>
+      </w:pPr>
+    </w:p>
+    <w:p>
+      <w:pPr>
+        <w:shd w:val="clear" w:color="auto" w:fill="FFFFFF"/>
+        <w:spacing w:after="0" w:line="240" w:lineRule="auto"/>
+        <w:rPr>
+          <w:rFonts w:ascii="Arial" w:eastAsia="Times New Roman" w:hAnsi="Arial" w:cs="Arial"/>
+          <w:kern w:val="0"/>
+          <w:sz w:val="42"/>
+          <w:szCs w:val="42"/>
+          <w:lang w:eastAsia="en-IN"/>
+          <w14:ligatures w14:val="none"/>
+        </w:rPr>
+      </w:pPr>
+    </w:p>
+    <w:p>
+      <w:pPr>
+        <w:shd w:val="clear" w:color="auto" w:fill="FFFFFF"/>
+        <w:spacing w:after="0" w:line="240" w:lineRule="auto"/>
+        <w:rPr>
+          <w:rFonts w:ascii="Arial" w:eastAsia="Times New Roman" w:hAnsi="Arial" w:cs="Arial"/>
+          <w:kern w:val="0"/>
+          <w:sz w:val="42"/>
+          <w:szCs w:val="42"/>
+          <w:lang w:eastAsia="en-IN"/>
+          <w14:ligatures w14:val="none"/>
+        </w:rPr>
+      </w:pPr>
+    </w:p>
+    <w:p>
+      <w:pPr>
+        <w:shd w:val="clear" w:color="auto" w:fill="FFFFFF"/>
+        <w:spacing w:after="0" w:line="240" w:lineRule="auto"/>
+        <w:rPr>
+          <w:rFonts w:ascii="Arial" w:eastAsia="Times New Roman" w:hAnsi="Arial" w:cs="Arial"/>
+          <w:kern w:val="0"/>
+          <w:sz w:val="42"/>
+          <w:szCs w:val="42"/>
+          <w:lang w:eastAsia="en-IN"/>
+          <w14:ligatures w14:val="none"/>
+        </w:rPr>
+      </w:pPr>
+    </w:p>
+    <w:p>
+      <w:pPr>
+        <w:shd w:val="clear" w:color="auto" w:fill="FFFFFF"/>
+        <w:spacing w:after="0" w:line="240" w:lineRule="auto"/>
+        <w:rPr>
+          <w:rFonts w:ascii="Arial" w:eastAsia="Times New Roman" w:hAnsi="Arial" w:cs="Arial"/>
+          <w:kern w:val="0"/>
+          <w:sz w:val="42"/>
+          <w:szCs w:val="42"/>
+          <w:lang w:eastAsia="en-IN"/>
+          <w14:ligatures w14:val="none"/>
+        </w:rPr>
+      </w:pPr>
+      <w:r>
+        <w:rPr>
+          <w:rFonts w:ascii="Arial" w:eastAsia="Times New Roman" w:hAnsi="Arial" w:cs="Arial"/>
+          <w:kern w:val="0"/>
+          <w:sz w:val="42"/>
+          <w:szCs w:val="42"/>
+          <w:lang w:eastAsia="en-IN"/>
+          <w14:ligatures w14:val="none"/>
+        </w:rPr>
+        <w:lastRenderedPageBreak/>
+        <w:t xml:space="preserve">Section 4: Moving to the AWS </w:t>
+      </w:r>
+      <w:proofErr w:type="gramStart"/>
+      <w:r>
+        <w:rPr>
+          <w:rFonts w:ascii="Arial" w:eastAsia="Times New Roman" w:hAnsi="Arial" w:cs="Arial"/>
+          <w:kern w:val="0"/>
+          <w:sz w:val="42"/>
+          <w:szCs w:val="42"/>
+          <w:lang w:eastAsia="en-IN"/>
+          <w14:ligatures w14:val="none"/>
+        </w:rPr>
+        <w:t xml:space="preserve">Cloud </w:t>
+      </w:r>
+      <w:r>
+        <w:rPr>
+          <w:rFonts w:ascii="Arial" w:eastAsia="Times New Roman" w:hAnsi="Arial" w:cs="Arial"/>
+          <w:kern w:val="0"/>
+          <w:sz w:val="42"/>
+          <w:szCs w:val="42"/>
+          <w:lang w:eastAsia="en-IN"/>
+          <w14:ligatures w14:val="none"/>
+        </w:rPr>
+        <w:t xml:space="preserve"> </w:t>
+      </w:r>
+      <w:r>
+        <w:rPr>
+          <w:rFonts w:ascii="Arial" w:eastAsia="Times New Roman" w:hAnsi="Arial" w:cs="Arial"/>
+          <w:kern w:val="0"/>
+          <w:sz w:val="42"/>
+          <w:szCs w:val="42"/>
+          <w:lang w:eastAsia="en-IN"/>
+          <w14:ligatures w14:val="none"/>
+        </w:rPr>
+        <w:t>–</w:t>
+      </w:r>
+      <w:proofErr w:type="gramEnd"/>
+      <w:r>
+        <w:rPr>
+          <w:rFonts w:ascii="Arial" w:eastAsia="Times New Roman" w:hAnsi="Arial" w:cs="Arial"/>
+          <w:kern w:val="0"/>
+          <w:sz w:val="42"/>
+          <w:szCs w:val="42"/>
+          <w:lang w:eastAsia="en-IN"/>
+          <w14:ligatures w14:val="none"/>
+        </w:rPr>
+        <w:t>The AWS Cloud Adoption Framework (AWS CAF)</w:t>
+      </w:r>
+    </w:p>
+    <w:p>
+      <w:pPr>
+        <w:shd w:val="clear" w:color="auto" w:fill="FFFFFF"/>
+        <w:spacing w:after="0" w:line="240" w:lineRule="auto"/>
+        <w:rPr>
+          <w:rFonts w:ascii="Arial" w:eastAsia="Times New Roman" w:hAnsi="Arial" w:cs="Arial"/>
+          <w:kern w:val="0"/>
+          <w:sz w:val="42"/>
+          <w:szCs w:val="42"/>
+          <w:lang w:eastAsia="en-IN"/>
+          <w14:ligatures w14:val="none"/>
+        </w:rPr>
+      </w:pPr>
+    </w:p>
+    <w:p>
+      <w:pPr>
+        <w:shd w:val="clear" w:color="auto" w:fill="FFFFFF"/>
+        <w:spacing w:after="0" w:line="240" w:lineRule="auto"/>
+        <w:rPr>
+          <w:rFonts w:ascii="Arial" w:eastAsia="Times New Roman" w:hAnsi="Arial" w:cs="Arial"/>
+          <w:kern w:val="0"/>
+          <w:sz w:val="42"/>
+          <w:szCs w:val="42"/>
+          <w:lang w:eastAsia="en-IN"/>
+          <w14:ligatures w14:val="none"/>
+        </w:rPr>
+      </w:pPr>
+      <w:r>
+        <w:rPr>
+          <w:rFonts w:ascii="Arial" w:eastAsia="Times New Roman" w:hAnsi="Arial" w:cs="Arial"/>
+          <w:kern w:val="0"/>
+          <w:sz w:val="42"/>
+          <w:szCs w:val="42"/>
+          <w:lang w:eastAsia="en-IN"/>
+          <w14:ligatures w14:val="none"/>
+        </w:rPr>
+        <w:drawing>
+          <wp:inline distT="0" distB="0" distL="0" distR="0" wp14:anchorId="44E3C331" wp14:editId="2475B345">
+            <wp:extent cx="5731510" cy="2797175"/>
+            <wp:effectExtent l="0" t="0" r="2540" b="3175"/>
+            <wp:docPr id="1070471760" name="Picture 1"/>
+            <wp:cNvGraphicFramePr>
+              <a:graphicFrameLocks xmlns:a="http://schemas.openxmlformats.org/drawingml/2006/main" noChangeAspect="1"/>
+            </wp:cNvGraphicFramePr>
+            <a:graphic xmlns:a="http://schemas.openxmlformats.org/drawingml/2006/main">
+              <a:graphicData uri="http://schemas.openxmlformats.org/drawingml/2006/picture">
+                <pic:pic xmlns:pic="http://schemas.openxmlformats.org/drawingml/2006/picture">
+                  <pic:nvPicPr>
+                    <pic:cNvPr id="1070471760" name=""/>
+                    <pic:cNvPicPr/>
+                  </pic:nvPicPr>
+                  <pic:blipFill>
+                    <a:blip r:embed="rId16"/>
+                    <a:stretch>
+                      <a:fillRect/>
+                    </a:stretch>
+                  </pic:blipFill>
+                  <pic:spPr>
+                    <a:xfrm>
+                      <a:off x="0" y="0"/>
+                      <a:ext cx="5731510" cy="2797175"/>
+                    </a:xfrm>
+                    <a:prstGeom prst="rect">
+                      <a:avLst/>
+                    </a:prstGeom>
+                  </pic:spPr>
+                </pic:pic>
+              </a:graphicData>
+            </a:graphic>
+          </wp:inline>
+        </w:drawing>
+      </w:r>
+    </w:p>
+    <w:p>
+      <w:pPr>
+        <w:shd w:val="clear" w:color="auto" w:fill="FFFFFF"/>
+        <w:spacing w:after="0" w:line="240" w:lineRule="auto"/>
+        <w:rPr>
+          <w:rFonts w:ascii="Arial" w:eastAsia="Times New Roman" w:hAnsi="Arial" w:cs="Arial"/>
+          <w:kern w:val="0"/>
+          <w:sz w:val="32"/>
+          <w:szCs w:val="32"/>
+          <w:lang w:eastAsia="en-IN"/>
+          <w14:ligatures w14:val="none"/>
+        </w:rPr>
+      </w:pPr>
+      <w:r>
+        <w:rPr>
+          <w:rFonts w:ascii="Arial" w:eastAsia="Times New Roman" w:hAnsi="Arial" w:cs="Arial"/>
+          <w:kern w:val="0"/>
+          <w:sz w:val="32"/>
+          <w:szCs w:val="32"/>
+          <w:lang w:eastAsia="en-IN"/>
+          <w14:ligatures w14:val="none"/>
+        </w:rPr>
+        <w:t>Business V/S Technical</w:t>
+      </w:r>
+    </w:p>
+    <w:p>
+      <w:pPr>
+        <w:shd w:val="clear" w:color="auto" w:fill="FFFFFF"/>
+        <w:spacing w:after="0" w:line="240" w:lineRule="auto"/>
+        <w:rPr>
+          <w:rFonts w:ascii="Arial" w:eastAsia="Times New Roman" w:hAnsi="Arial" w:cs="Arial"/>
+          <w:kern w:val="0"/>
+          <w:sz w:val="42"/>
+          <w:szCs w:val="42"/>
+          <w:lang w:eastAsia="en-IN"/>
+          <w14:ligatures w14:val="none"/>
+        </w:rPr>
+      </w:pPr>
+      <w:r>
+        <w:rPr>
+          <w:rFonts w:ascii="Arial" w:eastAsia="Times New Roman" w:hAnsi="Arial" w:cs="Arial"/>
+          <w:kern w:val="0"/>
+          <w:sz w:val="26"/>
+          <w:szCs w:val="26"/>
+          <w:lang w:eastAsia="en-IN"/>
+          <w14:ligatures w14:val="none"/>
+        </w:rPr>
+        <w:drawing>
+          <wp:anchor distT="0" distB="0" distL="114300" distR="114300" simplePos="0" relativeHeight="251658240" behindDoc="0" locked="0" layoutInCell="1" allowOverlap="1" wp14:anchorId="59A36EA5" wp14:editId="55F4A742">
+            <wp:simplePos x="0" y="0"/>
+            <wp:positionH relativeFrom="column">
+              <wp:posOffset>-76200</wp:posOffset>
+            </wp:positionH>
+            <wp:positionV relativeFrom="paragraph">
+              <wp:posOffset>155575</wp:posOffset>
+            </wp:positionV>
+            <wp:extent cx="1889760" cy="2398040"/>
+            <wp:effectExtent l="0" t="0" r="0" b="2540"/>
+            <wp:wrapNone/>
+            <wp:docPr id="1946260331" name="Picture 1"/>
+            <wp:cNvGraphicFramePr>
+              <a:graphicFrameLocks xmlns:a="http://schemas.openxmlformats.org/drawingml/2006/main" noChangeAspect="1"/>
+            </wp:cNvGraphicFramePr>
+            <a:graphic xmlns:a="http://schemas.openxmlformats.org/drawingml/2006/main">
+              <a:graphicData uri="http://schemas.openxmlformats.org/drawingml/2006/picture">
+                <pic:pic xmlns:pic="http://schemas.openxmlformats.org/drawingml/2006/picture">
+                  <pic:nvPicPr>
+                    <pic:cNvPr id="1946260331" name=""/>
+                    <pic:cNvPicPr/>
+                  </pic:nvPicPr>
+                  <pic:blipFill>
+                    <a:blip r:embed="rId17">
+                      <a:extLst>
+                        <a:ext uri="{28A0092B-C50C-407E-A947-70E740481C1C}">
+                          <a14:useLocalDpi xmlns:a14="http://schemas.microsoft.com/office/drawing/2010/main" val="0"/>
+                        </a:ext>
+                      </a:extLst>
+                    </a:blip>
+                    <a:stretch>
+                      <a:fillRect/>
+                    </a:stretch>
+                  </pic:blipFill>
+                  <pic:spPr>
+                    <a:xfrm>
+                      <a:off x="0" y="0"/>
+                      <a:ext cx="1889760" cy="2398040"/>
+                    </a:xfrm>
+                    <a:prstGeom prst="rect">
+                      <a:avLst/>
+                    </a:prstGeom>
+                  </pic:spPr>
+                </pic:pic>
+              </a:graphicData>
+            </a:graphic>
+          </wp:anchor>
+        </w:drawing>
+      </w:r>
+      <w:r>
+        <w:rPr>
+          <w:rFonts w:ascii="Arial" w:eastAsia="Times New Roman" w:hAnsi="Arial" w:cs="Arial"/>
+          <w:kern w:val="0"/>
+          <w:sz w:val="26"/>
+          <w:szCs w:val="26"/>
+          <w:lang w:eastAsia="en-IN"/>
+          <w14:ligatures w14:val="none"/>
+        </w:rPr>
+        <w:drawing>
+          <wp:anchor distT="0" distB="0" distL="114300" distR="114300" simplePos="0" relativeHeight="251660288" behindDoc="0" locked="0" layoutInCell="1" allowOverlap="1" wp14:anchorId="56D5B088" wp14:editId="7926BD60">
+            <wp:simplePos x="0" y="0"/>
+            <wp:positionH relativeFrom="column">
+              <wp:posOffset>3947160</wp:posOffset>
+            </wp:positionH>
+            <wp:positionV relativeFrom="paragraph">
+              <wp:posOffset>8267</wp:posOffset>
+            </wp:positionV>
+            <wp:extent cx="2109480" cy="2550160"/>
+            <wp:effectExtent l="0" t="0" r="5080" b="2540"/>
+            <wp:wrapNone/>
+            <wp:docPr id="1862549774" name="Picture 1"/>
+            <wp:cNvGraphicFramePr>
+              <a:graphicFrameLocks xmlns:a="http://schemas.openxmlformats.org/drawingml/2006/main" noChangeAspect="1"/>
+            </wp:cNvGraphicFramePr>
+            <a:graphic xmlns:a="http://schemas.openxmlformats.org/drawingml/2006/main">
+              <a:graphicData uri="http://schemas.openxmlformats.org/drawingml/2006/picture">
+                <pic:pic xmlns:pic="http://schemas.openxmlformats.org/drawingml/2006/picture">
+                  <pic:nvPicPr>
+                    <pic:cNvPr id="1862549774" name=""/>
+                    <pic:cNvPicPr/>
+                  </pic:nvPicPr>
+                  <pic:blipFill>
+                    <a:blip r:embed="rId18">
+                      <a:extLst>
+                        <a:ext uri="{28A0092B-C50C-407E-A947-70E740481C1C}">
+                          <a14:useLocalDpi xmlns:a14="http://schemas.microsoft.com/office/drawing/2010/main" val="0"/>
+                        </a:ext>
+                      </a:extLst>
+                    </a:blip>
+                    <a:stretch>
+                      <a:fillRect/>
+                    </a:stretch>
+                  </pic:blipFill>
+                  <pic:spPr>
+                    <a:xfrm>
+                      <a:off x="0" y="0"/>
+                      <a:ext cx="2109480" cy="2550160"/>
+                    </a:xfrm>
+                    <a:prstGeom prst="rect">
+                      <a:avLst/>
+                    </a:prstGeom>
+                  </pic:spPr>
+                </pic:pic>
+              </a:graphicData>
+            </a:graphic>
+            <wp14:sizeRelH relativeFrom="margin">
+              <wp14:pctWidth>0</wp14:pctWidth>
+            </wp14:sizeRelH>
+            <wp14:sizeRelV relativeFrom="margin">
+              <wp14:pctHeight>0</wp14:pctHeight>
+            </wp14:sizeRelV>
+          </wp:anchor>
+        </w:drawing>
+      </w:r>
+      <w:r>
+        <w:rPr>
+          <w:rFonts w:ascii="Arial" w:eastAsia="Times New Roman" w:hAnsi="Arial" w:cs="Arial"/>
+          <w:kern w:val="0"/>
+          <w:sz w:val="26"/>
+          <w:szCs w:val="26"/>
+          <w:lang w:eastAsia="en-IN"/>
+          <w14:ligatures w14:val="none"/>
+        </w:rPr>
+        <w:drawing>
+          <wp:anchor distT="0" distB="0" distL="114300" distR="114300" simplePos="0" relativeHeight="251659264" behindDoc="0" locked="0" layoutInCell="1" allowOverlap="1" wp14:anchorId="44FDF365" wp14:editId="19C72A3B">
+            <wp:simplePos x="0" y="0"/>
+            <wp:positionH relativeFrom="column">
+              <wp:posOffset>1981431</wp:posOffset>
+            </wp:positionH>
+            <wp:positionV relativeFrom="paragraph">
+              <wp:posOffset>23495</wp:posOffset>
+            </wp:positionV>
+            <wp:extent cx="1889760" cy="2647004"/>
+            <wp:effectExtent l="0" t="0" r="0" b="1270"/>
+            <wp:wrapNone/>
+            <wp:docPr id="467043356" name="Picture 1"/>
+            <wp:cNvGraphicFramePr>
+              <a:graphicFrameLocks xmlns:a="http://schemas.openxmlformats.org/drawingml/2006/main" noChangeAspect="1"/>
+            </wp:cNvGraphicFramePr>
+            <a:graphic xmlns:a="http://schemas.openxmlformats.org/drawingml/2006/main">
+              <a:graphicData uri="http://schemas.openxmlformats.org/drawingml/2006/picture">
+                <pic:pic xmlns:pic="http://schemas.openxmlformats.org/drawingml/2006/picture">
+                  <pic:nvPicPr>
+                    <pic:cNvPr id="467043356" name=""/>
+                    <pic:cNvPicPr/>
+                  </pic:nvPicPr>
+                  <pic:blipFill>
+                    <a:blip r:embed="rId19">
+                      <a:extLst>
+                        <a:ext uri="{28A0092B-C50C-407E-A947-70E740481C1C}">
+                          <a14:useLocalDpi xmlns:a14="http://schemas.microsoft.com/office/drawing/2010/main" val="0"/>
+                        </a:ext>
+                      </a:extLst>
+                    </a:blip>
+                    <a:stretch>
+                      <a:fillRect/>
+                    </a:stretch>
+                  </pic:blipFill>
+                  <pic:spPr>
+                    <a:xfrm>
+                      <a:off x="0" y="0"/>
+                      <a:ext cx="1889760" cy="2647004"/>
+                    </a:xfrm>
+                    <a:prstGeom prst="rect">
+                      <a:avLst/>
+                    </a:prstGeom>
+                  </pic:spPr>
+                </pic:pic>
+              </a:graphicData>
+            </a:graphic>
+            <wp14:sizeRelH relativeFrom="margin">
+              <wp14:pctWidth>0</wp14:pctWidth>
+            </wp14:sizeRelH>
+            <wp14:sizeRelV relativeFrom="margin">
+              <wp14:pctHeight>0</wp14:pctHeight>
+            </wp14:sizeRelV>
+          </wp:anchor>
+        </w:drawing>
+      </w:r>
+    </w:p>
+    <w:p>
+      <w:pPr>
+        <w:pStyle w:val="ListParagraph"/>
+        <w:shd w:val="clear" w:color="auto" w:fill="FFFFFF"/>
+        <w:spacing w:after="0" w:line="240" w:lineRule="auto"/>
+        <w:ind w:left="0"/>
+        <w:rPr>
+          <w:rFonts w:ascii="Arial" w:eastAsia="Times New Roman" w:hAnsi="Arial" w:cs="Arial"/>
+          <w:kern w:val="0"/>
+          <w:sz w:val="26"/>
+          <w:szCs w:val="26"/>
+          <w:lang w:eastAsia="en-IN"/>
+          <w14:ligatures w14:val="none"/>
+        </w:rPr>
+      </w:pPr>
+    </w:p>
+    <w:p>
+      <w:pPr>
+        <w:pStyle w:val="ListParagraph"/>
+        <w:shd w:val="clear" w:color="auto" w:fill="FFFFFF"/>
+        <w:spacing w:after="0" w:line="240" w:lineRule="auto"/>
+        <w:ind w:left="0"/>
+        <w:rPr>
+          <w:rFonts w:ascii="Arial" w:eastAsia="Times New Roman" w:hAnsi="Arial" w:cs="Arial"/>
+          <w:kern w:val="0"/>
+          <w:sz w:val="26"/>
+          <w:szCs w:val="26"/>
+          <w:lang w:eastAsia="en-IN"/>
+          <w14:ligatures w14:val="none"/>
+        </w:rPr>
+      </w:pPr>
+    </w:p>
+    <w:p>
+      <w:pPr>
+        <w:pStyle w:val="ListParagraph"/>
+        <w:shd w:val="clear" w:color="auto" w:fill="FFFFFF"/>
+        <w:spacing w:after="0" w:line="240" w:lineRule="auto"/>
+        <w:ind w:left="0"/>
+        <w:rPr>
+          <w:rFonts w:ascii="Arial" w:eastAsia="Times New Roman" w:hAnsi="Arial" w:cs="Arial"/>
+          <w:kern w:val="0"/>
+          <w:sz w:val="26"/>
+          <w:szCs w:val="26"/>
+          <w:lang w:eastAsia="en-IN"/>
+          <w14:ligatures w14:val="none"/>
+        </w:rPr>
+      </w:pPr>
+    </w:p>
+    <w:p>
+      <w:pPr>
+        <w:pStyle w:val="ListParagraph"/>
+        <w:shd w:val="clear" w:color="auto" w:fill="FFFFFF"/>
+        <w:spacing w:after="0" w:line="240" w:lineRule="auto"/>
+        <w:ind w:left="0"/>
+        <w:rPr>
+          <w:rFonts w:ascii="Arial" w:eastAsia="Times New Roman" w:hAnsi="Arial" w:cs="Arial"/>
+          <w:kern w:val="0"/>
+          <w:sz w:val="26"/>
+          <w:szCs w:val="26"/>
+          <w:lang w:eastAsia="en-IN"/>
+          <w14:ligatures w14:val="none"/>
+        </w:rPr>
+      </w:pPr>
+    </w:p>
+    <w:p>
+      <w:pPr>
+        <w:pStyle w:val="ListParagraph"/>
+        <w:shd w:val="clear" w:color="auto" w:fill="FFFFFF"/>
+        <w:spacing w:after="0" w:line="240" w:lineRule="auto"/>
+        <w:ind w:left="0"/>
+        <w:rPr>
+          <w:rFonts w:ascii="Arial" w:eastAsia="Times New Roman" w:hAnsi="Arial" w:cs="Arial"/>
+          <w:kern w:val="0"/>
+          <w:sz w:val="26"/>
+          <w:szCs w:val="26"/>
+          <w:lang w:eastAsia="en-IN"/>
+          <w14:ligatures w14:val="none"/>
+        </w:rPr>
+      </w:pPr>
+    </w:p>
+    <w:p>
+      <w:pPr>
+        <w:pStyle w:val="ListParagraph"/>
+        <w:shd w:val="clear" w:color="auto" w:fill="FFFFFF"/>
+        <w:spacing w:after="0" w:line="240" w:lineRule="auto"/>
+        <w:ind w:left="0"/>
+        <w:rPr>
+          <w:rFonts w:ascii="Arial" w:eastAsia="Times New Roman" w:hAnsi="Arial" w:cs="Arial"/>
+          <w:kern w:val="0"/>
+          <w:sz w:val="26"/>
+          <w:szCs w:val="26"/>
+          <w:lang w:eastAsia="en-IN"/>
+          <w14:ligatures w14:val="none"/>
+        </w:rPr>
+      </w:pPr>
+    </w:p>
+    <w:p>
+      <w:pPr>
+        <w:pStyle w:val="ListParagraph"/>
+        <w:shd w:val="clear" w:color="auto" w:fill="FFFFFF"/>
+        <w:spacing w:after="0" w:line="240" w:lineRule="auto"/>
+        <w:ind w:left="0"/>
+        <w:rPr>
+          <w:rFonts w:ascii="Arial" w:eastAsia="Times New Roman" w:hAnsi="Arial" w:cs="Arial"/>
+          <w:kern w:val="0"/>
+          <w:sz w:val="26"/>
+          <w:szCs w:val="26"/>
+          <w:lang w:eastAsia="en-IN"/>
+          <w14:ligatures w14:val="none"/>
+        </w:rPr>
+      </w:pPr>
+    </w:p>
+    <w:p>
+      <w:pPr>
+        <w:pStyle w:val="ListParagraph"/>
+        <w:shd w:val="clear" w:color="auto" w:fill="FFFFFF"/>
+        <w:spacing w:after="0" w:line="240" w:lineRule="auto"/>
+        <w:ind w:left="0"/>
+        <w:rPr>
+          <w:rFonts w:ascii="Arial" w:eastAsia="Times New Roman" w:hAnsi="Arial" w:cs="Arial"/>
+          <w:kern w:val="0"/>
+          <w:sz w:val="26"/>
+          <w:szCs w:val="26"/>
+          <w:lang w:eastAsia="en-IN"/>
+          <w14:ligatures w14:val="none"/>
+        </w:rPr>
+      </w:pPr>
+    </w:p>
+    <w:p>
+      <w:pPr>
+        <w:pStyle w:val="ListParagraph"/>
+        <w:shd w:val="clear" w:color="auto" w:fill="FFFFFF"/>
+        <w:spacing w:after="0" w:line="240" w:lineRule="auto"/>
+        <w:ind w:left="0"/>
+        <w:rPr>
+          <w:rFonts w:ascii="Arial" w:eastAsia="Times New Roman" w:hAnsi="Arial" w:cs="Arial"/>
+          <w:kern w:val="0"/>
+          <w:sz w:val="26"/>
+          <w:szCs w:val="26"/>
+          <w:lang w:eastAsia="en-IN"/>
+          <w14:ligatures w14:val="none"/>
+        </w:rPr>
+      </w:pPr>
+    </w:p>
+    <w:p>
+      <w:pPr>
+        <w:pStyle w:val="ListParagraph"/>
+        <w:shd w:val="clear" w:color="auto" w:fill="FFFFFF"/>
+        <w:spacing w:after="0" w:line="240" w:lineRule="auto"/>
+        <w:ind w:left="0"/>
+        <w:rPr>
+          <w:rFonts w:ascii="Arial" w:eastAsia="Times New Roman" w:hAnsi="Arial" w:cs="Arial"/>
+          <w:kern w:val="0"/>
+          <w:sz w:val="26"/>
+          <w:szCs w:val="26"/>
+          <w:lang w:eastAsia="en-IN"/>
+          <w14:ligatures w14:val="none"/>
+        </w:rPr>
+      </w:pPr>
+    </w:p>
+    <w:p>
+      <w:pPr>
+        <w:pStyle w:val="ListParagraph"/>
+        <w:shd w:val="clear" w:color="auto" w:fill="FFFFFF"/>
+        <w:spacing w:after="0" w:line="240" w:lineRule="auto"/>
+        <w:ind w:left="0"/>
+        <w:rPr>
+          <w:rFonts w:ascii="Arial" w:eastAsia="Times New Roman" w:hAnsi="Arial" w:cs="Arial"/>
+          <w:kern w:val="0"/>
+          <w:sz w:val="26"/>
+          <w:szCs w:val="26"/>
+          <w:lang w:eastAsia="en-IN"/>
+          <w14:ligatures w14:val="none"/>
+        </w:rPr>
+      </w:pPr>
+    </w:p>
+    <w:p>
+      <w:pPr>
+        <w:pStyle w:val="ListParagraph"/>
+        <w:shd w:val="clear" w:color="auto" w:fill="FFFFFF"/>
+        <w:spacing w:after="0" w:line="240" w:lineRule="auto"/>
+        <w:ind w:left="0"/>
+        <w:rPr>
+          <w:rFonts w:ascii="Arial" w:eastAsia="Times New Roman" w:hAnsi="Arial" w:cs="Arial"/>
+          <w:kern w:val="0"/>
+          <w:sz w:val="26"/>
+          <w:szCs w:val="26"/>
+          <w:lang w:eastAsia="en-IN"/>
+          <w14:ligatures w14:val="none"/>
+        </w:rPr>
+      </w:pPr>
+      <w:r>
+        <w:rPr>
+          <w:rFonts w:ascii="Arial" w:eastAsia="Times New Roman" w:hAnsi="Arial" w:cs="Arial"/>
+          <w:kern w:val="0"/>
+          <w:sz w:val="26"/>
+          <w:szCs w:val="26"/>
+          <w:lang w:eastAsia="en-IN"/>
+          <w14:ligatures w14:val="none"/>
+        </w:rPr>
+        <w:drawing>
+          <wp:anchor distT="0" distB="0" distL="114300" distR="114300" simplePos="0" relativeHeight="251661312" behindDoc="0" locked="0" layoutInCell="1" allowOverlap="1" wp14:anchorId="076A6DA1" wp14:editId="546E713D">
+            <wp:simplePos x="0" y="0"/>
+            <wp:positionH relativeFrom="column">
+              <wp:posOffset>-274320</wp:posOffset>
+            </wp:positionH>
+            <wp:positionV relativeFrom="paragraph">
+              <wp:posOffset>193040</wp:posOffset>
+            </wp:positionV>
+            <wp:extent cx="2057400" cy="3078956"/>
+            <wp:effectExtent l="0" t="0" r="0" b="7620"/>
+            <wp:wrapNone/>
+            <wp:docPr id="5890286" name="Picture 1"/>
+            <wp:cNvGraphicFramePr>
+              <a:graphicFrameLocks xmlns:a="http://schemas.openxmlformats.org/drawingml/2006/main" noChangeAspect="1"/>
+            </wp:cNvGraphicFramePr>
+            <a:graphic xmlns:a="http://schemas.openxmlformats.org/drawingml/2006/main">
+              <a:graphicData uri="http://schemas.openxmlformats.org/drawingml/2006/picture">
+                <pic:pic xmlns:pic="http://schemas.openxmlformats.org/drawingml/2006/picture">
+                  <pic:nvPicPr>
+                    <pic:cNvPr id="5890286" name=""/>
+                    <pic:cNvPicPr/>
+                  </pic:nvPicPr>
+                  <pic:blipFill>
+                    <a:blip r:embed="rId20">
+                      <a:extLst>
+                        <a:ext uri="{28A0092B-C50C-407E-A947-70E740481C1C}">
+                          <a14:useLocalDpi xmlns:a14="http://schemas.microsoft.com/office/drawing/2010/main" val="0"/>
+                        </a:ext>
+                      </a:extLst>
+                    </a:blip>
+                    <a:stretch>
+                      <a:fillRect/>
+                    </a:stretch>
+                  </pic:blipFill>
+                  <pic:spPr>
+                    <a:xfrm>
+                      <a:off x="0" y="0"/>
+                      <a:ext cx="2057400" cy="3078956"/>
+                    </a:xfrm>
+                    <a:prstGeom prst="rect">
+                      <a:avLst/>
+                    </a:prstGeom>
+                  </pic:spPr>
+                </pic:pic>
+              </a:graphicData>
+            </a:graphic>
+            <wp14:sizeRelH relativeFrom="margin">
+              <wp14:pctWidth>0</wp14:pctWidth>
+            </wp14:sizeRelH>
+            <wp14:sizeRelV relativeFrom="margin">
+              <wp14:pctHeight>0</wp14:pctHeight>
+            </wp14:sizeRelV>
+          </wp:anchor>
+        </w:drawing>
+      </w:r>
+    </w:p>
+    <w:p>
+      <w:pPr>
+        <w:pStyle w:val="ListParagraph"/>
+        <w:shd w:val="clear" w:color="auto" w:fill="FFFFFF"/>
+        <w:spacing w:after="0" w:line="240" w:lineRule="auto"/>
+        <w:ind w:left="0"/>
+        <w:rPr>
+          <w:rFonts w:ascii="Arial" w:eastAsia="Times New Roman" w:hAnsi="Arial" w:cs="Arial"/>
+          <w:kern w:val="0"/>
+          <w:sz w:val="26"/>
+          <w:szCs w:val="26"/>
+          <w:lang w:eastAsia="en-IN"/>
+          <w14:ligatures w14:val="none"/>
+        </w:rPr>
+      </w:pPr>
+      <w:r>
+        <w:rPr>
+          <w:rFonts w:ascii="Arial" w:eastAsia="Times New Roman" w:hAnsi="Arial" w:cs="Arial"/>
+          <w:kern w:val="0"/>
+          <w:sz w:val="26"/>
+          <w:szCs w:val="26"/>
+          <w:lang w:eastAsia="en-IN"/>
+          <w14:ligatures w14:val="none"/>
+        </w:rPr>
+        <w:drawing>
+          <wp:anchor distT="0" distB="0" distL="114300" distR="114300" simplePos="0" relativeHeight="251663360" behindDoc="0" locked="0" layoutInCell="1" allowOverlap="1" wp14:anchorId="443401DC" wp14:editId="547B67EC">
+            <wp:simplePos x="0" y="0"/>
+            <wp:positionH relativeFrom="column">
+              <wp:posOffset>3948430</wp:posOffset>
+            </wp:positionH>
+            <wp:positionV relativeFrom="paragraph">
+              <wp:posOffset>12065</wp:posOffset>
+            </wp:positionV>
+            <wp:extent cx="2078649" cy="3160395"/>
+            <wp:effectExtent l="0" t="0" r="0" b="1905"/>
+            <wp:wrapNone/>
+            <wp:docPr id="808737455" name="Picture 1"/>
+            <wp:cNvGraphicFramePr>
+              <a:graphicFrameLocks xmlns:a="http://schemas.openxmlformats.org/drawingml/2006/main" noChangeAspect="1"/>
+            </wp:cNvGraphicFramePr>
+            <a:graphic xmlns:a="http://schemas.openxmlformats.org/drawingml/2006/main">
+              <a:graphicData uri="http://schemas.openxmlformats.org/drawingml/2006/picture">
+                <pic:pic xmlns:pic="http://schemas.openxmlformats.org/drawingml/2006/picture">
+                  <pic:nvPicPr>
+                    <pic:cNvPr id="808737455" name=""/>
+                    <pic:cNvPicPr/>
+                  </pic:nvPicPr>
+                  <pic:blipFill>
+                    <a:blip r:embed="rId21">
+                      <a:extLst>
+                        <a:ext uri="{28A0092B-C50C-407E-A947-70E740481C1C}">
+                          <a14:useLocalDpi xmlns:a14="http://schemas.microsoft.com/office/drawing/2010/main" val="0"/>
+                        </a:ext>
+                      </a:extLst>
+                    </a:blip>
+                    <a:stretch>
+                      <a:fillRect/>
+                    </a:stretch>
+                  </pic:blipFill>
+                  <pic:spPr>
+                    <a:xfrm>
+                      <a:off x="0" y="0"/>
+                      <a:ext cx="2078649" cy="3160395"/>
+                    </a:xfrm>
+                    <a:prstGeom prst="rect">
+                      <a:avLst/>
+                    </a:prstGeom>
+                  </pic:spPr>
+                </pic:pic>
+              </a:graphicData>
+            </a:graphic>
+            <wp14:sizeRelH relativeFrom="margin">
+              <wp14:pctWidth>0</wp14:pctWidth>
+            </wp14:sizeRelH>
+            <wp14:sizeRelV relativeFrom="margin">
+              <wp14:pctHeight>0</wp14:pctHeight>
+            </wp14:sizeRelV>
+          </wp:anchor>
+        </w:drawing>
+      </w:r>
+      <w:r>
+        <w:rPr>
+          <w:rFonts w:ascii="Arial" w:eastAsia="Times New Roman" w:hAnsi="Arial" w:cs="Arial"/>
+          <w:kern w:val="0"/>
+          <w:sz w:val="26"/>
+          <w:szCs w:val="26"/>
+          <w:lang w:eastAsia="en-IN"/>
+          <w14:ligatures w14:val="none"/>
+        </w:rPr>
+        <w:drawing>
+          <wp:anchor distT="0" distB="0" distL="114300" distR="114300" simplePos="0" relativeHeight="251662336" behindDoc="0" locked="0" layoutInCell="1" allowOverlap="1" wp14:anchorId="17A1FCD4" wp14:editId="54FC8005">
+            <wp:simplePos x="0" y="0"/>
+            <wp:positionH relativeFrom="column">
+              <wp:posOffset>1752600</wp:posOffset>
+            </wp:positionH>
+            <wp:positionV relativeFrom="paragraph">
+              <wp:posOffset>92710</wp:posOffset>
+            </wp:positionV>
+            <wp:extent cx="2053590" cy="3031490"/>
+            <wp:effectExtent l="0" t="0" r="3810" b="0"/>
+            <wp:wrapNone/>
+            <wp:docPr id="1358139868" name="Picture 1"/>
+            <wp:cNvGraphicFramePr>
+              <a:graphicFrameLocks xmlns:a="http://schemas.openxmlformats.org/drawingml/2006/main" noChangeAspect="1"/>
+            </wp:cNvGraphicFramePr>
+            <a:graphic xmlns:a="http://schemas.openxmlformats.org/drawingml/2006/main">
+              <a:graphicData uri="http://schemas.openxmlformats.org/drawingml/2006/picture">
+                <pic:pic xmlns:pic="http://schemas.openxmlformats.org/drawingml/2006/picture">
+                  <pic:nvPicPr>
+                    <pic:cNvPr id="1358139868" name=""/>
+                    <pic:cNvPicPr/>
+                  </pic:nvPicPr>
+                  <pic:blipFill>
+                    <a:blip r:embed="rId22">
+                      <a:extLst>
+                        <a:ext uri="{28A0092B-C50C-407E-A947-70E740481C1C}">
+                          <a14:useLocalDpi xmlns:a14="http://schemas.microsoft.com/office/drawing/2010/main" val="0"/>
+                        </a:ext>
+                      </a:extLst>
+                    </a:blip>
+                    <a:stretch>
+                      <a:fillRect/>
+                    </a:stretch>
+                  </pic:blipFill>
+                  <pic:spPr>
+                    <a:xfrm>
+                      <a:off x="0" y="0"/>
+                      <a:ext cx="2053590" cy="3031490"/>
+                    </a:xfrm>
+                    <a:prstGeom prst="rect">
+                      <a:avLst/>
+                    </a:prstGeom>
+                  </pic:spPr>
+                </pic:pic>
+              </a:graphicData>
+            </a:graphic>
+            <wp14:sizeRelH relativeFrom="margin">
+              <wp14:pctWidth>0</wp14:pctWidth>
+            </wp14:sizeRelH>
+            <wp14:sizeRelV relativeFrom="margin">
+              <wp14:pctHeight>0</wp14:pctHeight>
+            </wp14:sizeRelV>
+          </wp:anchor>
+        </w:drawing>
+      </w:r>
+    </w:p>
+    <w:p>
+      <w:pPr>
+        <w:pStyle w:val="ListParagraph"/>
+        <w:shd w:val="clear" w:color="auto" w:fill="FFFFFF"/>
+        <w:spacing w:after="0" w:line="240" w:lineRule="auto"/>
+        <w:ind w:left="0"/>
+        <w:rPr>
+          <w:rFonts w:ascii="Arial" w:eastAsia="Times New Roman" w:hAnsi="Arial" w:cs="Arial"/>
+          <w:kern w:val="0"/>
+          <w:sz w:val="26"/>
+          <w:szCs w:val="26"/>
+          <w:lang w:eastAsia="en-IN"/>
+          <w14:ligatures w14:val="none"/>
+        </w:rPr>
+      </w:pPr>
+    </w:p>
+    <w:p>
+      <w:pPr>
+        <w:pStyle w:val="ListParagraph"/>
+        <w:shd w:val="clear" w:color="auto" w:fill="FFFFFF"/>
+        <w:spacing w:after="0" w:line="240" w:lineRule="auto"/>
+        <w:ind w:left="0"/>
+        <w:rPr>
+          <w:rFonts w:ascii="Arial" w:eastAsia="Times New Roman" w:hAnsi="Arial" w:cs="Arial"/>
+          <w:kern w:val="0"/>
+          <w:sz w:val="26"/>
+          <w:szCs w:val="26"/>
+          <w:lang w:eastAsia="en-IN"/>
+          <w14:ligatures w14:val="none"/>
+        </w:rPr>
+      </w:pPr>
+    </w:p>
+    <w:p>
+      <w:pPr>
+        <w:pStyle w:val="ListParagraph"/>
+        <w:shd w:val="clear" w:color="auto" w:fill="FFFFFF"/>
+        <w:spacing w:after="0" w:line="240" w:lineRule="auto"/>
+        <w:ind w:left="0"/>
+        <w:rPr>
+          <w:rFonts w:ascii="Arial" w:eastAsia="Times New Roman" w:hAnsi="Arial" w:cs="Arial"/>
+          <w:kern w:val="0"/>
+          <w:sz w:val="26"/>
+          <w:szCs w:val="26"/>
+          <w:lang w:eastAsia="en-IN"/>
+          <w14:ligatures w14:val="none"/>
+        </w:rPr>
+      </w:pPr>
+    </w:p>
+    <w:p>
+      <w:pPr>
+        <w:pStyle w:val="ListParagraph"/>
+        <w:shd w:val="clear" w:color="auto" w:fill="FFFFFF"/>
+        <w:spacing w:after="0" w:line="240" w:lineRule="auto"/>
+        <w:ind w:left="0"/>
+        <w:rPr>
+          <w:rFonts w:ascii="Arial" w:eastAsia="Times New Roman" w:hAnsi="Arial" w:cs="Arial"/>
+          <w:kern w:val="0"/>
+          <w:sz w:val="26"/>
+          <w:szCs w:val="26"/>
+          <w:lang w:eastAsia="en-IN"/>
+          <w14:ligatures w14:val="none"/>
+        </w:rPr>
+      </w:pPr>
+    </w:p>
+    <w:p>
+      <w:pPr>
+        <w:pStyle w:val="ListParagraph"/>
+        <w:shd w:val="clear" w:color="auto" w:fill="FFFFFF"/>
+        <w:spacing w:after="0" w:line="240" w:lineRule="auto"/>
+        <w:ind w:left="0"/>
+        <w:rPr>
+          <w:rFonts w:ascii="Arial" w:eastAsia="Times New Roman" w:hAnsi="Arial" w:cs="Arial"/>
+          <w:kern w:val="0"/>
+          <w:sz w:val="26"/>
+          <w:szCs w:val="26"/>
+          <w:lang w:eastAsia="en-IN"/>
+          <w14:ligatures w14:val="none"/>
+        </w:rPr>
+      </w:pPr>
+    </w:p>
+    <w:p>
+      <w:pPr>
+        <w:pStyle w:val="ListParagraph"/>
+        <w:shd w:val="clear" w:color="auto" w:fill="FFFFFF"/>
+        <w:spacing w:after="0" w:line="240" w:lineRule="auto"/>
+        <w:ind w:left="0"/>
+        <w:rPr>
+          <w:rFonts w:ascii="Arial" w:eastAsia="Times New Roman" w:hAnsi="Arial" w:cs="Arial"/>
+          <w:kern w:val="0"/>
+          <w:sz w:val="26"/>
+          <w:szCs w:val="26"/>
+          <w:lang w:eastAsia="en-IN"/>
+          <w14:ligatures w14:val="none"/>
+        </w:rPr>
+      </w:pPr>
+    </w:p>
+    <w:p>
+      <w:pPr>
+        <w:pStyle w:val="ListParagraph"/>
+        <w:shd w:val="clear" w:color="auto" w:fill="FFFFFF"/>
+        <w:spacing w:after="0" w:line="240" w:lineRule="auto"/>
+        <w:ind w:left="0"/>
+        <w:rPr>
+          <w:rFonts w:ascii="Arial" w:eastAsia="Times New Roman" w:hAnsi="Arial" w:cs="Arial"/>
+          <w:kern w:val="0"/>
+          <w:sz w:val="26"/>
+          <w:szCs w:val="26"/>
+          <w:lang w:eastAsia="en-IN"/>
+          <w14:ligatures w14:val="none"/>
+        </w:rPr>
+      </w:pPr>
+    </w:p>
+    <w:p>
+      <w:pPr>
+        <w:pStyle w:val="ListParagraph"/>
+        <w:shd w:val="clear" w:color="auto" w:fill="FFFFFF"/>
+        <w:spacing w:after="0" w:line="240" w:lineRule="auto"/>
+        <w:ind w:left="0"/>
+        <w:rPr>
+          <w:rFonts w:ascii="Arial" w:eastAsia="Times New Roman" w:hAnsi="Arial" w:cs="Arial"/>
+          <w:kern w:val="0"/>
+          <w:sz w:val="26"/>
+          <w:szCs w:val="26"/>
+          <w:lang w:eastAsia="en-IN"/>
+          <w14:ligatures w14:val="none"/>
+        </w:rPr>
+      </w:pPr>
+    </w:p>
+    <w:p>
+      <w:pPr>
+        <w:pStyle w:val="ListParagraph"/>
+        <w:shd w:val="clear" w:color="auto" w:fill="FFFFFF"/>
+        <w:spacing w:after="0" w:line="240" w:lineRule="auto"/>
+        <w:ind w:left="0"/>
+        <w:rPr>
+          <w:rFonts w:ascii="Arial" w:eastAsia="Times New Roman" w:hAnsi="Arial" w:cs="Arial"/>
+          <w:kern w:val="0"/>
+          <w:sz w:val="26"/>
+          <w:szCs w:val="26"/>
+          <w:lang w:eastAsia="en-IN"/>
+          <w14:ligatures w14:val="none"/>
+        </w:rPr>
+      </w:pPr>
+    </w:p>
+    <w:p>
+      <w:pPr>
+        <w:pStyle w:val="ListParagraph"/>
+        <w:shd w:val="clear" w:color="auto" w:fill="FFFFFF"/>
+        <w:spacing w:after="0" w:line="240" w:lineRule="auto"/>
+        <w:ind w:left="0"/>
+        <w:rPr>
+          <w:rFonts w:ascii="Arial" w:eastAsia="Times New Roman" w:hAnsi="Arial" w:cs="Arial"/>
+          <w:kern w:val="0"/>
+          <w:sz w:val="26"/>
+          <w:szCs w:val="26"/>
+          <w:lang w:eastAsia="en-IN"/>
+          <w14:ligatures w14:val="none"/>
+        </w:rPr>
+      </w:pPr>
+    </w:p>
+    <w:p>
+      <w:pPr>
+        <w:pStyle w:val="ListParagraph"/>
+        <w:shd w:val="clear" w:color="auto" w:fill="FFFFFF"/>
+        <w:spacing w:after="0" w:line="240" w:lineRule="auto"/>
+        <w:ind w:left="0"/>
+        <w:rPr>
+          <w:rFonts w:ascii="Arial" w:eastAsia="Times New Roman" w:hAnsi="Arial" w:cs="Arial"/>
+          <w:kern w:val="0"/>
+          <w:sz w:val="26"/>
+          <w:szCs w:val="26"/>
+          <w:lang w:eastAsia="en-IN"/>
+          <w14:ligatures w14:val="none"/>
+        </w:rPr>
+      </w:pPr>
+    </w:p>
+    <w:p>
+      <w:pPr>
+        <w:pStyle w:val="ListParagraph"/>
+        <w:shd w:val="clear" w:color="auto" w:fill="FFFFFF"/>
+        <w:spacing w:after="0" w:line="240" w:lineRule="auto"/>
+        <w:ind w:left="0"/>
+        <w:rPr>
+          <w:rFonts w:ascii="Arial" w:eastAsia="Times New Roman" w:hAnsi="Arial" w:cs="Arial"/>
+          <w:kern w:val="0"/>
+          <w:sz w:val="26"/>
+          <w:szCs w:val="26"/>
+          <w:lang w:eastAsia="en-IN"/>
+          <w14:ligatures w14:val="none"/>
+        </w:rPr>
+      </w:pPr>
     </w:p>
     <w:sectPr>
       <w:pgSz w:w="11906" w:h="16838"/>

</xml_diff>

<commit_message>
Module 2 Section 1
</commit_message>
<xml_diff>
--- a/AWS Notes Self Choosen.docx
+++ b/AWS Notes Self Choosen.docx
@@ -1513,31 +1513,7 @@
           <w:lang w:eastAsia="en-IN"/>
           <w14:ligatures w14:val="none"/>
         </w:rPr>
-        <w:t xml:space="preserve">By contrast, a variable expense is an expense that the person who bears the cost can easily alter or avoid. Instead of investing heavily in data </w:t>
-      </w:r>
-      <w:proofErr w:type="spellStart"/>
-      <w:r>
-        <w:rPr>
-          <w:rFonts w:ascii="Arial" w:eastAsia="Times New Roman" w:hAnsi="Arial" w:cs="Arial"/>
-          <w:kern w:val="0"/>
-          <w:sz w:val="26"/>
-          <w:szCs w:val="26"/>
-          <w:lang w:eastAsia="en-IN"/>
-          <w14:ligatures w14:val="none"/>
-        </w:rPr>
-        <w:t>centers</w:t>
-      </w:r>
-      <w:proofErr w:type="spellEnd"/>
-      <w:r>
-        <w:rPr>
-          <w:rFonts w:ascii="Arial" w:eastAsia="Times New Roman" w:hAnsi="Arial" w:cs="Arial"/>
-          <w:kern w:val="0"/>
-          <w:sz w:val="26"/>
-          <w:szCs w:val="26"/>
-          <w:lang w:eastAsia="en-IN"/>
-          <w14:ligatures w14:val="none"/>
-        </w:rPr>
-        <w:t xml:space="preserve"> and servers before you know how you will use them, you can pay only when you consume resources and pay only for the amount you consume. Thus, you save money on technology.</w:t>
+        <w:t>By contrast, a variable expense is an expense that the person who bears the cost can easily alter or avoid. Instead of investing heavily in data centers and servers before you know how you will use them, you can pay only when you consume resources and pay only for the amount you consume. Thus, you save money on technology.</w:t>
       </w:r>
     </w:p>
     <w:p>
@@ -2217,6 +2193,7 @@
       <w:r>
         <w:rPr>
           <w:rFonts w:ascii="Arial" w:eastAsia="Times New Roman" w:hAnsi="Arial" w:cs="Arial"/>
+          <w:noProof/>
           <w:kern w:val="0"/>
           <w:sz w:val="26"/>
           <w:szCs w:val="26"/>
@@ -2294,6 +2271,7 @@
       <w:r>
         <w:rPr>
           <w:rFonts w:ascii="Arial" w:eastAsia="Times New Roman" w:hAnsi="Arial" w:cs="Arial"/>
+          <w:noProof/>
           <w:kern w:val="0"/>
           <w:sz w:val="26"/>
           <w:szCs w:val="26"/>
@@ -2377,6 +2355,7 @@
       <w:r>
         <w:rPr>
           <w:rFonts w:ascii="Arial" w:eastAsia="Times New Roman" w:hAnsi="Arial" w:cs="Arial"/>
+          <w:noProof/>
           <w:kern w:val="0"/>
           <w:sz w:val="26"/>
           <w:szCs w:val="26"/>
@@ -2647,6 +2626,7 @@
       <w:r>
         <w:rPr>
           <w:rFonts w:ascii="Arial" w:eastAsia="Times New Roman" w:hAnsi="Arial" w:cs="Arial"/>
+          <w:noProof/>
           <w:kern w:val="0"/>
           <w:sz w:val="26"/>
           <w:szCs w:val="26"/>
@@ -2941,9 +2921,8 @@
           <w14:ligatures w14:val="none"/>
         </w:rPr>
         <w:lastRenderedPageBreak/>
-        <w:t xml:space="preserve">Section 4: Moving to the AWS </w:t>
-      </w:r>
-      <w:proofErr w:type="gramStart"/>
+        <w:t xml:space="preserve">Section 4: Moving to the AWS Cloud </w:t>
+      </w:r>
       <w:r>
         <w:rPr>
           <w:rFonts w:ascii="Arial" w:eastAsia="Times New Roman" w:hAnsi="Arial" w:cs="Arial"/>
@@ -2953,7 +2932,7 @@
           <w:lang w:eastAsia="en-IN"/>
           <w14:ligatures w14:val="none"/>
         </w:rPr>
-        <w:t xml:space="preserve">Cloud </w:t>
+        <w:t xml:space="preserve"> </w:t>
       </w:r>
       <w:r>
         <w:rPr>
@@ -2964,9 +2943,13 @@
           <w:lang w:eastAsia="en-IN"/>
           <w14:ligatures w14:val="none"/>
         </w:rPr>
-        <w:t xml:space="preserve"> </w:t>
-      </w:r>
-      <w:r>
+        <w:t>–The AWS Cloud Adoption Framework (AWS CAF)</w:t>
+      </w:r>
+    </w:p>
+    <w:p>
+      <w:pPr>
+        <w:shd w:val="clear" w:color="auto" w:fill="FFFFFF"/>
+        <w:spacing w:after="0" w:line="240" w:lineRule="auto"/>
         <w:rPr>
           <w:rFonts w:ascii="Arial" w:eastAsia="Times New Roman" w:hAnsi="Arial" w:cs="Arial"/>
           <w:kern w:val="0"/>
@@ -2975,10 +2958,12 @@
           <w:lang w:eastAsia="en-IN"/>
           <w14:ligatures w14:val="none"/>
         </w:rPr>
-        <w:t>–</w:t>
-      </w:r>
-      <w:proofErr w:type="gramEnd"/>
-      <w:r>
+      </w:pPr>
+    </w:p>
+    <w:p>
+      <w:pPr>
+        <w:shd w:val="clear" w:color="auto" w:fill="FFFFFF"/>
+        <w:spacing w:after="0" w:line="240" w:lineRule="auto"/>
         <w:rPr>
           <w:rFonts w:ascii="Arial" w:eastAsia="Times New Roman" w:hAnsi="Arial" w:cs="Arial"/>
           <w:kern w:val="0"/>
@@ -2987,39 +2972,11 @@
           <w:lang w:eastAsia="en-IN"/>
           <w14:ligatures w14:val="none"/>
         </w:rPr>
-        <w:t>The AWS Cloud Adoption Framework (AWS CAF)</w:t>
-      </w:r>
-    </w:p>
-    <w:p>
-      <w:pPr>
-        <w:shd w:val="clear" w:color="auto" w:fill="FFFFFF"/>
-        <w:spacing w:after="0" w:line="240" w:lineRule="auto"/>
-        <w:rPr>
-          <w:rFonts w:ascii="Arial" w:eastAsia="Times New Roman" w:hAnsi="Arial" w:cs="Arial"/>
-          <w:kern w:val="0"/>
-          <w:sz w:val="42"/>
-          <w:szCs w:val="42"/>
-          <w:lang w:eastAsia="en-IN"/>
-          <w14:ligatures w14:val="none"/>
-        </w:rPr>
-      </w:pPr>
-    </w:p>
-    <w:p>
-      <w:pPr>
-        <w:shd w:val="clear" w:color="auto" w:fill="FFFFFF"/>
-        <w:spacing w:after="0" w:line="240" w:lineRule="auto"/>
-        <w:rPr>
-          <w:rFonts w:ascii="Arial" w:eastAsia="Times New Roman" w:hAnsi="Arial" w:cs="Arial"/>
-          <w:kern w:val="0"/>
-          <w:sz w:val="42"/>
-          <w:szCs w:val="42"/>
-          <w:lang w:eastAsia="en-IN"/>
-          <w14:ligatures w14:val="none"/>
-        </w:rPr>
-      </w:pPr>
-      <w:r>
-        <w:rPr>
-          <w:rFonts w:ascii="Arial" w:eastAsia="Times New Roman" w:hAnsi="Arial" w:cs="Arial"/>
+      </w:pPr>
+      <w:r>
+        <w:rPr>
+          <w:rFonts w:ascii="Arial" w:eastAsia="Times New Roman" w:hAnsi="Arial" w:cs="Arial"/>
+          <w:noProof/>
           <w:kern w:val="0"/>
           <w:sz w:val="42"/>
           <w:szCs w:val="42"/>
@@ -3104,6 +3061,7 @@
       <w:r>
         <w:rPr>
           <w:rFonts w:ascii="Arial" w:eastAsia="Times New Roman" w:hAnsi="Arial" w:cs="Arial"/>
+          <w:noProof/>
           <w:kern w:val="0"/>
           <w:sz w:val="26"/>
           <w:szCs w:val="26"/>
@@ -3163,6 +3121,7 @@
       <w:r>
         <w:rPr>
           <w:rFonts w:ascii="Arial" w:eastAsia="Times New Roman" w:hAnsi="Arial" w:cs="Arial"/>
+          <w:noProof/>
           <w:kern w:val="0"/>
           <w:sz w:val="26"/>
           <w:szCs w:val="26"/>
@@ -3228,6 +3187,7 @@
       <w:r>
         <w:rPr>
           <w:rFonts w:ascii="Arial" w:eastAsia="Times New Roman" w:hAnsi="Arial" w:cs="Arial"/>
+          <w:noProof/>
           <w:kern w:val="0"/>
           <w:sz w:val="26"/>
           <w:szCs w:val="26"/>
@@ -3485,6 +3445,7 @@
       <w:r>
         <w:rPr>
           <w:rFonts w:ascii="Arial" w:eastAsia="Times New Roman" w:hAnsi="Arial" w:cs="Arial"/>
+          <w:noProof/>
           <w:kern w:val="0"/>
           <w:sz w:val="26"/>
           <w:szCs w:val="26"/>
@@ -3566,6 +3527,7 @@
       <w:r>
         <w:rPr>
           <w:rFonts w:ascii="Arial" w:eastAsia="Times New Roman" w:hAnsi="Arial" w:cs="Arial"/>
+          <w:noProof/>
           <w:kern w:val="0"/>
           <w:sz w:val="26"/>
           <w:szCs w:val="26"/>
@@ -3631,6 +3593,7 @@
       <w:r>
         <w:rPr>
           <w:rFonts w:ascii="Arial" w:eastAsia="Times New Roman" w:hAnsi="Arial" w:cs="Arial"/>
+          <w:noProof/>
           <w:kern w:val="0"/>
           <w:sz w:val="26"/>
           <w:szCs w:val="26"/>
@@ -3853,6 +3816,1157 @@
           <w14:ligatures w14:val="none"/>
         </w:rPr>
       </w:pPr>
+    </w:p>
+    <w:p>
+      <w:pPr>
+        <w:pStyle w:val="ListParagraph"/>
+        <w:shd w:val="clear" w:color="auto" w:fill="FFFFFF"/>
+        <w:spacing w:after="0" w:line="240" w:lineRule="auto"/>
+        <w:ind w:left="0"/>
+        <w:rPr>
+          <w:rFonts w:ascii="Arial" w:eastAsia="Times New Roman" w:hAnsi="Arial" w:cs="Arial"/>
+          <w:kern w:val="0"/>
+          <w:sz w:val="26"/>
+          <w:szCs w:val="26"/>
+          <w:lang w:eastAsia="en-IN"/>
+          <w14:ligatures w14:val="none"/>
+        </w:rPr>
+      </w:pPr>
+    </w:p>
+    <w:p>
+      <w:pPr>
+        <w:shd w:val="clear" w:color="auto" w:fill="FFFFFF"/>
+        <w:spacing w:after="0" w:line="240" w:lineRule="auto"/>
+        <w:rPr>
+          <w:rFonts w:ascii="Arial" w:eastAsia="Times New Roman" w:hAnsi="Arial" w:cs="Arial"/>
+          <w:kern w:val="0"/>
+          <w:sz w:val="46"/>
+          <w:szCs w:val="46"/>
+          <w:lang w:eastAsia="en-IN"/>
+          <w14:ligatures w14:val="none"/>
+        </w:rPr>
+      </w:pPr>
+      <w:r>
+        <w:rPr>
+          <w:rFonts w:ascii="Arial" w:eastAsia="Times New Roman" w:hAnsi="Arial" w:cs="Arial"/>
+          <w:kern w:val="0"/>
+          <w:sz w:val="46"/>
+          <w:szCs w:val="46"/>
+          <w:lang w:eastAsia="en-IN"/>
+          <w14:ligatures w14:val="none"/>
+        </w:rPr>
+        <w:lastRenderedPageBreak/>
+        <w:t>Module 2: Cloud Economics and Billing</w:t>
+      </w:r>
+    </w:p>
+    <w:p>
+      <w:pPr>
+        <w:shd w:val="clear" w:color="auto" w:fill="FFFFFF"/>
+        <w:spacing w:after="0" w:line="240" w:lineRule="auto"/>
+        <w:rPr>
+          <w:rFonts w:ascii="Arial" w:eastAsia="Times New Roman" w:hAnsi="Arial" w:cs="Arial"/>
+          <w:kern w:val="0"/>
+          <w:sz w:val="46"/>
+          <w:szCs w:val="46"/>
+          <w:lang w:eastAsia="en-IN"/>
+          <w14:ligatures w14:val="none"/>
+        </w:rPr>
+      </w:pPr>
+    </w:p>
+    <w:p>
+      <w:pPr>
+        <w:shd w:val="clear" w:color="auto" w:fill="FFFFFF"/>
+        <w:spacing w:after="0" w:line="240" w:lineRule="auto"/>
+        <w:rPr>
+          <w:rFonts w:ascii="Arial" w:eastAsia="Times New Roman" w:hAnsi="Arial" w:cs="Arial"/>
+          <w:kern w:val="0"/>
+          <w:sz w:val="46"/>
+          <w:szCs w:val="46"/>
+          <w:lang w:eastAsia="en-IN"/>
+          <w14:ligatures w14:val="none"/>
+        </w:rPr>
+      </w:pPr>
+      <w:r>
+        <w:rPr>
+          <w:rFonts w:ascii="Arial" w:eastAsia="Times New Roman" w:hAnsi="Arial" w:cs="Arial"/>
+          <w:kern w:val="0"/>
+          <w:sz w:val="46"/>
+          <w:szCs w:val="46"/>
+          <w:lang w:eastAsia="en-IN"/>
+          <w14:ligatures w14:val="none"/>
+        </w:rPr>
+        <w:t>Section 1: Fundamentals of pricing</w:t>
+      </w:r>
+    </w:p>
+    <w:p>
+      <w:pPr>
+        <w:shd w:val="clear" w:color="auto" w:fill="FFFFFF"/>
+        <w:spacing w:after="0" w:line="240" w:lineRule="auto"/>
+        <w:rPr>
+          <w:rFonts w:ascii="Arial" w:eastAsia="Times New Roman" w:hAnsi="Arial" w:cs="Arial"/>
+          <w:kern w:val="0"/>
+          <w:sz w:val="25"/>
+          <w:szCs w:val="25"/>
+          <w:lang w:eastAsia="en-IN"/>
+          <w14:ligatures w14:val="none"/>
+        </w:rPr>
+      </w:pPr>
+    </w:p>
+    <w:p>
+      <w:pPr>
+        <w:pStyle w:val="ListParagraph"/>
+        <w:shd w:val="clear" w:color="auto" w:fill="FFFFFF"/>
+        <w:spacing w:after="0" w:line="240" w:lineRule="auto"/>
+        <w:ind w:left="0"/>
+        <w:rPr>
+          <w:rFonts w:ascii="Arial" w:eastAsia="Times New Roman" w:hAnsi="Arial" w:cs="Arial"/>
+          <w:kern w:val="0"/>
+          <w:sz w:val="26"/>
+          <w:szCs w:val="26"/>
+          <w:lang w:eastAsia="en-IN"/>
+          <w14:ligatures w14:val="none"/>
+        </w:rPr>
+      </w:pPr>
+      <w:r>
+        <w:rPr>
+          <w:rFonts w:ascii="Arial" w:eastAsia="Times New Roman" w:hAnsi="Arial" w:cs="Arial"/>
+          <w:kern w:val="0"/>
+          <w:sz w:val="26"/>
+          <w:szCs w:val="26"/>
+          <w:lang w:eastAsia="en-IN"/>
+          <w14:ligatures w14:val="none"/>
+        </w:rPr>
+        <w:drawing>
+          <wp:inline distT="0" distB="0" distL="0" distR="0" wp14:anchorId="7FB65C2D" wp14:editId="3CAFC005">
+            <wp:extent cx="5731510" cy="2398395"/>
+            <wp:effectExtent l="0" t="0" r="2540" b="1905"/>
+            <wp:docPr id="1829213858" name="Picture 1"/>
+            <wp:cNvGraphicFramePr>
+              <a:graphicFrameLocks xmlns:a="http://schemas.openxmlformats.org/drawingml/2006/main" noChangeAspect="1"/>
+            </wp:cNvGraphicFramePr>
+            <a:graphic xmlns:a="http://schemas.openxmlformats.org/drawingml/2006/main">
+              <a:graphicData uri="http://schemas.openxmlformats.org/drawingml/2006/picture">
+                <pic:pic xmlns:pic="http://schemas.openxmlformats.org/drawingml/2006/picture">
+                  <pic:nvPicPr>
+                    <pic:cNvPr id="1829213858" name=""/>
+                    <pic:cNvPicPr/>
+                  </pic:nvPicPr>
+                  <pic:blipFill>
+                    <a:blip r:embed="rId23"/>
+                    <a:stretch>
+                      <a:fillRect/>
+                    </a:stretch>
+                  </pic:blipFill>
+                  <pic:spPr>
+                    <a:xfrm>
+                      <a:off x="0" y="0"/>
+                      <a:ext cx="5731510" cy="2398395"/>
+                    </a:xfrm>
+                    <a:prstGeom prst="rect">
+                      <a:avLst/>
+                    </a:prstGeom>
+                  </pic:spPr>
+                </pic:pic>
+              </a:graphicData>
+            </a:graphic>
+          </wp:inline>
+        </w:drawing>
+      </w:r>
+    </w:p>
+    <w:p>
+      <w:pPr>
+        <w:pStyle w:val="ListParagraph"/>
+        <w:shd w:val="clear" w:color="auto" w:fill="FFFFFF"/>
+        <w:spacing w:after="0" w:line="240" w:lineRule="auto"/>
+        <w:ind w:left="0"/>
+        <w:rPr>
+          <w:rFonts w:ascii="Arial" w:eastAsia="Times New Roman" w:hAnsi="Arial" w:cs="Arial"/>
+          <w:kern w:val="0"/>
+          <w:sz w:val="26"/>
+          <w:szCs w:val="26"/>
+          <w:lang w:eastAsia="en-IN"/>
+          <w14:ligatures w14:val="none"/>
+        </w:rPr>
+      </w:pPr>
+    </w:p>
+    <w:p>
+      <w:pPr>
+        <w:pStyle w:val="ListParagraph"/>
+        <w:shd w:val="clear" w:color="auto" w:fill="FFFFFF"/>
+        <w:spacing w:after="0" w:line="240" w:lineRule="auto"/>
+        <w:ind w:left="0"/>
+        <w:rPr>
+          <w:rFonts w:ascii="Arial" w:eastAsia="Times New Roman" w:hAnsi="Arial" w:cs="Arial"/>
+          <w:kern w:val="0"/>
+          <w:sz w:val="26"/>
+          <w:szCs w:val="26"/>
+          <w:lang w:eastAsia="en-IN"/>
+          <w14:ligatures w14:val="none"/>
+        </w:rPr>
+      </w:pPr>
+    </w:p>
+    <w:p>
+      <w:pPr>
+        <w:pStyle w:val="ListParagraph"/>
+        <w:shd w:val="clear" w:color="auto" w:fill="FFFFFF"/>
+        <w:spacing w:after="0" w:line="240" w:lineRule="auto"/>
+        <w:ind w:left="0"/>
+        <w:rPr>
+          <w:rFonts w:ascii="Arial" w:eastAsia="Times New Roman" w:hAnsi="Arial" w:cs="Arial"/>
+          <w:kern w:val="0"/>
+          <w:sz w:val="26"/>
+          <w:szCs w:val="26"/>
+          <w:lang w:eastAsia="en-IN"/>
+          <w14:ligatures w14:val="none"/>
+        </w:rPr>
+      </w:pPr>
+      <w:r>
+        <w:rPr>
+          <w:rFonts w:ascii="Arial" w:eastAsia="Times New Roman" w:hAnsi="Arial" w:cs="Arial"/>
+          <w:kern w:val="0"/>
+          <w:sz w:val="26"/>
+          <w:szCs w:val="26"/>
+          <w:lang w:eastAsia="en-IN"/>
+          <w14:ligatures w14:val="none"/>
+        </w:rPr>
+        <w:t>AWS offers a range of cloud computing services. For each service, you pay for exactly the amount of resources that you actually need. This utility-style pricing model includes:</w:t>
+      </w:r>
+    </w:p>
+    <w:p>
+      <w:pPr>
+        <w:pStyle w:val="ListParagraph"/>
+        <w:shd w:val="clear" w:color="auto" w:fill="FFFFFF"/>
+        <w:spacing w:after="0" w:line="240" w:lineRule="auto"/>
+        <w:ind w:left="0"/>
+        <w:rPr>
+          <w:rFonts w:ascii="Arial" w:eastAsia="Times New Roman" w:hAnsi="Arial" w:cs="Arial"/>
+          <w:kern w:val="0"/>
+          <w:sz w:val="26"/>
+          <w:szCs w:val="26"/>
+          <w:lang w:eastAsia="en-IN"/>
+          <w14:ligatures w14:val="none"/>
+        </w:rPr>
+      </w:pPr>
+      <w:r>
+        <w:rPr>
+          <w:rFonts w:ascii="Arial" w:eastAsia="Times New Roman" w:hAnsi="Arial" w:cs="Arial"/>
+          <w:kern w:val="0"/>
+          <w:sz w:val="26"/>
+          <w:szCs w:val="26"/>
+          <w:lang w:eastAsia="en-IN"/>
+          <w14:ligatures w14:val="none"/>
+        </w:rPr>
+        <w:t>•Pay for what you use</w:t>
+      </w:r>
+    </w:p>
+    <w:p>
+      <w:pPr>
+        <w:pStyle w:val="ListParagraph"/>
+        <w:shd w:val="clear" w:color="auto" w:fill="FFFFFF"/>
+        <w:spacing w:after="0" w:line="240" w:lineRule="auto"/>
+        <w:ind w:left="0"/>
+        <w:rPr>
+          <w:rFonts w:ascii="Arial" w:eastAsia="Times New Roman" w:hAnsi="Arial" w:cs="Arial"/>
+          <w:kern w:val="0"/>
+          <w:sz w:val="26"/>
+          <w:szCs w:val="26"/>
+          <w:lang w:eastAsia="en-IN"/>
+          <w14:ligatures w14:val="none"/>
+        </w:rPr>
+      </w:pPr>
+      <w:r>
+        <w:rPr>
+          <w:rFonts w:ascii="Arial" w:eastAsia="Times New Roman" w:hAnsi="Arial" w:cs="Arial"/>
+          <w:kern w:val="0"/>
+          <w:sz w:val="26"/>
+          <w:szCs w:val="26"/>
+          <w:lang w:eastAsia="en-IN"/>
+          <w14:ligatures w14:val="none"/>
+        </w:rPr>
+        <w:t>•Pay less when you reserve</w:t>
+      </w:r>
+    </w:p>
+    <w:p>
+      <w:pPr>
+        <w:pStyle w:val="ListParagraph"/>
+        <w:shd w:val="clear" w:color="auto" w:fill="FFFFFF"/>
+        <w:spacing w:after="0" w:line="240" w:lineRule="auto"/>
+        <w:ind w:left="0"/>
+        <w:rPr>
+          <w:rFonts w:ascii="Arial" w:eastAsia="Times New Roman" w:hAnsi="Arial" w:cs="Arial"/>
+          <w:kern w:val="0"/>
+          <w:sz w:val="26"/>
+          <w:szCs w:val="26"/>
+          <w:lang w:eastAsia="en-IN"/>
+          <w14:ligatures w14:val="none"/>
+        </w:rPr>
+      </w:pPr>
+      <w:r>
+        <w:rPr>
+          <w:rFonts w:ascii="Arial" w:eastAsia="Times New Roman" w:hAnsi="Arial" w:cs="Arial"/>
+          <w:kern w:val="0"/>
+          <w:sz w:val="26"/>
+          <w:szCs w:val="26"/>
+          <w:lang w:eastAsia="en-IN"/>
+          <w14:ligatures w14:val="none"/>
+        </w:rPr>
+        <w:t>•Pay less when you use more</w:t>
+      </w:r>
+    </w:p>
+    <w:p>
+      <w:pPr>
+        <w:pStyle w:val="ListParagraph"/>
+        <w:shd w:val="clear" w:color="auto" w:fill="FFFFFF"/>
+        <w:spacing w:after="0" w:line="240" w:lineRule="auto"/>
+        <w:ind w:left="0"/>
+        <w:rPr>
+          <w:rFonts w:ascii="Arial" w:eastAsia="Times New Roman" w:hAnsi="Arial" w:cs="Arial"/>
+          <w:kern w:val="0"/>
+          <w:sz w:val="26"/>
+          <w:szCs w:val="26"/>
+          <w:lang w:eastAsia="en-IN"/>
+          <w14:ligatures w14:val="none"/>
+        </w:rPr>
+      </w:pPr>
+      <w:r>
+        <w:rPr>
+          <w:rFonts w:ascii="Arial" w:eastAsia="Times New Roman" w:hAnsi="Arial" w:cs="Arial"/>
+          <w:kern w:val="0"/>
+          <w:sz w:val="26"/>
+          <w:szCs w:val="26"/>
+          <w:lang w:eastAsia="en-IN"/>
+          <w14:ligatures w14:val="none"/>
+        </w:rPr>
+        <w:t>•Pay even less as AWS grows</w:t>
+      </w:r>
+    </w:p>
+    <w:p>
+      <w:pPr>
+        <w:pStyle w:val="ListParagraph"/>
+        <w:shd w:val="clear" w:color="auto" w:fill="FFFFFF"/>
+        <w:spacing w:after="0" w:line="240" w:lineRule="auto"/>
+        <w:ind w:left="0"/>
+        <w:rPr>
+          <w:rFonts w:ascii="Arial" w:eastAsia="Times New Roman" w:hAnsi="Arial" w:cs="Arial"/>
+          <w:kern w:val="0"/>
+          <w:sz w:val="26"/>
+          <w:szCs w:val="26"/>
+          <w:lang w:eastAsia="en-IN"/>
+          <w14:ligatures w14:val="none"/>
+        </w:rPr>
+      </w:pPr>
+    </w:p>
+    <w:p>
+      <w:pPr>
+        <w:pStyle w:val="ListParagraph"/>
+        <w:shd w:val="clear" w:color="auto" w:fill="FFFFFF"/>
+        <w:spacing w:after="0" w:line="240" w:lineRule="auto"/>
+        <w:ind w:left="0"/>
+        <w:rPr>
+          <w:rFonts w:ascii="Arial" w:eastAsia="Times New Roman" w:hAnsi="Arial" w:cs="Arial"/>
+          <w:kern w:val="0"/>
+          <w:sz w:val="26"/>
+          <w:szCs w:val="26"/>
+          <w:lang w:eastAsia="en-IN"/>
+          <w14:ligatures w14:val="none"/>
+        </w:rPr>
+      </w:pPr>
+      <w:r>
+        <w:rPr>
+          <w:rFonts w:ascii="Arial" w:eastAsia="Times New Roman" w:hAnsi="Arial" w:cs="Arial"/>
+          <w:kern w:val="0"/>
+          <w:sz w:val="26"/>
+          <w:szCs w:val="26"/>
+          <w:lang w:eastAsia="en-IN"/>
+          <w14:ligatures w14:val="none"/>
+        </w:rPr>
+        <w:drawing>
+          <wp:anchor distT="0" distB="0" distL="114300" distR="114300" simplePos="0" relativeHeight="251664384" behindDoc="0" locked="0" layoutInCell="1" allowOverlap="1" wp14:anchorId="0611C6BF" wp14:editId="2AEEA587">
+            <wp:simplePos x="0" y="0"/>
+            <wp:positionH relativeFrom="column">
+              <wp:posOffset>3368040</wp:posOffset>
+            </wp:positionH>
+            <wp:positionV relativeFrom="paragraph">
+              <wp:posOffset>378460</wp:posOffset>
+            </wp:positionV>
+            <wp:extent cx="2777920" cy="2270760"/>
+            <wp:effectExtent l="0" t="0" r="3810" b="0"/>
+            <wp:wrapNone/>
+            <wp:docPr id="1707733455" name="Picture 1"/>
+            <wp:cNvGraphicFramePr>
+              <a:graphicFrameLocks xmlns:a="http://schemas.openxmlformats.org/drawingml/2006/main" noChangeAspect="1"/>
+            </wp:cNvGraphicFramePr>
+            <a:graphic xmlns:a="http://schemas.openxmlformats.org/drawingml/2006/main">
+              <a:graphicData uri="http://schemas.openxmlformats.org/drawingml/2006/picture">
+                <pic:pic xmlns:pic="http://schemas.openxmlformats.org/drawingml/2006/picture">
+                  <pic:nvPicPr>
+                    <pic:cNvPr id="1707733455" name=""/>
+                    <pic:cNvPicPr/>
+                  </pic:nvPicPr>
+                  <pic:blipFill rotWithShape="1">
+                    <a:blip r:embed="rId24">
+                      <a:extLst>
+                        <a:ext uri="{28A0092B-C50C-407E-A947-70E740481C1C}">
+                          <a14:useLocalDpi xmlns:a14="http://schemas.microsoft.com/office/drawing/2010/main" val="0"/>
+                        </a:ext>
+                      </a:extLst>
+                    </a:blip>
+                    <a:srcRect b="12007"/>
+                    <a:stretch/>
+                  </pic:blipFill>
+                  <pic:spPr bwMode="auto">
+                    <a:xfrm>
+                      <a:off x="0" y="0"/>
+                      <a:ext cx="2777920" cy="2270760"/>
+                    </a:xfrm>
+                    <a:prstGeom prst="rect">
+                      <a:avLst/>
+                    </a:prstGeom>
+                    <a:ln>
+                      <a:noFill/>
+                    </a:ln>
+                    <a:extLst>
+                      <a:ext uri="{53640926-AAD7-44D8-BBD7-CCE9431645EC}">
+                        <a14:shadowObscured xmlns:a14="http://schemas.microsoft.com/office/drawing/2010/main"/>
+                      </a:ext>
+                    </a:extLst>
+                  </pic:spPr>
+                </pic:pic>
+              </a:graphicData>
+            </a:graphic>
+          </wp:anchor>
+        </w:drawing>
+      </w:r>
+      <w:r>
+        <w:rPr>
+          <w:rFonts w:ascii="Arial" w:eastAsia="Times New Roman" w:hAnsi="Arial" w:cs="Arial"/>
+          <w:kern w:val="0"/>
+          <w:sz w:val="26"/>
+          <w:szCs w:val="26"/>
+          <w:lang w:eastAsia="en-IN"/>
+          <w14:ligatures w14:val="none"/>
+        </w:rPr>
+        <w:drawing>
+          <wp:inline distT="0" distB="0" distL="0" distR="0" wp14:anchorId="6EEDC8FB" wp14:editId="7CDC6DB0">
+            <wp:extent cx="3114725" cy="2847975"/>
+            <wp:effectExtent l="0" t="0" r="9525" b="0"/>
+            <wp:docPr id="1464784979" name="Picture 1"/>
+            <wp:cNvGraphicFramePr>
+              <a:graphicFrameLocks xmlns:a="http://schemas.openxmlformats.org/drawingml/2006/main" noChangeAspect="1"/>
+            </wp:cNvGraphicFramePr>
+            <a:graphic xmlns:a="http://schemas.openxmlformats.org/drawingml/2006/main">
+              <a:graphicData uri="http://schemas.openxmlformats.org/drawingml/2006/picture">
+                <pic:pic xmlns:pic="http://schemas.openxmlformats.org/drawingml/2006/picture">
+                  <pic:nvPicPr>
+                    <pic:cNvPr id="1464784979" name=""/>
+                    <pic:cNvPicPr/>
+                  </pic:nvPicPr>
+                  <pic:blipFill>
+                    <a:blip r:embed="rId25"/>
+                    <a:stretch>
+                      <a:fillRect/>
+                    </a:stretch>
+                  </pic:blipFill>
+                  <pic:spPr>
+                    <a:xfrm>
+                      <a:off x="0" y="0"/>
+                      <a:ext cx="3119078" cy="2851955"/>
+                    </a:xfrm>
+                    <a:prstGeom prst="rect">
+                      <a:avLst/>
+                    </a:prstGeom>
+                  </pic:spPr>
+                </pic:pic>
+              </a:graphicData>
+            </a:graphic>
+          </wp:inline>
+        </w:drawing>
+      </w:r>
+    </w:p>
+    <w:p>
+      <w:pPr>
+        <w:pStyle w:val="ListParagraph"/>
+        <w:shd w:val="clear" w:color="auto" w:fill="FFFFFF"/>
+        <w:spacing w:after="0" w:line="240" w:lineRule="auto"/>
+        <w:ind w:left="0"/>
+        <w:rPr>
+          <w:rFonts w:ascii="Arial" w:eastAsia="Times New Roman" w:hAnsi="Arial" w:cs="Arial"/>
+          <w:kern w:val="0"/>
+          <w:sz w:val="26"/>
+          <w:szCs w:val="26"/>
+          <w:lang w:eastAsia="en-IN"/>
+          <w14:ligatures w14:val="none"/>
+        </w:rPr>
+      </w:pPr>
+    </w:p>
+    <w:p>
+      <w:pPr>
+        <w:pStyle w:val="ListParagraph"/>
+        <w:shd w:val="clear" w:color="auto" w:fill="FFFFFF"/>
+        <w:spacing w:after="0" w:line="240" w:lineRule="auto"/>
+        <w:ind w:left="0"/>
+        <w:rPr>
+          <w:rFonts w:ascii="Arial" w:eastAsia="Times New Roman" w:hAnsi="Arial" w:cs="Arial"/>
+          <w:kern w:val="0"/>
+          <w:sz w:val="26"/>
+          <w:szCs w:val="26"/>
+          <w:lang w:eastAsia="en-IN"/>
+          <w14:ligatures w14:val="none"/>
+        </w:rPr>
+      </w:pPr>
+    </w:p>
+    <w:p>
+      <w:pPr>
+        <w:pStyle w:val="ListParagraph"/>
+        <w:shd w:val="clear" w:color="auto" w:fill="FFFFFF"/>
+        <w:spacing w:after="0" w:line="240" w:lineRule="auto"/>
+        <w:ind w:left="0"/>
+        <w:rPr>
+          <w:rFonts w:ascii="Arial" w:eastAsia="Times New Roman" w:hAnsi="Arial" w:cs="Arial"/>
+          <w:kern w:val="0"/>
+          <w:sz w:val="26"/>
+          <w:szCs w:val="26"/>
+          <w:lang w:eastAsia="en-IN"/>
+          <w14:ligatures w14:val="none"/>
+        </w:rPr>
+      </w:pPr>
+    </w:p>
+    <w:p>
+      <w:pPr>
+        <w:pStyle w:val="ListParagraph"/>
+        <w:shd w:val="clear" w:color="auto" w:fill="FFFFFF"/>
+        <w:spacing w:after="0" w:line="240" w:lineRule="auto"/>
+        <w:ind w:left="0"/>
+        <w:rPr>
+          <w:rFonts w:ascii="Arial" w:eastAsia="Times New Roman" w:hAnsi="Arial" w:cs="Arial"/>
+          <w:kern w:val="0"/>
+          <w:sz w:val="26"/>
+          <w:szCs w:val="26"/>
+          <w:lang w:eastAsia="en-IN"/>
+          <w14:ligatures w14:val="none"/>
+        </w:rPr>
+      </w:pPr>
+      <w:r>
+        <w:rPr>
+          <w:rFonts w:ascii="Arial" w:eastAsia="Times New Roman" w:hAnsi="Arial" w:cs="Arial"/>
+          <w:kern w:val="0"/>
+          <w:sz w:val="26"/>
+          <w:szCs w:val="26"/>
+          <w:lang w:eastAsia="en-IN"/>
+          <w14:ligatures w14:val="none"/>
+        </w:rPr>
+        <w:drawing>
+          <wp:inline distT="0" distB="0" distL="0" distR="0" wp14:anchorId="15AD85FE" wp14:editId="2DD2CD20">
+            <wp:extent cx="4724400" cy="2734352"/>
+            <wp:effectExtent l="0" t="0" r="0" b="8890"/>
+            <wp:docPr id="980209896" name="Picture 1"/>
+            <wp:cNvGraphicFramePr>
+              <a:graphicFrameLocks xmlns:a="http://schemas.openxmlformats.org/drawingml/2006/main" noChangeAspect="1"/>
+            </wp:cNvGraphicFramePr>
+            <a:graphic xmlns:a="http://schemas.openxmlformats.org/drawingml/2006/main">
+              <a:graphicData uri="http://schemas.openxmlformats.org/drawingml/2006/picture">
+                <pic:pic xmlns:pic="http://schemas.openxmlformats.org/drawingml/2006/picture">
+                  <pic:nvPicPr>
+                    <pic:cNvPr id="980209896" name=""/>
+                    <pic:cNvPicPr/>
+                  </pic:nvPicPr>
+                  <pic:blipFill>
+                    <a:blip r:embed="rId26"/>
+                    <a:stretch>
+                      <a:fillRect/>
+                    </a:stretch>
+                  </pic:blipFill>
+                  <pic:spPr>
+                    <a:xfrm>
+                      <a:off x="0" y="0"/>
+                      <a:ext cx="4845729" cy="2804574"/>
+                    </a:xfrm>
+                    <a:prstGeom prst="rect">
+                      <a:avLst/>
+                    </a:prstGeom>
+                  </pic:spPr>
+                </pic:pic>
+              </a:graphicData>
+            </a:graphic>
+          </wp:inline>
+        </w:drawing>
+      </w:r>
+    </w:p>
+    <w:p>
+      <w:pPr>
+        <w:pStyle w:val="ListParagraph"/>
+        <w:shd w:val="clear" w:color="auto" w:fill="FFFFFF"/>
+        <w:spacing w:after="0" w:line="240" w:lineRule="auto"/>
+        <w:ind w:left="0"/>
+        <w:rPr>
+          <w:rFonts w:ascii="Arial" w:eastAsia="Times New Roman" w:hAnsi="Arial" w:cs="Arial"/>
+          <w:kern w:val="0"/>
+          <w:sz w:val="26"/>
+          <w:szCs w:val="26"/>
+          <w:lang w:eastAsia="en-IN"/>
+          <w14:ligatures w14:val="none"/>
+        </w:rPr>
+      </w:pPr>
+    </w:p>
+    <w:p>
+      <w:pPr>
+        <w:pStyle w:val="ListParagraph"/>
+        <w:shd w:val="clear" w:color="auto" w:fill="FFFFFF"/>
+        <w:spacing w:after="0" w:line="240" w:lineRule="auto"/>
+        <w:ind w:left="0"/>
+        <w:rPr>
+          <w:rFonts w:ascii="Arial" w:eastAsia="Times New Roman" w:hAnsi="Arial" w:cs="Arial"/>
+          <w:kern w:val="0"/>
+          <w:sz w:val="26"/>
+          <w:szCs w:val="26"/>
+          <w:lang w:eastAsia="en-IN"/>
+          <w14:ligatures w14:val="none"/>
+        </w:rPr>
+      </w:pPr>
+      <w:r>
+        <w:rPr>
+          <w:rFonts w:ascii="Arial" w:eastAsia="Times New Roman" w:hAnsi="Arial" w:cs="Arial"/>
+          <w:kern w:val="0"/>
+          <w:sz w:val="26"/>
+          <w:szCs w:val="26"/>
+          <w:lang w:eastAsia="en-IN"/>
+          <w14:ligatures w14:val="none"/>
+        </w:rPr>
+        <w:drawing>
+          <wp:inline distT="0" distB="0" distL="0" distR="0" wp14:anchorId="5F2A3E19" wp14:editId="526943D0">
+            <wp:extent cx="5731510" cy="2884170"/>
+            <wp:effectExtent l="0" t="0" r="2540" b="0"/>
+            <wp:docPr id="2057414906" name="Picture 1"/>
+            <wp:cNvGraphicFramePr>
+              <a:graphicFrameLocks xmlns:a="http://schemas.openxmlformats.org/drawingml/2006/main" noChangeAspect="1"/>
+            </wp:cNvGraphicFramePr>
+            <a:graphic xmlns:a="http://schemas.openxmlformats.org/drawingml/2006/main">
+              <a:graphicData uri="http://schemas.openxmlformats.org/drawingml/2006/picture">
+                <pic:pic xmlns:pic="http://schemas.openxmlformats.org/drawingml/2006/picture">
+                  <pic:nvPicPr>
+                    <pic:cNvPr id="2057414906" name=""/>
+                    <pic:cNvPicPr/>
+                  </pic:nvPicPr>
+                  <pic:blipFill>
+                    <a:blip r:embed="rId27"/>
+                    <a:stretch>
+                      <a:fillRect/>
+                    </a:stretch>
+                  </pic:blipFill>
+                  <pic:spPr>
+                    <a:xfrm>
+                      <a:off x="0" y="0"/>
+                      <a:ext cx="5731510" cy="2884170"/>
+                    </a:xfrm>
+                    <a:prstGeom prst="rect">
+                      <a:avLst/>
+                    </a:prstGeom>
+                  </pic:spPr>
+                </pic:pic>
+              </a:graphicData>
+            </a:graphic>
+          </wp:inline>
+        </w:drawing>
+      </w:r>
+    </w:p>
+    <w:p>
+      <w:pPr>
+        <w:shd w:val="clear" w:color="auto" w:fill="FFFFFF"/>
+        <w:spacing w:after="0" w:line="240" w:lineRule="auto"/>
+        <w:rPr>
+          <w:rFonts w:ascii="Arial" w:eastAsia="Times New Roman" w:hAnsi="Arial" w:cs="Arial"/>
+          <w:kern w:val="0"/>
+          <w:sz w:val="24"/>
+          <w:szCs w:val="24"/>
+          <w:lang w:eastAsia="en-IN"/>
+          <w14:ligatures w14:val="none"/>
+        </w:rPr>
+      </w:pPr>
+      <w:r>
+        <w:rPr>
+          <w:rFonts w:ascii="Arial" w:eastAsia="Times New Roman" w:hAnsi="Arial" w:cs="Arial"/>
+          <w:kern w:val="0"/>
+          <w:sz w:val="24"/>
+          <w:szCs w:val="24"/>
+          <w:lang w:eastAsia="en-IN"/>
+          <w14:ligatures w14:val="none"/>
+        </w:rPr>
+        <w:t>•Amazon Virtual Private Cloud (Amazon VPC)</w:t>
+      </w:r>
+      <w:r>
+        <w:rPr>
+          <w:rFonts w:ascii="Arial" w:eastAsia="Times New Roman" w:hAnsi="Arial" w:cs="Arial"/>
+          <w:kern w:val="0"/>
+          <w:sz w:val="24"/>
+          <w:szCs w:val="24"/>
+          <w:lang w:eastAsia="en-IN"/>
+          <w14:ligatures w14:val="none"/>
+        </w:rPr>
+        <w:t xml:space="preserve"> </w:t>
+      </w:r>
+      <w:r>
+        <w:rPr>
+          <w:rFonts w:ascii="Arial" w:eastAsia="Times New Roman" w:hAnsi="Arial" w:cs="Arial"/>
+          <w:kern w:val="0"/>
+          <w:sz w:val="24"/>
+          <w:szCs w:val="24"/>
+          <w:lang w:eastAsia="en-IN"/>
+          <w14:ligatures w14:val="none"/>
+        </w:rPr>
+        <w:t>enables you to provision a logically isolated section of the AWS Cloud where you can launch AWS resources in a virtual network that you</w:t>
+      </w:r>
+      <w:r>
+        <w:rPr>
+          <w:rFonts w:ascii="Arial" w:eastAsia="Times New Roman" w:hAnsi="Arial" w:cs="Arial"/>
+          <w:kern w:val="0"/>
+          <w:sz w:val="24"/>
+          <w:szCs w:val="24"/>
+          <w:lang w:eastAsia="en-IN"/>
+          <w14:ligatures w14:val="none"/>
+        </w:rPr>
+        <w:t xml:space="preserve"> </w:t>
+      </w:r>
+      <w:r>
+        <w:rPr>
+          <w:rFonts w:ascii="Arial" w:eastAsia="Times New Roman" w:hAnsi="Arial" w:cs="Arial"/>
+          <w:kern w:val="0"/>
+          <w:sz w:val="24"/>
+          <w:szCs w:val="24"/>
+          <w:lang w:eastAsia="en-IN"/>
+          <w14:ligatures w14:val="none"/>
+        </w:rPr>
+        <w:t>define.</w:t>
+      </w:r>
+    </w:p>
+    <w:p>
+      <w:pPr>
+        <w:shd w:val="clear" w:color="auto" w:fill="FFFFFF"/>
+        <w:spacing w:after="0" w:line="240" w:lineRule="auto"/>
+        <w:rPr>
+          <w:rFonts w:ascii="Arial" w:eastAsia="Times New Roman" w:hAnsi="Arial" w:cs="Arial"/>
+          <w:kern w:val="0"/>
+          <w:sz w:val="24"/>
+          <w:szCs w:val="24"/>
+          <w:lang w:eastAsia="en-IN"/>
+          <w14:ligatures w14:val="none"/>
+        </w:rPr>
+      </w:pPr>
+      <w:r>
+        <w:rPr>
+          <w:rFonts w:ascii="Arial" w:eastAsia="Times New Roman" w:hAnsi="Arial" w:cs="Arial"/>
+          <w:kern w:val="0"/>
+          <w:sz w:val="24"/>
+          <w:szCs w:val="24"/>
+          <w:lang w:eastAsia="en-IN"/>
+          <w14:ligatures w14:val="none"/>
+        </w:rPr>
+        <w:t>•AWS Identity and Access Management (IAM)</w:t>
+      </w:r>
+      <w:r>
+        <w:rPr>
+          <w:rFonts w:ascii="Arial" w:eastAsia="Times New Roman" w:hAnsi="Arial" w:cs="Arial"/>
+          <w:kern w:val="0"/>
+          <w:sz w:val="24"/>
+          <w:szCs w:val="24"/>
+          <w:lang w:eastAsia="en-IN"/>
+          <w14:ligatures w14:val="none"/>
+        </w:rPr>
+        <w:t xml:space="preserve"> </w:t>
+      </w:r>
+      <w:r>
+        <w:rPr>
+          <w:rFonts w:ascii="Arial" w:eastAsia="Times New Roman" w:hAnsi="Arial" w:cs="Arial"/>
+          <w:kern w:val="0"/>
+          <w:sz w:val="24"/>
+          <w:szCs w:val="24"/>
+          <w:lang w:eastAsia="en-IN"/>
+          <w14:ligatures w14:val="none"/>
+        </w:rPr>
+        <w:t>controls your users’ access to AWS services and resources.</w:t>
+      </w:r>
+    </w:p>
+    <w:p>
+      <w:pPr>
+        <w:shd w:val="clear" w:color="auto" w:fill="FFFFFF"/>
+        <w:spacing w:after="0" w:line="240" w:lineRule="auto"/>
+        <w:rPr>
+          <w:rFonts w:ascii="Arial" w:eastAsia="Times New Roman" w:hAnsi="Arial" w:cs="Arial"/>
+          <w:kern w:val="0"/>
+          <w:sz w:val="24"/>
+          <w:szCs w:val="24"/>
+          <w:lang w:eastAsia="en-IN"/>
+          <w14:ligatures w14:val="none"/>
+        </w:rPr>
+      </w:pPr>
+      <w:r>
+        <w:rPr>
+          <w:rFonts w:ascii="Arial" w:eastAsia="Times New Roman" w:hAnsi="Arial" w:cs="Arial"/>
+          <w:kern w:val="0"/>
+          <w:sz w:val="24"/>
+          <w:szCs w:val="24"/>
+          <w:lang w:eastAsia="en-IN"/>
+          <w14:ligatures w14:val="none"/>
+        </w:rPr>
+        <w:t>•Consolidated Billing is a billing feature in AWS Organizations to consolidate payment for multiple AWS accounts or multiple Amazon Internet Services Private Limited (AISPL) accounts*. Consolidated billing provides:</w:t>
+      </w:r>
+    </w:p>
+    <w:p>
+      <w:pPr>
+        <w:shd w:val="clear" w:color="auto" w:fill="FFFFFF"/>
+        <w:spacing w:after="0" w:line="240" w:lineRule="auto"/>
+        <w:rPr>
+          <w:rFonts w:ascii="Arial" w:eastAsia="Times New Roman" w:hAnsi="Arial" w:cs="Arial"/>
+          <w:kern w:val="0"/>
+          <w:sz w:val="24"/>
+          <w:szCs w:val="24"/>
+          <w:lang w:eastAsia="en-IN"/>
+          <w14:ligatures w14:val="none"/>
+        </w:rPr>
+      </w:pPr>
+      <w:r>
+        <w:rPr>
+          <w:rFonts w:ascii="Arial" w:eastAsia="Times New Roman" w:hAnsi="Arial" w:cs="Arial"/>
+          <w:kern w:val="0"/>
+          <w:sz w:val="24"/>
+          <w:szCs w:val="24"/>
+          <w:lang w:eastAsia="en-IN"/>
+          <w14:ligatures w14:val="none"/>
+        </w:rPr>
+        <w:t>•One bill for multiple accounts.</w:t>
+      </w:r>
+    </w:p>
+    <w:p>
+      <w:pPr>
+        <w:shd w:val="clear" w:color="auto" w:fill="FFFFFF"/>
+        <w:spacing w:after="0" w:line="240" w:lineRule="auto"/>
+        <w:rPr>
+          <w:rFonts w:ascii="Arial" w:eastAsia="Times New Roman" w:hAnsi="Arial" w:cs="Arial"/>
+          <w:kern w:val="0"/>
+          <w:sz w:val="24"/>
+          <w:szCs w:val="24"/>
+          <w:lang w:eastAsia="en-IN"/>
+          <w14:ligatures w14:val="none"/>
+        </w:rPr>
+      </w:pPr>
+      <w:r>
+        <w:rPr>
+          <w:rFonts w:ascii="Arial" w:eastAsia="Times New Roman" w:hAnsi="Arial" w:cs="Arial"/>
+          <w:kern w:val="0"/>
+          <w:sz w:val="24"/>
+          <w:szCs w:val="24"/>
+          <w:lang w:eastAsia="en-IN"/>
+          <w14:ligatures w14:val="none"/>
+        </w:rPr>
+        <w:t>•The ability to easily track each account’s charges.</w:t>
+      </w:r>
+    </w:p>
+    <w:p>
+      <w:pPr>
+        <w:shd w:val="clear" w:color="auto" w:fill="FFFFFF"/>
+        <w:spacing w:after="0" w:line="240" w:lineRule="auto"/>
+        <w:rPr>
+          <w:rFonts w:ascii="Arial" w:eastAsia="Times New Roman" w:hAnsi="Arial" w:cs="Arial"/>
+          <w:kern w:val="0"/>
+          <w:sz w:val="24"/>
+          <w:szCs w:val="24"/>
+          <w:lang w:eastAsia="en-IN"/>
+          <w14:ligatures w14:val="none"/>
+        </w:rPr>
+      </w:pPr>
+      <w:r>
+        <w:rPr>
+          <w:rFonts w:ascii="Arial" w:eastAsia="Times New Roman" w:hAnsi="Arial" w:cs="Arial"/>
+          <w:kern w:val="0"/>
+          <w:sz w:val="24"/>
+          <w:szCs w:val="24"/>
+          <w:lang w:eastAsia="en-IN"/>
+          <w14:ligatures w14:val="none"/>
+        </w:rPr>
+        <w:t xml:space="preserve">•The opportunity to decrease charges as a result of volume pricing discounts from </w:t>
+      </w:r>
+    </w:p>
+    <w:p>
+      <w:pPr>
+        <w:shd w:val="clear" w:color="auto" w:fill="FFFFFF"/>
+        <w:spacing w:after="0" w:line="240" w:lineRule="auto"/>
+        <w:rPr>
+          <w:rFonts w:ascii="Arial" w:eastAsia="Times New Roman" w:hAnsi="Arial" w:cs="Arial"/>
+          <w:kern w:val="0"/>
+          <w:sz w:val="24"/>
+          <w:szCs w:val="24"/>
+          <w:lang w:eastAsia="en-IN"/>
+          <w14:ligatures w14:val="none"/>
+        </w:rPr>
+      </w:pPr>
+      <w:r>
+        <w:rPr>
+          <w:rFonts w:ascii="Arial" w:eastAsia="Times New Roman" w:hAnsi="Arial" w:cs="Arial"/>
+          <w:kern w:val="0"/>
+          <w:sz w:val="24"/>
+          <w:szCs w:val="24"/>
+          <w:lang w:eastAsia="en-IN"/>
+          <w14:ligatures w14:val="none"/>
+        </w:rPr>
+        <w:t>combined usage.</w:t>
+      </w:r>
+    </w:p>
+    <w:p>
+      <w:pPr>
+        <w:shd w:val="clear" w:color="auto" w:fill="FFFFFF"/>
+        <w:spacing w:after="0" w:line="240" w:lineRule="auto"/>
+        <w:rPr>
+          <w:rFonts w:ascii="Arial" w:eastAsia="Times New Roman" w:hAnsi="Arial" w:cs="Arial"/>
+          <w:kern w:val="0"/>
+          <w:sz w:val="24"/>
+          <w:szCs w:val="24"/>
+          <w:lang w:eastAsia="en-IN"/>
+          <w14:ligatures w14:val="none"/>
+        </w:rPr>
+      </w:pPr>
+      <w:r>
+        <w:rPr>
+          <w:rFonts w:ascii="Arial" w:eastAsia="Times New Roman" w:hAnsi="Arial" w:cs="Arial"/>
+          <w:kern w:val="0"/>
+          <w:sz w:val="24"/>
+          <w:szCs w:val="24"/>
+          <w:lang w:eastAsia="en-IN"/>
+          <w14:ligatures w14:val="none"/>
+        </w:rPr>
+        <w:t>•And you can consolidate all of your accounts using Consolidated Billing and get</w:t>
+      </w:r>
+      <w:r>
+        <w:rPr>
+          <w:rFonts w:ascii="Arial" w:eastAsia="Times New Roman" w:hAnsi="Arial" w:cs="Arial"/>
+          <w:kern w:val="0"/>
+          <w:sz w:val="24"/>
+          <w:szCs w:val="24"/>
+          <w:lang w:eastAsia="en-IN"/>
+          <w14:ligatures w14:val="none"/>
+        </w:rPr>
+        <w:t xml:space="preserve"> </w:t>
+      </w:r>
+      <w:r>
+        <w:rPr>
+          <w:rFonts w:ascii="Arial" w:eastAsia="Times New Roman" w:hAnsi="Arial" w:cs="Arial"/>
+          <w:kern w:val="0"/>
+          <w:sz w:val="24"/>
+          <w:szCs w:val="24"/>
+          <w:lang w:eastAsia="en-IN"/>
+          <w14:ligatures w14:val="none"/>
+        </w:rPr>
+        <w:t>tiered benefits.</w:t>
+      </w:r>
+    </w:p>
+    <w:p>
+      <w:pPr>
+        <w:shd w:val="clear" w:color="auto" w:fill="FFFFFF"/>
+        <w:spacing w:after="0" w:line="240" w:lineRule="auto"/>
+        <w:rPr>
+          <w:rFonts w:ascii="Arial" w:eastAsia="Times New Roman" w:hAnsi="Arial" w:cs="Arial"/>
+          <w:kern w:val="0"/>
+          <w:sz w:val="24"/>
+          <w:szCs w:val="24"/>
+          <w:lang w:eastAsia="en-IN"/>
+          <w14:ligatures w14:val="none"/>
+        </w:rPr>
+      </w:pPr>
+      <w:r>
+        <w:rPr>
+          <w:rFonts w:ascii="Arial" w:eastAsia="Times New Roman" w:hAnsi="Arial" w:cs="Arial"/>
+          <w:kern w:val="0"/>
+          <w:sz w:val="24"/>
+          <w:szCs w:val="24"/>
+          <w:lang w:eastAsia="en-IN"/>
+          <w14:ligatures w14:val="none"/>
+        </w:rPr>
+        <w:t>•AWS Elastic Beanstalk is an even easier way for you to quickly deploy and manage applications in the AWS Cloud.</w:t>
+      </w:r>
+    </w:p>
+    <w:p>
+      <w:pPr>
+        <w:shd w:val="clear" w:color="auto" w:fill="FFFFFF"/>
+        <w:spacing w:after="0" w:line="240" w:lineRule="auto"/>
+        <w:rPr>
+          <w:rFonts w:ascii="Arial" w:eastAsia="Times New Roman" w:hAnsi="Arial" w:cs="Arial"/>
+          <w:kern w:val="0"/>
+          <w:sz w:val="24"/>
+          <w:szCs w:val="24"/>
+          <w:lang w:eastAsia="en-IN"/>
+          <w14:ligatures w14:val="none"/>
+        </w:rPr>
+      </w:pPr>
+      <w:r>
+        <w:rPr>
+          <w:rFonts w:ascii="Arial" w:eastAsia="Times New Roman" w:hAnsi="Arial" w:cs="Arial"/>
+          <w:kern w:val="0"/>
+          <w:sz w:val="24"/>
+          <w:szCs w:val="24"/>
+          <w:lang w:eastAsia="en-IN"/>
+          <w14:ligatures w14:val="none"/>
+        </w:rPr>
+        <w:lastRenderedPageBreak/>
+        <w:t>•</w:t>
+      </w:r>
+      <w:r>
+        <w:rPr>
+          <w:rFonts w:ascii="Arial" w:eastAsia="Times New Roman" w:hAnsi="Arial" w:cs="Arial"/>
+          <w:kern w:val="0"/>
+          <w:sz w:val="24"/>
+          <w:szCs w:val="24"/>
+          <w:lang w:eastAsia="en-IN"/>
+          <w14:ligatures w14:val="none"/>
+        </w:rPr>
+        <w:t xml:space="preserve"> </w:t>
+      </w:r>
+      <w:r>
+        <w:rPr>
+          <w:rFonts w:ascii="Arial" w:eastAsia="Times New Roman" w:hAnsi="Arial" w:cs="Arial"/>
+          <w:kern w:val="0"/>
+          <w:sz w:val="24"/>
+          <w:szCs w:val="24"/>
+          <w:lang w:eastAsia="en-IN"/>
+          <w14:ligatures w14:val="none"/>
+        </w:rPr>
+        <w:t>AWS CloudFormation</w:t>
+      </w:r>
+      <w:r>
+        <w:rPr>
+          <w:rFonts w:ascii="Arial" w:eastAsia="Times New Roman" w:hAnsi="Arial" w:cs="Arial"/>
+          <w:kern w:val="0"/>
+          <w:sz w:val="24"/>
+          <w:szCs w:val="24"/>
+          <w:lang w:eastAsia="en-IN"/>
+          <w14:ligatures w14:val="none"/>
+        </w:rPr>
+        <w:t xml:space="preserve"> </w:t>
+      </w:r>
+      <w:r>
+        <w:rPr>
+          <w:rFonts w:ascii="Arial" w:eastAsia="Times New Roman" w:hAnsi="Arial" w:cs="Arial"/>
+          <w:kern w:val="0"/>
+          <w:sz w:val="24"/>
+          <w:szCs w:val="24"/>
+          <w:lang w:eastAsia="en-IN"/>
+          <w14:ligatures w14:val="none"/>
+        </w:rPr>
+        <w:t>gives developers and systems administrators an easy way to create a collection of related AWS resources and provision them in an orderly and predictable</w:t>
+      </w:r>
+      <w:r>
+        <w:rPr>
+          <w:rFonts w:ascii="Arial" w:eastAsia="Times New Roman" w:hAnsi="Arial" w:cs="Arial"/>
+          <w:kern w:val="0"/>
+          <w:sz w:val="24"/>
+          <w:szCs w:val="24"/>
+          <w:lang w:eastAsia="en-IN"/>
+          <w14:ligatures w14:val="none"/>
+        </w:rPr>
+        <w:t xml:space="preserve"> </w:t>
+      </w:r>
+      <w:r>
+        <w:rPr>
+          <w:rFonts w:ascii="Arial" w:eastAsia="Times New Roman" w:hAnsi="Arial" w:cs="Arial"/>
+          <w:kern w:val="0"/>
+          <w:sz w:val="24"/>
+          <w:szCs w:val="24"/>
+          <w:lang w:eastAsia="en-IN"/>
+          <w14:ligatures w14:val="none"/>
+        </w:rPr>
+        <w:t>fashion.</w:t>
+      </w:r>
+    </w:p>
+    <w:p>
+      <w:pPr>
+        <w:shd w:val="clear" w:color="auto" w:fill="FFFFFF"/>
+        <w:spacing w:after="0" w:line="240" w:lineRule="auto"/>
+        <w:rPr>
+          <w:rFonts w:ascii="Arial" w:eastAsia="Times New Roman" w:hAnsi="Arial" w:cs="Arial"/>
+          <w:kern w:val="0"/>
+          <w:sz w:val="24"/>
+          <w:szCs w:val="24"/>
+          <w:lang w:eastAsia="en-IN"/>
+          <w14:ligatures w14:val="none"/>
+        </w:rPr>
+      </w:pPr>
+      <w:r>
+        <w:rPr>
+          <w:rFonts w:ascii="Arial" w:eastAsia="Times New Roman" w:hAnsi="Arial" w:cs="Arial"/>
+          <w:kern w:val="0"/>
+          <w:sz w:val="24"/>
+          <w:szCs w:val="24"/>
+          <w:lang w:eastAsia="en-IN"/>
+          <w14:ligatures w14:val="none"/>
+        </w:rPr>
+        <w:t>•Automatic Scaling</w:t>
+      </w:r>
+      <w:r>
+        <w:rPr>
+          <w:rFonts w:ascii="Arial" w:eastAsia="Times New Roman" w:hAnsi="Arial" w:cs="Arial"/>
+          <w:kern w:val="0"/>
+          <w:sz w:val="24"/>
+          <w:szCs w:val="24"/>
+          <w:lang w:eastAsia="en-IN"/>
+          <w14:ligatures w14:val="none"/>
+        </w:rPr>
+        <w:t xml:space="preserve"> </w:t>
+      </w:r>
+      <w:r>
+        <w:rPr>
+          <w:rFonts w:ascii="Arial" w:eastAsia="Times New Roman" w:hAnsi="Arial" w:cs="Arial"/>
+          <w:kern w:val="0"/>
+          <w:sz w:val="24"/>
+          <w:szCs w:val="24"/>
+          <w:lang w:eastAsia="en-IN"/>
+          <w14:ligatures w14:val="none"/>
+        </w:rPr>
+        <w:t>automatically adds or removes resources according to conditions you define. The resources you are using increase seamlessly during demand spikes to</w:t>
+      </w:r>
+      <w:r>
+        <w:rPr>
+          <w:rFonts w:ascii="Arial" w:eastAsia="Times New Roman" w:hAnsi="Arial" w:cs="Arial"/>
+          <w:kern w:val="0"/>
+          <w:sz w:val="24"/>
+          <w:szCs w:val="24"/>
+          <w:lang w:eastAsia="en-IN"/>
+          <w14:ligatures w14:val="none"/>
+        </w:rPr>
+        <w:t xml:space="preserve"> </w:t>
+      </w:r>
+      <w:r>
+        <w:rPr>
+          <w:rFonts w:ascii="Arial" w:eastAsia="Times New Roman" w:hAnsi="Arial" w:cs="Arial"/>
+          <w:kern w:val="0"/>
+          <w:sz w:val="24"/>
+          <w:szCs w:val="24"/>
+          <w:lang w:eastAsia="en-IN"/>
+          <w14:ligatures w14:val="none"/>
+        </w:rPr>
+        <w:t>maintain performance and decrease automatically during demand lulls to minimize costs.</w:t>
+      </w:r>
+    </w:p>
+    <w:p>
+      <w:pPr>
+        <w:shd w:val="clear" w:color="auto" w:fill="FFFFFF"/>
+        <w:spacing w:after="0" w:line="240" w:lineRule="auto"/>
+        <w:rPr>
+          <w:rFonts w:ascii="Arial" w:eastAsia="Times New Roman" w:hAnsi="Arial" w:cs="Arial"/>
+          <w:kern w:val="0"/>
+          <w:sz w:val="24"/>
+          <w:szCs w:val="24"/>
+          <w:lang w:eastAsia="en-IN"/>
+          <w14:ligatures w14:val="none"/>
+        </w:rPr>
+      </w:pPr>
+      <w:r>
+        <w:rPr>
+          <w:rFonts w:ascii="Arial" w:eastAsia="Times New Roman" w:hAnsi="Arial" w:cs="Arial"/>
+          <w:kern w:val="0"/>
+          <w:sz w:val="24"/>
+          <w:szCs w:val="24"/>
+          <w:lang w:eastAsia="en-IN"/>
+          <w14:ligatures w14:val="none"/>
+        </w:rPr>
+        <w:t>•AWS OpsWorks is an application management service that makes it easy to deploy and operate applications of all shapes and sizes.</w:t>
+      </w:r>
     </w:p>
     <w:p>
       <w:pPr>

</xml_diff>